<commit_message>
to add titles and whatnopt
</commit_message>
<xml_diff>
--- a/RAPPORT PFE.docx
+++ b/RAPPORT PFE.docx
@@ -66,7 +66,7 @@
                         </pic:cNvPicPr>
                       </pic:nvPicPr>
                       <pic:blipFill>
-                        <a:blip r:embed="rId8">
+                        <a:blip r:embed="rId9">
                           <a:extLst>
                             <a:ext uri="{28A0092B-C50C-407E-A947-70E740481C1C}">
                               <a14:useLocalDpi xmlns:a14="http://schemas.microsoft.com/office/drawing/2010/main" val="0"/>
@@ -619,7 +619,7 @@
               </mc:Choice>
               <mc:Fallback>
                 <w:pict>
-                  <v:group w14:anchorId="7BC58872" id="Groupe 2" o:spid="_x0000_s1026" style="position:absolute;margin-left:0;margin-top:0;width:432.65pt;height:448.55pt;z-index:-251656192;mso-width-percent:706;mso-height-percent:566;mso-left-percent:220;mso-top-percent:300;mso-position-horizontal-relative:page;mso-position-vertical-relative:page;mso-width-percent:706;mso-height-percent:566;mso-left-percent:220;mso-top-percent:300" coordsize="43291,44910" o:gfxdata="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">
+                  <v:group w14:anchorId="3744DABB" id="Groupe 2" o:spid="_x0000_s1026" style="position:absolute;margin-left:0;margin-top:0;width:432.65pt;height:448.55pt;z-index:-251656192;mso-width-percent:706;mso-height-percent:566;mso-left-percent:220;mso-top-percent:300;mso-position-horizontal-relative:page;mso-position-vertical-relative:page;mso-width-percent:706;mso-height-percent:566;mso-left-percent:220;mso-top-percent:300" coordsize="43291,44910" o:gfxdata="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">
                     <o:lock v:ext="edit" aspectratio="t"/>
                     <v:shape id="Forme libre 64" o:spid="_x0000_s1027" style="position:absolute;left:15017;width:28274;height:28352;visibility:visible;mso-wrap-style:square;v-text-anchor:top" coordsize="1781,1786" o:gfxdata="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" path="m4,1786l,1782,1776,r5,5l4,1786xe" filled="f" stroked="f">
                       <v:path arrowok="t" o:connecttype="custom" o:connectlocs="6350,2835275;0,2828925;2819400,0;2827338,7938;6350,2835275" o:connectangles="0,0,0,0,0"/>
@@ -1132,8 +1132,6 @@
         </w:p>
       </w:sdtContent>
     </w:sdt>
-    <w:p/>
-    <w:p/>
     <w:p>
       <w:pPr>
         <w:jc w:val="center"/>
@@ -1151,8 +1149,68 @@
           <w:sz w:val="28"/>
           <w:szCs w:val="28"/>
         </w:rPr>
+        <w:lastRenderedPageBreak/>
         <w:t>Sommaire</w:t>
       </w:r>
+    </w:p>
+    <w:sdt>
+      <w:sdtPr>
+        <w:id w:val="2122180543"/>
+        <w:docPartObj>
+          <w:docPartGallery w:val="Table of Contents"/>
+          <w:docPartUnique/>
+        </w:docPartObj>
+      </w:sdtPr>
+      <w:sdtEndPr>
+        <w:rPr>
+          <w:rFonts w:asciiTheme="minorHAnsi" w:eastAsiaTheme="minorHAnsi" w:hAnsiTheme="minorHAnsi" w:cstheme="minorBidi"/>
+          <w:b/>
+          <w:bCs/>
+          <w:color w:val="auto"/>
+          <w:kern w:val="2"/>
+          <w:sz w:val="24"/>
+          <w:szCs w:val="24"/>
+          <w:lang w:eastAsia="en-US"/>
+          <w14:ligatures w14:val="standardContextual"/>
+        </w:rPr>
+      </w:sdtEndPr>
+      <w:sdtContent>
+        <w:p>
+          <w:pPr>
+            <w:pStyle w:val="En-ttedetabledesmatires"/>
+          </w:pPr>
+          <w:r>
+            <w:t>Table des matières</w:t>
+          </w:r>
+        </w:p>
+        <w:p>
+          <w:r>
+            <w:fldChar w:fldCharType="begin"/>
+          </w:r>
+          <w:r>
+            <w:instrText xml:space="preserve"> TOC \o "1-3" \h \z \u </w:instrText>
+          </w:r>
+          <w:r>
+            <w:fldChar w:fldCharType="separate"/>
+          </w:r>
+          <w:r>
+            <w:rPr>
+              <w:b/>
+              <w:bCs/>
+              <w:noProof/>
+            </w:rPr>
+            <w:t>Aucune entrée de table des matières n'a été trouvée.</w:t>
+          </w:r>
+          <w:r>
+            <w:fldChar w:fldCharType="end"/>
+          </w:r>
+        </w:p>
+      </w:sdtContent>
+    </w:sdt>
+    <w:p>
+      <w:pPr>
+        <w:pStyle w:val="En-ttedetabledesmatires"/>
+      </w:pPr>
     </w:p>
     <w:p>
       <w:pPr>
@@ -1206,23 +1264,34 @@
     </w:p>
     <w:p>
       <w:pPr>
+        <w:pStyle w:val="Tabledesillustrations"/>
+        <w:tabs>
+          <w:tab w:val="right" w:leader="dot" w:pos="9016"/>
+        </w:tabs>
+        <w:spacing w:line="360" w:lineRule="auto"/>
+        <w:rPr>
+          <w:rFonts w:asciiTheme="majorBidi" w:hAnsiTheme="majorBidi" w:cstheme="majorBidi"/>
+          <w:noProof/>
+        </w:rPr>
+      </w:pPr>
+      <w:r>
         <w:rPr>
           <w:rFonts w:asciiTheme="majorBidi" w:hAnsiTheme="majorBidi" w:cstheme="majorBidi"/>
           <w:color w:val="215E99" w:themeColor="text2" w:themeTint="BF"/>
           <w:sz w:val="28"/>
           <w:szCs w:val="28"/>
         </w:rPr>
-      </w:pPr>
-    </w:p>
-    <w:p>
-      <w:pPr>
+        <w:fldChar w:fldCharType="begin"/>
+      </w:r>
+      <w:r>
         <w:rPr>
           <w:rFonts w:asciiTheme="majorBidi" w:hAnsiTheme="majorBidi" w:cstheme="majorBidi"/>
           <w:color w:val="215E99" w:themeColor="text2" w:themeTint="BF"/>
           <w:sz w:val="28"/>
           <w:szCs w:val="28"/>
         </w:rPr>
-      </w:pPr>
+        <w:instrText xml:space="preserve"> TOC \h \z \c "Figure" </w:instrText>
+      </w:r>
       <w:r>
         <w:rPr>
           <w:rFonts w:asciiTheme="majorBidi" w:hAnsiTheme="majorBidi" w:cstheme="majorBidi"/>
@@ -1230,12 +1299,700 @@
           <w:sz w:val="28"/>
           <w:szCs w:val="28"/>
         </w:rPr>
-        <w:br w:type="page"/>
-      </w:r>
-    </w:p>
-    <w:p>
-      <w:pPr>
-        <w:jc w:val="center"/>
+        <w:fldChar w:fldCharType="separate"/>
+      </w:r>
+      <w:hyperlink w:anchor="_Toc168254351" w:history="1">
+        <w:r>
+          <w:rPr>
+            <w:rStyle w:val="Lienhypertexte"/>
+            <w:rFonts w:asciiTheme="majorBidi" w:hAnsiTheme="majorBidi" w:cstheme="majorBidi"/>
+            <w:noProof/>
+          </w:rPr>
+          <w:t>Figure 1: Algorithme de recommandation Netflix</w:t>
+        </w:r>
+        <w:r>
+          <w:rPr>
+            <w:rFonts w:asciiTheme="majorBidi" w:hAnsiTheme="majorBidi" w:cstheme="majorBidi"/>
+            <w:noProof/>
+            <w:webHidden/>
+          </w:rPr>
+          <w:tab/>
+        </w:r>
+        <w:r>
+          <w:rPr>
+            <w:rFonts w:asciiTheme="majorBidi" w:hAnsiTheme="majorBidi" w:cstheme="majorBidi"/>
+            <w:noProof/>
+            <w:webHidden/>
+          </w:rPr>
+          <w:fldChar w:fldCharType="begin"/>
+        </w:r>
+        <w:r>
+          <w:rPr>
+            <w:rFonts w:asciiTheme="majorBidi" w:hAnsiTheme="majorBidi" w:cstheme="majorBidi"/>
+            <w:noProof/>
+            <w:webHidden/>
+          </w:rPr>
+          <w:instrText xml:space="preserve"> PAGEREF _Toc168254351 \h </w:instrText>
+        </w:r>
+        <w:r>
+          <w:rPr>
+            <w:rFonts w:asciiTheme="majorBidi" w:hAnsiTheme="majorBidi" w:cstheme="majorBidi"/>
+            <w:noProof/>
+            <w:webHidden/>
+          </w:rPr>
+        </w:r>
+        <w:r>
+          <w:rPr>
+            <w:rFonts w:asciiTheme="majorBidi" w:hAnsiTheme="majorBidi" w:cstheme="majorBidi"/>
+            <w:noProof/>
+            <w:webHidden/>
+          </w:rPr>
+          <w:fldChar w:fldCharType="separate"/>
+        </w:r>
+        <w:r>
+          <w:rPr>
+            <w:rFonts w:asciiTheme="majorBidi" w:hAnsiTheme="majorBidi" w:cstheme="majorBidi"/>
+            <w:noProof/>
+            <w:webHidden/>
+          </w:rPr>
+          <w:t>5</w:t>
+        </w:r>
+        <w:r>
+          <w:rPr>
+            <w:rFonts w:asciiTheme="majorBidi" w:hAnsiTheme="majorBidi" w:cstheme="majorBidi"/>
+            <w:noProof/>
+            <w:webHidden/>
+          </w:rPr>
+          <w:fldChar w:fldCharType="end"/>
+        </w:r>
+      </w:hyperlink>
+    </w:p>
+    <w:p>
+      <w:pPr>
+        <w:pStyle w:val="Tabledesillustrations"/>
+        <w:tabs>
+          <w:tab w:val="right" w:leader="dot" w:pos="9016"/>
+        </w:tabs>
+        <w:spacing w:line="360" w:lineRule="auto"/>
+        <w:rPr>
+          <w:rFonts w:asciiTheme="majorBidi" w:hAnsiTheme="majorBidi" w:cstheme="majorBidi"/>
+          <w:noProof/>
+        </w:rPr>
+      </w:pPr>
+      <w:hyperlink w:anchor="_Toc168254352" w:history="1">
+        <w:r>
+          <w:rPr>
+            <w:rStyle w:val="Lienhypertexte"/>
+            <w:rFonts w:asciiTheme="majorBidi" w:hAnsiTheme="majorBidi" w:cstheme="majorBidi"/>
+            <w:noProof/>
+          </w:rPr>
+          <w:t>Figure 2: Algorithme de LLM</w:t>
+        </w:r>
+        <w:r>
+          <w:rPr>
+            <w:rFonts w:asciiTheme="majorBidi" w:hAnsiTheme="majorBidi" w:cstheme="majorBidi"/>
+            <w:noProof/>
+            <w:webHidden/>
+          </w:rPr>
+          <w:tab/>
+        </w:r>
+        <w:r>
+          <w:rPr>
+            <w:rFonts w:asciiTheme="majorBidi" w:hAnsiTheme="majorBidi" w:cstheme="majorBidi"/>
+            <w:noProof/>
+            <w:webHidden/>
+          </w:rPr>
+          <w:fldChar w:fldCharType="begin"/>
+        </w:r>
+        <w:r>
+          <w:rPr>
+            <w:rFonts w:asciiTheme="majorBidi" w:hAnsiTheme="majorBidi" w:cstheme="majorBidi"/>
+            <w:noProof/>
+            <w:webHidden/>
+          </w:rPr>
+          <w:instrText xml:space="preserve"> PAGEREF _Toc168254352 \h </w:instrText>
+        </w:r>
+        <w:r>
+          <w:rPr>
+            <w:rFonts w:asciiTheme="majorBidi" w:hAnsiTheme="majorBidi" w:cstheme="majorBidi"/>
+            <w:noProof/>
+            <w:webHidden/>
+          </w:rPr>
+        </w:r>
+        <w:r>
+          <w:rPr>
+            <w:rFonts w:asciiTheme="majorBidi" w:hAnsiTheme="majorBidi" w:cstheme="majorBidi"/>
+            <w:noProof/>
+            <w:webHidden/>
+          </w:rPr>
+          <w:fldChar w:fldCharType="separate"/>
+        </w:r>
+        <w:r>
+          <w:rPr>
+            <w:rFonts w:asciiTheme="majorBidi" w:hAnsiTheme="majorBidi" w:cstheme="majorBidi"/>
+            <w:noProof/>
+            <w:webHidden/>
+          </w:rPr>
+          <w:t>5</w:t>
+        </w:r>
+        <w:r>
+          <w:rPr>
+            <w:rFonts w:asciiTheme="majorBidi" w:hAnsiTheme="majorBidi" w:cstheme="majorBidi"/>
+            <w:noProof/>
+            <w:webHidden/>
+          </w:rPr>
+          <w:fldChar w:fldCharType="end"/>
+        </w:r>
+      </w:hyperlink>
+    </w:p>
+    <w:p>
+      <w:pPr>
+        <w:pStyle w:val="Tabledesillustrations"/>
+        <w:tabs>
+          <w:tab w:val="right" w:leader="dot" w:pos="9016"/>
+        </w:tabs>
+        <w:spacing w:line="360" w:lineRule="auto"/>
+        <w:rPr>
+          <w:rFonts w:asciiTheme="majorBidi" w:hAnsiTheme="majorBidi" w:cstheme="majorBidi"/>
+          <w:noProof/>
+        </w:rPr>
+      </w:pPr>
+      <w:hyperlink w:anchor="_Toc168254353" w:history="1">
+        <w:r>
+          <w:rPr>
+            <w:rStyle w:val="Lienhypertexte"/>
+            <w:rFonts w:asciiTheme="majorBidi" w:hAnsiTheme="majorBidi" w:cstheme="majorBidi"/>
+            <w:noProof/>
+          </w:rPr>
+          <w:t>Figure 3: Image d'un éboueur</w:t>
+        </w:r>
+        <w:r>
+          <w:rPr>
+            <w:rFonts w:asciiTheme="majorBidi" w:hAnsiTheme="majorBidi" w:cstheme="majorBidi"/>
+            <w:noProof/>
+            <w:webHidden/>
+          </w:rPr>
+          <w:tab/>
+        </w:r>
+        <w:r>
+          <w:rPr>
+            <w:rFonts w:asciiTheme="majorBidi" w:hAnsiTheme="majorBidi" w:cstheme="majorBidi"/>
+            <w:noProof/>
+            <w:webHidden/>
+          </w:rPr>
+          <w:fldChar w:fldCharType="begin"/>
+        </w:r>
+        <w:r>
+          <w:rPr>
+            <w:rFonts w:asciiTheme="majorBidi" w:hAnsiTheme="majorBidi" w:cstheme="majorBidi"/>
+            <w:noProof/>
+            <w:webHidden/>
+          </w:rPr>
+          <w:instrText xml:space="preserve"> PAGEREF _Toc168254353 \h </w:instrText>
+        </w:r>
+        <w:r>
+          <w:rPr>
+            <w:rFonts w:asciiTheme="majorBidi" w:hAnsiTheme="majorBidi" w:cstheme="majorBidi"/>
+            <w:noProof/>
+            <w:webHidden/>
+          </w:rPr>
+        </w:r>
+        <w:r>
+          <w:rPr>
+            <w:rFonts w:asciiTheme="majorBidi" w:hAnsiTheme="majorBidi" w:cstheme="majorBidi"/>
+            <w:noProof/>
+            <w:webHidden/>
+          </w:rPr>
+          <w:fldChar w:fldCharType="separate"/>
+        </w:r>
+        <w:r>
+          <w:rPr>
+            <w:rFonts w:asciiTheme="majorBidi" w:hAnsiTheme="majorBidi" w:cstheme="majorBidi"/>
+            <w:noProof/>
+            <w:webHidden/>
+          </w:rPr>
+          <w:t>10</w:t>
+        </w:r>
+        <w:r>
+          <w:rPr>
+            <w:rFonts w:asciiTheme="majorBidi" w:hAnsiTheme="majorBidi" w:cstheme="majorBidi"/>
+            <w:noProof/>
+            <w:webHidden/>
+          </w:rPr>
+          <w:fldChar w:fldCharType="end"/>
+        </w:r>
+      </w:hyperlink>
+    </w:p>
+    <w:p>
+      <w:pPr>
+        <w:pStyle w:val="Tabledesillustrations"/>
+        <w:tabs>
+          <w:tab w:val="right" w:leader="dot" w:pos="9016"/>
+        </w:tabs>
+        <w:spacing w:line="360" w:lineRule="auto"/>
+        <w:rPr>
+          <w:rFonts w:asciiTheme="majorBidi" w:hAnsiTheme="majorBidi" w:cstheme="majorBidi"/>
+          <w:noProof/>
+        </w:rPr>
+      </w:pPr>
+      <w:hyperlink w:anchor="_Toc168254354" w:history="1">
+        <w:r>
+          <w:rPr>
+            <w:rStyle w:val="Lienhypertexte"/>
+            <w:rFonts w:asciiTheme="majorBidi" w:hAnsiTheme="majorBidi" w:cstheme="majorBidi"/>
+            <w:noProof/>
+          </w:rPr>
+          <w:t>Figure 4: Code Arduino avant-setup</w:t>
+        </w:r>
+        <w:r>
+          <w:rPr>
+            <w:rFonts w:asciiTheme="majorBidi" w:hAnsiTheme="majorBidi" w:cstheme="majorBidi"/>
+            <w:noProof/>
+            <w:webHidden/>
+          </w:rPr>
+          <w:tab/>
+        </w:r>
+        <w:r>
+          <w:rPr>
+            <w:rFonts w:asciiTheme="majorBidi" w:hAnsiTheme="majorBidi" w:cstheme="majorBidi"/>
+            <w:noProof/>
+            <w:webHidden/>
+          </w:rPr>
+          <w:fldChar w:fldCharType="begin"/>
+        </w:r>
+        <w:r>
+          <w:rPr>
+            <w:rFonts w:asciiTheme="majorBidi" w:hAnsiTheme="majorBidi" w:cstheme="majorBidi"/>
+            <w:noProof/>
+            <w:webHidden/>
+          </w:rPr>
+          <w:instrText xml:space="preserve"> PAGEREF _Toc168254354 \h </w:instrText>
+        </w:r>
+        <w:r>
+          <w:rPr>
+            <w:rFonts w:asciiTheme="majorBidi" w:hAnsiTheme="majorBidi" w:cstheme="majorBidi"/>
+            <w:noProof/>
+            <w:webHidden/>
+          </w:rPr>
+        </w:r>
+        <w:r>
+          <w:rPr>
+            <w:rFonts w:asciiTheme="majorBidi" w:hAnsiTheme="majorBidi" w:cstheme="majorBidi"/>
+            <w:noProof/>
+            <w:webHidden/>
+          </w:rPr>
+          <w:fldChar w:fldCharType="separate"/>
+        </w:r>
+        <w:r>
+          <w:rPr>
+            <w:rFonts w:asciiTheme="majorBidi" w:hAnsiTheme="majorBidi" w:cstheme="majorBidi"/>
+            <w:noProof/>
+            <w:webHidden/>
+          </w:rPr>
+          <w:t>11</w:t>
+        </w:r>
+        <w:r>
+          <w:rPr>
+            <w:rFonts w:asciiTheme="majorBidi" w:hAnsiTheme="majorBidi" w:cstheme="majorBidi"/>
+            <w:noProof/>
+            <w:webHidden/>
+          </w:rPr>
+          <w:fldChar w:fldCharType="end"/>
+        </w:r>
+      </w:hyperlink>
+    </w:p>
+    <w:p>
+      <w:pPr>
+        <w:pStyle w:val="Tabledesillustrations"/>
+        <w:tabs>
+          <w:tab w:val="right" w:leader="dot" w:pos="9016"/>
+        </w:tabs>
+        <w:spacing w:line="360" w:lineRule="auto"/>
+        <w:rPr>
+          <w:rFonts w:asciiTheme="majorBidi" w:hAnsiTheme="majorBidi" w:cstheme="majorBidi"/>
+          <w:noProof/>
+        </w:rPr>
+      </w:pPr>
+      <w:hyperlink w:anchor="_Toc168254355" w:history="1">
+        <w:r>
+          <w:rPr>
+            <w:rStyle w:val="Lienhypertexte"/>
+            <w:rFonts w:asciiTheme="majorBidi" w:hAnsiTheme="majorBidi" w:cstheme="majorBidi"/>
+            <w:noProof/>
+          </w:rPr>
+          <w:t>Figure 5: Code Arduino setup</w:t>
+        </w:r>
+        <w:r>
+          <w:rPr>
+            <w:rFonts w:asciiTheme="majorBidi" w:hAnsiTheme="majorBidi" w:cstheme="majorBidi"/>
+            <w:noProof/>
+            <w:webHidden/>
+          </w:rPr>
+          <w:tab/>
+        </w:r>
+        <w:r>
+          <w:rPr>
+            <w:rFonts w:asciiTheme="majorBidi" w:hAnsiTheme="majorBidi" w:cstheme="majorBidi"/>
+            <w:noProof/>
+            <w:webHidden/>
+          </w:rPr>
+          <w:fldChar w:fldCharType="begin"/>
+        </w:r>
+        <w:r>
+          <w:rPr>
+            <w:rFonts w:asciiTheme="majorBidi" w:hAnsiTheme="majorBidi" w:cstheme="majorBidi"/>
+            <w:noProof/>
+            <w:webHidden/>
+          </w:rPr>
+          <w:instrText xml:space="preserve"> PAGEREF _Toc168254355 \h </w:instrText>
+        </w:r>
+        <w:r>
+          <w:rPr>
+            <w:rFonts w:asciiTheme="majorBidi" w:hAnsiTheme="majorBidi" w:cstheme="majorBidi"/>
+            <w:noProof/>
+            <w:webHidden/>
+          </w:rPr>
+        </w:r>
+        <w:r>
+          <w:rPr>
+            <w:rFonts w:asciiTheme="majorBidi" w:hAnsiTheme="majorBidi" w:cstheme="majorBidi"/>
+            <w:noProof/>
+            <w:webHidden/>
+          </w:rPr>
+          <w:fldChar w:fldCharType="separate"/>
+        </w:r>
+        <w:r>
+          <w:rPr>
+            <w:rFonts w:asciiTheme="majorBidi" w:hAnsiTheme="majorBidi" w:cstheme="majorBidi"/>
+            <w:noProof/>
+            <w:webHidden/>
+          </w:rPr>
+          <w:t>12</w:t>
+        </w:r>
+        <w:r>
+          <w:rPr>
+            <w:rFonts w:asciiTheme="majorBidi" w:hAnsiTheme="majorBidi" w:cstheme="majorBidi"/>
+            <w:noProof/>
+            <w:webHidden/>
+          </w:rPr>
+          <w:fldChar w:fldCharType="end"/>
+        </w:r>
+      </w:hyperlink>
+    </w:p>
+    <w:p>
+      <w:pPr>
+        <w:pStyle w:val="Tabledesillustrations"/>
+        <w:tabs>
+          <w:tab w:val="right" w:leader="dot" w:pos="9016"/>
+        </w:tabs>
+        <w:spacing w:line="360" w:lineRule="auto"/>
+        <w:rPr>
+          <w:rFonts w:asciiTheme="majorBidi" w:hAnsiTheme="majorBidi" w:cstheme="majorBidi"/>
+          <w:noProof/>
+        </w:rPr>
+      </w:pPr>
+      <w:hyperlink w:anchor="_Toc168254356" w:history="1">
+        <w:r>
+          <w:rPr>
+            <w:rStyle w:val="Lienhypertexte"/>
+            <w:rFonts w:asciiTheme="majorBidi" w:hAnsiTheme="majorBidi" w:cstheme="majorBidi"/>
+            <w:noProof/>
+          </w:rPr>
+          <w:t>Figure 6: Code Arduino loop partie 1</w:t>
+        </w:r>
+        <w:r>
+          <w:rPr>
+            <w:rFonts w:asciiTheme="majorBidi" w:hAnsiTheme="majorBidi" w:cstheme="majorBidi"/>
+            <w:noProof/>
+            <w:webHidden/>
+          </w:rPr>
+          <w:tab/>
+        </w:r>
+        <w:r>
+          <w:rPr>
+            <w:rFonts w:asciiTheme="majorBidi" w:hAnsiTheme="majorBidi" w:cstheme="majorBidi"/>
+            <w:noProof/>
+            <w:webHidden/>
+          </w:rPr>
+          <w:fldChar w:fldCharType="begin"/>
+        </w:r>
+        <w:r>
+          <w:rPr>
+            <w:rFonts w:asciiTheme="majorBidi" w:hAnsiTheme="majorBidi" w:cstheme="majorBidi"/>
+            <w:noProof/>
+            <w:webHidden/>
+          </w:rPr>
+          <w:instrText xml:space="preserve"> PAGEREF _Toc168254356 \h </w:instrText>
+        </w:r>
+        <w:r>
+          <w:rPr>
+            <w:rFonts w:asciiTheme="majorBidi" w:hAnsiTheme="majorBidi" w:cstheme="majorBidi"/>
+            <w:noProof/>
+            <w:webHidden/>
+          </w:rPr>
+        </w:r>
+        <w:r>
+          <w:rPr>
+            <w:rFonts w:asciiTheme="majorBidi" w:hAnsiTheme="majorBidi" w:cstheme="majorBidi"/>
+            <w:noProof/>
+            <w:webHidden/>
+          </w:rPr>
+          <w:fldChar w:fldCharType="separate"/>
+        </w:r>
+        <w:r>
+          <w:rPr>
+            <w:rFonts w:asciiTheme="majorBidi" w:hAnsiTheme="majorBidi" w:cstheme="majorBidi"/>
+            <w:noProof/>
+            <w:webHidden/>
+          </w:rPr>
+          <w:t>12</w:t>
+        </w:r>
+        <w:r>
+          <w:rPr>
+            <w:rFonts w:asciiTheme="majorBidi" w:hAnsiTheme="majorBidi" w:cstheme="majorBidi"/>
+            <w:noProof/>
+            <w:webHidden/>
+          </w:rPr>
+          <w:fldChar w:fldCharType="end"/>
+        </w:r>
+      </w:hyperlink>
+    </w:p>
+    <w:p>
+      <w:pPr>
+        <w:pStyle w:val="Tabledesillustrations"/>
+        <w:tabs>
+          <w:tab w:val="right" w:leader="dot" w:pos="9016"/>
+        </w:tabs>
+        <w:spacing w:line="360" w:lineRule="auto"/>
+        <w:rPr>
+          <w:rFonts w:asciiTheme="majorBidi" w:hAnsiTheme="majorBidi" w:cstheme="majorBidi"/>
+          <w:noProof/>
+        </w:rPr>
+      </w:pPr>
+      <w:hyperlink w:anchor="_Toc168254357" w:history="1">
+        <w:r>
+          <w:rPr>
+            <w:rStyle w:val="Lienhypertexte"/>
+            <w:rFonts w:asciiTheme="majorBidi" w:hAnsiTheme="majorBidi" w:cstheme="majorBidi"/>
+            <w:noProof/>
+          </w:rPr>
+          <w:t>Figure 7: Code Arduino loop partie 2</w:t>
+        </w:r>
+        <w:r>
+          <w:rPr>
+            <w:rFonts w:asciiTheme="majorBidi" w:hAnsiTheme="majorBidi" w:cstheme="majorBidi"/>
+            <w:noProof/>
+            <w:webHidden/>
+          </w:rPr>
+          <w:tab/>
+        </w:r>
+        <w:r>
+          <w:rPr>
+            <w:rFonts w:asciiTheme="majorBidi" w:hAnsiTheme="majorBidi" w:cstheme="majorBidi"/>
+            <w:noProof/>
+            <w:webHidden/>
+          </w:rPr>
+          <w:fldChar w:fldCharType="begin"/>
+        </w:r>
+        <w:r>
+          <w:rPr>
+            <w:rFonts w:asciiTheme="majorBidi" w:hAnsiTheme="majorBidi" w:cstheme="majorBidi"/>
+            <w:noProof/>
+            <w:webHidden/>
+          </w:rPr>
+          <w:instrText xml:space="preserve"> PAGEREF _Toc168254357 \h </w:instrText>
+        </w:r>
+        <w:r>
+          <w:rPr>
+            <w:rFonts w:asciiTheme="majorBidi" w:hAnsiTheme="majorBidi" w:cstheme="majorBidi"/>
+            <w:noProof/>
+            <w:webHidden/>
+          </w:rPr>
+        </w:r>
+        <w:r>
+          <w:rPr>
+            <w:rFonts w:asciiTheme="majorBidi" w:hAnsiTheme="majorBidi" w:cstheme="majorBidi"/>
+            <w:noProof/>
+            <w:webHidden/>
+          </w:rPr>
+          <w:fldChar w:fldCharType="separate"/>
+        </w:r>
+        <w:r>
+          <w:rPr>
+            <w:rFonts w:asciiTheme="majorBidi" w:hAnsiTheme="majorBidi" w:cstheme="majorBidi"/>
+            <w:noProof/>
+            <w:webHidden/>
+          </w:rPr>
+          <w:t>13</w:t>
+        </w:r>
+        <w:r>
+          <w:rPr>
+            <w:rFonts w:asciiTheme="majorBidi" w:hAnsiTheme="majorBidi" w:cstheme="majorBidi"/>
+            <w:noProof/>
+            <w:webHidden/>
+          </w:rPr>
+          <w:fldChar w:fldCharType="end"/>
+        </w:r>
+      </w:hyperlink>
+    </w:p>
+    <w:p>
+      <w:pPr>
+        <w:pStyle w:val="Tabledesillustrations"/>
+        <w:tabs>
+          <w:tab w:val="right" w:leader="dot" w:pos="9016"/>
+        </w:tabs>
+        <w:spacing w:line="360" w:lineRule="auto"/>
+        <w:rPr>
+          <w:rFonts w:asciiTheme="majorBidi" w:hAnsiTheme="majorBidi" w:cstheme="majorBidi"/>
+          <w:noProof/>
+        </w:rPr>
+      </w:pPr>
+      <w:hyperlink w:anchor="_Toc168254358" w:history="1">
+        <w:r>
+          <w:rPr>
+            <w:rStyle w:val="Lienhypertexte"/>
+            <w:rFonts w:asciiTheme="majorBidi" w:hAnsiTheme="majorBidi" w:cstheme="majorBidi"/>
+            <w:noProof/>
+          </w:rPr>
+          <w:t>Figure 8: Plan Proteus (sans Ethernet Shield)</w:t>
+        </w:r>
+        <w:r>
+          <w:rPr>
+            <w:rFonts w:asciiTheme="majorBidi" w:hAnsiTheme="majorBidi" w:cstheme="majorBidi"/>
+            <w:noProof/>
+            <w:webHidden/>
+          </w:rPr>
+          <w:tab/>
+        </w:r>
+        <w:r>
+          <w:rPr>
+            <w:rFonts w:asciiTheme="majorBidi" w:hAnsiTheme="majorBidi" w:cstheme="majorBidi"/>
+            <w:noProof/>
+            <w:webHidden/>
+          </w:rPr>
+          <w:fldChar w:fldCharType="begin"/>
+        </w:r>
+        <w:r>
+          <w:rPr>
+            <w:rFonts w:asciiTheme="majorBidi" w:hAnsiTheme="majorBidi" w:cstheme="majorBidi"/>
+            <w:noProof/>
+            <w:webHidden/>
+          </w:rPr>
+          <w:instrText xml:space="preserve"> PAGEREF _Toc168254358 \h </w:instrText>
+        </w:r>
+        <w:r>
+          <w:rPr>
+            <w:rFonts w:asciiTheme="majorBidi" w:hAnsiTheme="majorBidi" w:cstheme="majorBidi"/>
+            <w:noProof/>
+            <w:webHidden/>
+          </w:rPr>
+        </w:r>
+        <w:r>
+          <w:rPr>
+            <w:rFonts w:asciiTheme="majorBidi" w:hAnsiTheme="majorBidi" w:cstheme="majorBidi"/>
+            <w:noProof/>
+            <w:webHidden/>
+          </w:rPr>
+          <w:fldChar w:fldCharType="separate"/>
+        </w:r>
+        <w:r>
+          <w:rPr>
+            <w:rFonts w:asciiTheme="majorBidi" w:hAnsiTheme="majorBidi" w:cstheme="majorBidi"/>
+            <w:noProof/>
+            <w:webHidden/>
+          </w:rPr>
+          <w:t>13</w:t>
+        </w:r>
+        <w:r>
+          <w:rPr>
+            <w:rFonts w:asciiTheme="majorBidi" w:hAnsiTheme="majorBidi" w:cstheme="majorBidi"/>
+            <w:noProof/>
+            <w:webHidden/>
+          </w:rPr>
+          <w:fldChar w:fldCharType="end"/>
+        </w:r>
+      </w:hyperlink>
+    </w:p>
+    <w:p>
+      <w:pPr>
+        <w:pStyle w:val="Tabledesillustrations"/>
+        <w:tabs>
+          <w:tab w:val="right" w:leader="dot" w:pos="9016"/>
+        </w:tabs>
+        <w:spacing w:line="360" w:lineRule="auto"/>
+        <w:rPr>
+          <w:rFonts w:asciiTheme="majorBidi" w:hAnsiTheme="majorBidi" w:cstheme="majorBidi"/>
+          <w:noProof/>
+        </w:rPr>
+      </w:pPr>
+      <w:hyperlink w:anchor="_Toc168254359" w:history="1">
+        <w:r>
+          <w:rPr>
+            <w:rStyle w:val="Lienhypertexte"/>
+            <w:rFonts w:asciiTheme="majorBidi" w:hAnsiTheme="majorBidi" w:cstheme="majorBidi"/>
+            <w:noProof/>
+          </w:rPr>
+          <w:t>Figure 9: Console de serveur</w:t>
+        </w:r>
+        <w:r>
+          <w:rPr>
+            <w:rFonts w:asciiTheme="majorBidi" w:hAnsiTheme="majorBidi" w:cstheme="majorBidi"/>
+            <w:noProof/>
+            <w:webHidden/>
+          </w:rPr>
+          <w:tab/>
+        </w:r>
+        <w:r>
+          <w:rPr>
+            <w:rFonts w:asciiTheme="majorBidi" w:hAnsiTheme="majorBidi" w:cstheme="majorBidi"/>
+            <w:noProof/>
+            <w:webHidden/>
+          </w:rPr>
+          <w:fldChar w:fldCharType="begin"/>
+        </w:r>
+        <w:r>
+          <w:rPr>
+            <w:rFonts w:asciiTheme="majorBidi" w:hAnsiTheme="majorBidi" w:cstheme="majorBidi"/>
+            <w:noProof/>
+            <w:webHidden/>
+          </w:rPr>
+          <w:instrText xml:space="preserve"> PAGEREF _Toc168254359 \h </w:instrText>
+        </w:r>
+        <w:r>
+          <w:rPr>
+            <w:rFonts w:asciiTheme="majorBidi" w:hAnsiTheme="majorBidi" w:cstheme="majorBidi"/>
+            <w:noProof/>
+            <w:webHidden/>
+          </w:rPr>
+        </w:r>
+        <w:r>
+          <w:rPr>
+            <w:rFonts w:asciiTheme="majorBidi" w:hAnsiTheme="majorBidi" w:cstheme="majorBidi"/>
+            <w:noProof/>
+            <w:webHidden/>
+          </w:rPr>
+          <w:fldChar w:fldCharType="separate"/>
+        </w:r>
+        <w:r>
+          <w:rPr>
+            <w:rFonts w:asciiTheme="majorBidi" w:hAnsiTheme="majorBidi" w:cstheme="majorBidi"/>
+            <w:noProof/>
+            <w:webHidden/>
+          </w:rPr>
+          <w:t>14</w:t>
+        </w:r>
+        <w:r>
+          <w:rPr>
+            <w:rFonts w:asciiTheme="majorBidi" w:hAnsiTheme="majorBidi" w:cstheme="majorBidi"/>
+            <w:noProof/>
+            <w:webHidden/>
+          </w:rPr>
+          <w:fldChar w:fldCharType="end"/>
+        </w:r>
+      </w:hyperlink>
+    </w:p>
+    <w:p>
+      <w:pPr>
         <w:rPr>
           <w:rFonts w:asciiTheme="majorBidi" w:hAnsiTheme="majorBidi" w:cstheme="majorBidi"/>
           <w:color w:val="215E99" w:themeColor="text2" w:themeTint="BF"/>
@@ -1250,8 +2007,7 @@
           <w:sz w:val="28"/>
           <w:szCs w:val="28"/>
         </w:rPr>
-        <w:lastRenderedPageBreak/>
-        <w:t>Introduction générale</w:t>
+        <w:fldChar w:fldCharType="end"/>
       </w:r>
     </w:p>
     <w:p>
@@ -1263,25 +2019,6 @@
           <w:szCs w:val="28"/>
         </w:rPr>
       </w:pPr>
-    </w:p>
-    <w:p>
-      <w:pPr>
-        <w:pStyle w:val="Paragraphedeliste"/>
-        <w:numPr>
-          <w:ilvl w:val="0"/>
-          <w:numId w:val="3"/>
-        </w:numPr>
-        <w:spacing w:line="360" w:lineRule="auto"/>
-        <w:jc w:val="center"/>
-        <w:rPr>
-          <w:rFonts w:asciiTheme="majorBidi" w:hAnsiTheme="majorBidi" w:cstheme="majorBidi"/>
-          <w:b/>
-          <w:bCs/>
-          <w:color w:val="215E99" w:themeColor="text2" w:themeTint="BF"/>
-          <w:sz w:val="32"/>
-          <w:szCs w:val="32"/>
-        </w:rPr>
-      </w:pPr>
       <w:r>
         <w:rPr>
           <w:rFonts w:asciiTheme="majorBidi" w:hAnsiTheme="majorBidi" w:cstheme="majorBidi"/>
@@ -1291,24 +2028,73 @@
         </w:rPr>
         <w:br w:type="page"/>
       </w:r>
-      <w:r>
-        <w:rPr>
-          <w:rFonts w:asciiTheme="majorBidi" w:hAnsiTheme="majorBidi" w:cstheme="majorBidi"/>
+    </w:p>
+    <w:p>
+      <w:pPr>
+        <w:jc w:val="center"/>
+        <w:rPr>
+          <w:rFonts w:asciiTheme="majorBidi" w:hAnsiTheme="majorBidi" w:cstheme="majorBidi"/>
+          <w:color w:val="215E99" w:themeColor="text2" w:themeTint="BF"/>
+          <w:sz w:val="28"/>
+          <w:szCs w:val="28"/>
+        </w:rPr>
+      </w:pPr>
+      <w:r>
+        <w:rPr>
+          <w:rFonts w:asciiTheme="majorBidi" w:hAnsiTheme="majorBidi" w:cstheme="majorBidi"/>
+          <w:color w:val="215E99" w:themeColor="text2" w:themeTint="BF"/>
+          <w:sz w:val="28"/>
+          <w:szCs w:val="28"/>
+        </w:rPr>
+        <w:lastRenderedPageBreak/>
+        <w:t>Introduction générale</w:t>
+      </w:r>
+    </w:p>
+    <w:p>
+      <w:pPr>
+        <w:rPr>
+          <w:rFonts w:asciiTheme="majorBidi" w:hAnsiTheme="majorBidi" w:cstheme="majorBidi"/>
+          <w:color w:val="215E99" w:themeColor="text2" w:themeTint="BF"/>
+          <w:sz w:val="28"/>
+          <w:szCs w:val="28"/>
+        </w:rPr>
+      </w:pPr>
+    </w:p>
+    <w:p>
+      <w:pPr>
+        <w:pStyle w:val="Titre1"/>
+        <w:jc w:val="center"/>
+        <w:rPr>
+          <w:rFonts w:asciiTheme="majorBidi" w:hAnsiTheme="majorBidi"/>
           <w:b/>
           <w:bCs/>
-          <w:color w:val="215E99" w:themeColor="text2" w:themeTint="BF"/>
           <w:sz w:val="32"/>
           <w:szCs w:val="32"/>
         </w:rPr>
+      </w:pPr>
+      <w:r>
+        <w:rPr>
+          <w:sz w:val="28"/>
+          <w:szCs w:val="28"/>
+        </w:rPr>
+        <w:br w:type="page"/>
+      </w:r>
+      <w:r>
+        <w:rPr>
+          <w:rFonts w:asciiTheme="majorBidi" w:hAnsiTheme="majorBidi"/>
+          <w:b/>
+          <w:bCs/>
+          <w:sz w:val="32"/>
+          <w:szCs w:val="32"/>
+        </w:rPr>
         <w:lastRenderedPageBreak/>
         <w:t xml:space="preserve">Chapitre I : </w:t>
       </w:r>
       <w:r>
         <w:rPr>
-          <w:rFonts w:asciiTheme="majorBidi" w:hAnsiTheme="majorBidi" w:cstheme="majorBidi"/>
+          <w:rFonts w:asciiTheme="majorBidi" w:hAnsiTheme="majorBidi"/>
           <w:b/>
           <w:bCs/>
-          <w:color w:val="215E99" w:themeColor="text2" w:themeTint="BF"/>
           <w:sz w:val="32"/>
           <w:szCs w:val="32"/>
         </w:rPr>
@@ -1317,150 +2103,106 @@
     </w:p>
     <w:p>
       <w:pPr>
-        <w:pStyle w:val="Paragraphedeliste"/>
+        <w:pStyle w:val="Titre2"/>
+        <w:rPr>
+          <w:szCs w:val="28"/>
+        </w:rPr>
+      </w:pPr>
+      <w:r>
+        <w:rPr>
+          <w:szCs w:val="28"/>
+        </w:rPr>
+        <w:t>Introduction</w:t>
+      </w:r>
+    </w:p>
+    <w:p>
+      <w:pPr>
+        <w:spacing w:line="360" w:lineRule="auto"/>
+        <w:rPr>
+          <w:rFonts w:asciiTheme="majorBidi" w:hAnsiTheme="majorBidi" w:cstheme="majorBidi"/>
+        </w:rPr>
+      </w:pPr>
+      <w:r>
+        <w:rPr>
+          <w:rFonts w:asciiTheme="majorBidi" w:hAnsiTheme="majorBidi" w:cstheme="majorBidi"/>
+        </w:rPr>
+        <w:t>L'intelligence artificielle existe depuis 1950, mais elle n'a récemment gagné en</w:t>
+      </w:r>
+      <w:r>
+        <w:rPr>
+          <w:rFonts w:asciiTheme="majorBidi" w:hAnsiTheme="majorBidi" w:cstheme="majorBidi"/>
+        </w:rPr>
+        <w:t xml:space="preserve"> </w:t>
+      </w:r>
+      <w:r>
+        <w:rPr>
+          <w:rFonts w:asciiTheme="majorBidi" w:hAnsiTheme="majorBidi" w:cstheme="majorBidi"/>
+        </w:rPr>
+        <w:t>popularité qu'avec le modèle linguistique de OpenAI, ChatGPT. C'est un chatbot qu</w:t>
+      </w:r>
+      <w:r>
+        <w:rPr>
+          <w:rFonts w:asciiTheme="majorBidi" w:hAnsiTheme="majorBidi" w:cstheme="majorBidi"/>
+        </w:rPr>
+        <w:t xml:space="preserve">i </w:t>
+      </w:r>
+      <w:r>
+        <w:rPr>
+          <w:rFonts w:asciiTheme="majorBidi" w:hAnsiTheme="majorBidi" w:cstheme="majorBidi"/>
+        </w:rPr>
+        <w:t>utilise l'intelligence artificielle pour donner des réponses semblables à celles d'un</w:t>
+      </w:r>
+      <w:r>
+        <w:rPr>
+          <w:rFonts w:asciiTheme="majorBidi" w:hAnsiTheme="majorBidi" w:cstheme="majorBidi"/>
+        </w:rPr>
+        <w:t xml:space="preserve"> </w:t>
+      </w:r>
+      <w:r>
+        <w:rPr>
+          <w:rFonts w:asciiTheme="majorBidi" w:hAnsiTheme="majorBidi" w:cstheme="majorBidi"/>
+        </w:rPr>
+        <w:t>humain à une variété de questions, ce qui en fait un sujet très controversé. Alors,</w:t>
+      </w:r>
+      <w:r>
+        <w:rPr>
+          <w:rFonts w:asciiTheme="majorBidi" w:hAnsiTheme="majorBidi" w:cstheme="majorBidi"/>
+        </w:rPr>
+        <w:t xml:space="preserve"> </w:t>
+      </w:r>
+      <w:r>
+        <w:rPr>
+          <w:rFonts w:asciiTheme="majorBidi" w:hAnsiTheme="majorBidi" w:cstheme="majorBidi"/>
+        </w:rPr>
+        <w:t>qu'est-ce que l'IA ? Et quels sont ses avantages et ses inconvénients ?</w:t>
+      </w:r>
+    </w:p>
+    <w:p>
+      <w:pPr>
+        <w:pStyle w:val="Titre2"/>
         <w:numPr>
           <w:ilvl w:val="0"/>
           <w:numId w:val="4"/>
         </w:numPr>
-        <w:spacing w:line="360" w:lineRule="auto"/>
-        <w:jc w:val="both"/>
-        <w:rPr>
-          <w:rFonts w:asciiTheme="majorBidi" w:hAnsiTheme="majorBidi" w:cstheme="majorBidi"/>
-          <w:b/>
-          <w:bCs/>
-          <w:color w:val="215E99" w:themeColor="text2" w:themeTint="BF"/>
-          <w:sz w:val="28"/>
-          <w:szCs w:val="28"/>
-        </w:rPr>
-      </w:pPr>
-      <w:r>
-        <w:rPr>
-          <w:rFonts w:asciiTheme="majorBidi" w:hAnsiTheme="majorBidi" w:cstheme="majorBidi"/>
-          <w:b/>
-          <w:bCs/>
-          <w:color w:val="215E99" w:themeColor="text2" w:themeTint="BF"/>
-          <w:sz w:val="28"/>
-          <w:szCs w:val="28"/>
-        </w:rPr>
-        <w:t>Introduction</w:t>
-      </w:r>
-    </w:p>
-    <w:p>
-      <w:pPr>
-        <w:spacing w:line="360" w:lineRule="auto"/>
-        <w:rPr>
-          <w:rFonts w:asciiTheme="majorBidi" w:hAnsiTheme="majorBidi" w:cstheme="majorBidi"/>
-        </w:rPr>
-      </w:pPr>
-      <w:r>
-        <w:rPr>
-          <w:rFonts w:asciiTheme="majorBidi" w:hAnsiTheme="majorBidi" w:cstheme="majorBidi"/>
-        </w:rPr>
-        <w:t>L'intelligence artificielle existe depuis 1950, mais elle n'a récemment gagné en</w:t>
-      </w:r>
-      <w:r>
-        <w:rPr>
-          <w:rFonts w:asciiTheme="majorBidi" w:hAnsiTheme="majorBidi" w:cstheme="majorBidi"/>
-        </w:rPr>
-        <w:t xml:space="preserve"> </w:t>
-      </w:r>
-      <w:r>
-        <w:rPr>
-          <w:rFonts w:asciiTheme="majorBidi" w:hAnsiTheme="majorBidi" w:cstheme="majorBidi"/>
-        </w:rPr>
-        <w:t>popularité qu'avec le modèle linguistique de OpenAI, ChatGPT. C'est un chatbot qu</w:t>
-      </w:r>
-      <w:r>
-        <w:rPr>
-          <w:rFonts w:asciiTheme="majorBidi" w:hAnsiTheme="majorBidi" w:cstheme="majorBidi"/>
-        </w:rPr>
-        <w:t xml:space="preserve">i </w:t>
-      </w:r>
-      <w:r>
-        <w:rPr>
-          <w:rFonts w:asciiTheme="majorBidi" w:hAnsiTheme="majorBidi" w:cstheme="majorBidi"/>
-        </w:rPr>
-        <w:t>utilise l'intelligence artificielle pour donner des réponses semblables à celles d'un</w:t>
-      </w:r>
-      <w:r>
-        <w:rPr>
-          <w:rFonts w:asciiTheme="majorBidi" w:hAnsiTheme="majorBidi" w:cstheme="majorBidi"/>
-        </w:rPr>
-        <w:t xml:space="preserve"> </w:t>
-      </w:r>
-      <w:r>
-        <w:rPr>
-          <w:rFonts w:asciiTheme="majorBidi" w:hAnsiTheme="majorBidi" w:cstheme="majorBidi"/>
-        </w:rPr>
-        <w:t>humain à une variété de questions, ce qui en fait un sujet très controversé. Alors,</w:t>
-      </w:r>
-      <w:r>
-        <w:rPr>
-          <w:rFonts w:asciiTheme="majorBidi" w:hAnsiTheme="majorBidi" w:cstheme="majorBidi"/>
-        </w:rPr>
-        <w:t xml:space="preserve"> </w:t>
-      </w:r>
-      <w:r>
-        <w:rPr>
-          <w:rFonts w:asciiTheme="majorBidi" w:hAnsiTheme="majorBidi" w:cstheme="majorBidi"/>
-        </w:rPr>
-        <w:t>qu'est-ce que l'IA ? Et quels sont ses avantages et ses inconvénients ?</w:t>
-      </w:r>
-    </w:p>
-    <w:p>
-      <w:pPr>
-        <w:pStyle w:val="Paragraphedeliste"/>
-        <w:numPr>
-          <w:ilvl w:val="0"/>
-          <w:numId w:val="4"/>
-        </w:numPr>
-        <w:spacing w:line="360" w:lineRule="auto"/>
-        <w:jc w:val="both"/>
-        <w:rPr>
-          <w:rFonts w:asciiTheme="majorBidi" w:hAnsiTheme="majorBidi" w:cstheme="majorBidi"/>
-          <w:b/>
-          <w:bCs/>
-          <w:color w:val="215E99" w:themeColor="text2" w:themeTint="BF"/>
-          <w:sz w:val="28"/>
-          <w:szCs w:val="28"/>
-        </w:rPr>
-      </w:pPr>
-      <w:r>
-        <w:rPr>
-          <w:rFonts w:asciiTheme="majorBidi" w:hAnsiTheme="majorBidi" w:cstheme="majorBidi"/>
-          <w:b/>
-          <w:bCs/>
-          <w:color w:val="215E99" w:themeColor="text2" w:themeTint="BF"/>
-          <w:sz w:val="28"/>
-          <w:szCs w:val="28"/>
-        </w:rPr>
+      </w:pPr>
+      <w:r>
         <w:t>Fondements de l’intelligence artificielle</w:t>
       </w:r>
     </w:p>
     <w:p>
       <w:pPr>
-        <w:pStyle w:val="Paragraphedeliste"/>
+        <w:pStyle w:val="Titre3"/>
         <w:numPr>
           <w:ilvl w:val="1"/>
           <w:numId w:val="4"/>
         </w:numPr>
-        <w:spacing w:line="360" w:lineRule="auto"/>
-        <w:jc w:val="both"/>
-        <w:rPr>
-          <w:rFonts w:asciiTheme="majorBidi" w:hAnsiTheme="majorBidi" w:cstheme="majorBidi"/>
-          <w:b/>
-          <w:bCs/>
-          <w:color w:val="215E99" w:themeColor="text2" w:themeTint="BF"/>
-          <w:sz w:val="28"/>
-          <w:szCs w:val="28"/>
-        </w:rPr>
-      </w:pPr>
-      <w:r>
-        <w:rPr>
-          <w:rFonts w:asciiTheme="majorBidi" w:hAnsiTheme="majorBidi" w:cstheme="majorBidi"/>
-          <w:b/>
-          <w:bCs/>
-          <w:color w:val="215E99" w:themeColor="text2" w:themeTint="BF"/>
+        <w:rPr>
+          <w:rFonts w:asciiTheme="majorBidi" w:hAnsiTheme="majorBidi"/>
+        </w:rPr>
+      </w:pPr>
+      <w:r>
+        <w:rPr>
+          <w:rFonts w:asciiTheme="majorBidi" w:hAnsiTheme="majorBidi"/>
         </w:rPr>
         <w:t>Histoire de l’IA</w:t>
       </w:r>
@@ -1831,7 +2573,7 @@
                     </pic:cNvPicPr>
                   </pic:nvPicPr>
                   <pic:blipFill>
-                    <a:blip r:embed="rId9">
+                    <a:blip r:embed="rId10">
                       <a:extLst>
                         <a:ext uri="{28A0092B-C50C-407E-A947-70E740481C1C}">
                           <a14:useLocalDpi xmlns:a14="http://schemas.microsoft.com/office/drawing/2010/main" val="0"/>
@@ -1868,6 +2610,7 @@
         <w:pStyle w:val="Lgende"/>
         <w:jc w:val="center"/>
       </w:pPr>
+      <w:bookmarkStart w:id="0" w:name="_Toc168254351"/>
       <w:r>
         <w:t xml:space="preserve">Figure </w:t>
       </w:r>
@@ -1881,9 +2624,6 @@
         <w:fldChar w:fldCharType="separate"/>
       </w:r>
       <w:r>
-        <w:rPr>
-          <w:noProof/>
-        </w:rPr>
         <w:t>1</w:t>
       </w:r>
       <w:r>
@@ -1892,6 +2632,7 @@
       <w:r>
         <w:t>: Algorithme de recommandation Netflix</w:t>
       </w:r>
+      <w:bookmarkEnd w:id="0"/>
     </w:p>
     <w:p>
       <w:pPr>
@@ -1995,7 +2736,6 @@
       <w:r>
         <w:rPr>
           <w:rFonts w:asciiTheme="majorBidi" w:hAnsiTheme="majorBidi" w:cstheme="majorBidi"/>
-          <w:noProof/>
         </w:rPr>
         <w:drawing>
           <wp:inline distT="0" distB="0" distL="0" distR="0" wp14:anchorId="0BED4CC7" wp14:editId="5CDD7B30">
@@ -2015,7 +2755,7 @@
                     </pic:cNvPicPr>
                   </pic:nvPicPr>
                   <pic:blipFill>
-                    <a:blip r:embed="rId10" cstate="print">
+                    <a:blip r:embed="rId11" cstate="print">
                       <a:extLst>
                         <a:ext uri="{28A0092B-C50C-407E-A947-70E740481C1C}">
                           <a14:useLocalDpi xmlns:a14="http://schemas.microsoft.com/office/drawing/2010/main" val="0"/>
@@ -2048,10 +2788,8 @@
       <w:pPr>
         <w:pStyle w:val="Lgende"/>
         <w:jc w:val="center"/>
-        <w:rPr>
-          <w:lang w:val="en-US"/>
-        </w:rPr>
-      </w:pPr>
+      </w:pPr>
+      <w:bookmarkStart w:id="1" w:name="_Toc168254352"/>
       <w:r>
         <w:t xml:space="preserve">Figure </w:t>
       </w:r>
@@ -2065,20 +2803,15 @@
         <w:fldChar w:fldCharType="separate"/>
       </w:r>
       <w:r>
-        <w:rPr>
-          <w:noProof/>
-        </w:rPr>
         <w:t>2</w:t>
       </w:r>
       <w:r>
         <w:fldChar w:fldCharType="end"/>
       </w:r>
       <w:r>
-        <w:rPr>
-          <w:lang w:val="en-US"/>
-        </w:rPr>
         <w:t>: Algorithme de LLM</w:t>
       </w:r>
+      <w:bookmarkEnd w:id="1"/>
     </w:p>
     <w:p>
       <w:pPr>
@@ -3744,7 +4477,7 @@
           <w:sz w:val="32"/>
           <w:szCs w:val="32"/>
         </w:rPr>
-        <w:t>S</w:t>
+        <w:t>Système</w:t>
       </w:r>
       <w:r>
         <w:rPr>
@@ -3755,8 +4488,9 @@
           <w:sz w:val="32"/>
           <w:szCs w:val="32"/>
         </w:rPr>
-        <w:t>ystème</w:t>
-      </w:r>
+        <w:t xml:space="preserve"> de poubelle intelligent pour </w:t>
+      </w:r>
+      <w:proofErr w:type="gramStart"/>
       <w:r>
         <w:rPr>
           <w:rFonts w:asciiTheme="majorBidi" w:hAnsiTheme="majorBidi" w:cstheme="majorBidi"/>
@@ -3766,9 +4500,9 @@
           <w:sz w:val="32"/>
           <w:szCs w:val="32"/>
         </w:rPr>
-        <w:t xml:space="preserve"> de poubelle intelligent pour </w:t>
-      </w:r>
-      <w:proofErr w:type="gramStart"/>
+        <w:t>le gestion</w:t>
+      </w:r>
+      <w:proofErr w:type="gramEnd"/>
       <w:r>
         <w:rPr>
           <w:rFonts w:asciiTheme="majorBidi" w:hAnsiTheme="majorBidi" w:cstheme="majorBidi"/>
@@ -3778,9 +4512,8 @@
           <w:sz w:val="32"/>
           <w:szCs w:val="32"/>
         </w:rPr>
-        <w:t>le gestion</w:t>
-      </w:r>
-      <w:proofErr w:type="gramEnd"/>
+        <w:t xml:space="preserve"> efficace de </w:t>
+      </w:r>
       <w:r>
         <w:rPr>
           <w:rFonts w:asciiTheme="majorBidi" w:hAnsiTheme="majorBidi" w:cstheme="majorBidi"/>
@@ -3790,35 +4523,2664 @@
           <w:sz w:val="32"/>
           <w:szCs w:val="32"/>
         </w:rPr>
-        <w:t xml:space="preserve"> efficace de </w:t>
-      </w:r>
-      <w:r>
+        <w:t>déchets</w:t>
+      </w:r>
+    </w:p>
+    <w:p>
+      <w:pPr>
+        <w:pStyle w:val="Paragraphedeliste"/>
+        <w:numPr>
+          <w:ilvl w:val="0"/>
+          <w:numId w:val="6"/>
+        </w:numPr>
+        <w:spacing w:line="360" w:lineRule="auto"/>
         <w:rPr>
           <w:rFonts w:asciiTheme="majorBidi" w:hAnsiTheme="majorBidi" w:cstheme="majorBidi"/>
           <w:b/>
           <w:bCs/>
           <w:color w:val="215E99" w:themeColor="text2" w:themeTint="BF"/>
-          <w:sz w:val="32"/>
-          <w:szCs w:val="32"/>
-        </w:rPr>
-        <w:t>déchets</w:t>
-      </w:r>
-    </w:p>
-    <w:p>
-      <w:pPr>
-        <w:spacing w:line="360" w:lineRule="auto"/>
+          <w:sz w:val="28"/>
+          <w:szCs w:val="28"/>
+        </w:rPr>
+      </w:pPr>
+      <w:r>
         <w:rPr>
           <w:rFonts w:asciiTheme="majorBidi" w:hAnsiTheme="majorBidi" w:cstheme="majorBidi"/>
           <w:b/>
           <w:bCs/>
           <w:color w:val="215E99" w:themeColor="text2" w:themeTint="BF"/>
-          <w:sz w:val="32"/>
-          <w:szCs w:val="32"/>
-        </w:rPr>
-      </w:pPr>
+          <w:sz w:val="28"/>
+          <w:szCs w:val="28"/>
+        </w:rPr>
+        <w:t>Introduction</w:t>
+      </w:r>
+    </w:p>
+    <w:p>
+      <w:pPr>
+        <w:spacing w:line="360" w:lineRule="auto"/>
+        <w:rPr>
+          <w:rFonts w:asciiTheme="majorBidi" w:hAnsiTheme="majorBidi" w:cstheme="majorBidi"/>
+          <w:color w:val="000000" w:themeColor="text1"/>
+        </w:rPr>
+      </w:pPr>
+    </w:p>
+    <w:p>
+      <w:pPr>
+        <w:spacing w:line="360" w:lineRule="auto"/>
+        <w:jc w:val="both"/>
+        <w:rPr>
+          <w:rFonts w:asciiTheme="majorBidi" w:hAnsiTheme="majorBidi" w:cstheme="majorBidi"/>
+          <w:color w:val="000000" w:themeColor="text1"/>
+        </w:rPr>
+      </w:pPr>
+      <w:r>
+        <w:rPr>
+          <w:rFonts w:asciiTheme="majorBidi" w:hAnsiTheme="majorBidi" w:cstheme="majorBidi"/>
+          <w:color w:val="000000" w:themeColor="text1"/>
+        </w:rPr>
+        <w:t>La gestion efficace des déchets est cruciale pour protéger la santé humaine et l'environnement. Il est essentiel de bien gérer les déchets générés par les ménages, les industries et les activités agricoles en raison des dangers qu'ils représentent. Le Code de l'environnement définit les déchets comme tout résidu d'un processus de production, de transformation ou d'utilisation, y compris les substances, matériaux ou produits jetés ou destinés à être jetés.</w:t>
+      </w:r>
+    </w:p>
+    <w:p>
+      <w:pPr>
+        <w:spacing w:line="360" w:lineRule="auto"/>
+        <w:jc w:val="both"/>
+        <w:rPr>
+          <w:rFonts w:asciiTheme="majorBidi" w:hAnsiTheme="majorBidi" w:cstheme="majorBidi"/>
+          <w:color w:val="000000" w:themeColor="text1"/>
+        </w:rPr>
+      </w:pPr>
+      <w:r>
+        <w:rPr>
+          <w:rFonts w:asciiTheme="majorBidi" w:hAnsiTheme="majorBidi" w:cstheme="majorBidi"/>
+          <w:color w:val="000000" w:themeColor="text1"/>
+        </w:rPr>
+        <w:t>Il existe divers types de déchets, qui peuvent être catégorisés selon leurs producteurs (déchets ménagers, industriels ou agricoles), la méthode de collecte (collecte municipale, dépôt volontaire dans des centres de recyclage, etc.), ou leur destination finale (enfouissement, incinération, recyclage). Parmi les différentes catégories de déchets, on distingue les déchets inertes, les déchets non dangereux et les déchets dangereux.</w:t>
+      </w:r>
+    </w:p>
+    <w:p>
+      <w:pPr>
+        <w:spacing w:line="360" w:lineRule="auto"/>
+        <w:jc w:val="both"/>
+        <w:rPr>
+          <w:rFonts w:asciiTheme="majorBidi" w:hAnsiTheme="majorBidi" w:cstheme="majorBidi"/>
+          <w:color w:val="000000" w:themeColor="text1"/>
+        </w:rPr>
+      </w:pPr>
+      <w:r>
+        <w:rPr>
+          <w:rFonts w:asciiTheme="majorBidi" w:hAnsiTheme="majorBidi" w:cstheme="majorBidi"/>
+          <w:color w:val="000000" w:themeColor="text1"/>
+        </w:rPr>
+        <w:t xml:space="preserve">Pour améliorer la gestion des déchets, des solutions innovantes sont explorées, notamment l'intégration des systèmes Arduino. Arduino, une plateforme électronique open-source basée sur un matériel et </w:t>
+      </w:r>
+      <w:r>
+        <w:rPr>
+          <w:rFonts w:asciiTheme="majorBidi" w:hAnsiTheme="majorBidi" w:cstheme="majorBidi"/>
+          <w:color w:val="000000" w:themeColor="text1"/>
+        </w:rPr>
+        <w:t>un logiciel facile</w:t>
+      </w:r>
+      <w:r>
+        <w:rPr>
+          <w:rFonts w:asciiTheme="majorBidi" w:hAnsiTheme="majorBidi" w:cstheme="majorBidi"/>
+          <w:color w:val="000000" w:themeColor="text1"/>
+        </w:rPr>
+        <w:t xml:space="preserve"> à utiliser, offre une approche prometteuse pour optimiser les systèmes de gestion des déchets grâce à l'automatisation et la surveillance en temps réel. En utilisant des capteurs et des microcontrôleurs, les systèmes basés sur Arduino peuvent surveiller les niveaux de déchets, optimiser les itinéraires de collecte et améliorer les processus de tri.</w:t>
+      </w:r>
+    </w:p>
+    <w:p>
+      <w:pPr>
+        <w:spacing w:line="360" w:lineRule="auto"/>
+        <w:jc w:val="both"/>
+        <w:rPr>
+          <w:rFonts w:asciiTheme="majorBidi" w:hAnsiTheme="majorBidi" w:cstheme="majorBidi"/>
+          <w:color w:val="000000" w:themeColor="text1"/>
+        </w:rPr>
+      </w:pPr>
+      <w:r>
+        <w:rPr>
+          <w:rFonts w:asciiTheme="majorBidi" w:hAnsiTheme="majorBidi" w:cstheme="majorBidi"/>
+          <w:color w:val="000000" w:themeColor="text1"/>
+        </w:rPr>
+        <w:t>Ce projet vise à utiliser Arduino pour résoudre des problèmes cruciaux dans la manière dont les déchets sont jetés et collectés.</w:t>
+      </w:r>
+    </w:p>
+    <w:p>
+      <w:pPr>
+        <w:pStyle w:val="Paragraphedeliste"/>
+        <w:numPr>
+          <w:ilvl w:val="0"/>
+          <w:numId w:val="6"/>
+        </w:numPr>
+        <w:spacing w:line="360" w:lineRule="auto"/>
+        <w:rPr>
+          <w:rFonts w:asciiTheme="majorBidi" w:hAnsiTheme="majorBidi" w:cstheme="majorBidi"/>
+          <w:b/>
+          <w:bCs/>
+          <w:color w:val="215E99" w:themeColor="text2" w:themeTint="BF"/>
+          <w:sz w:val="28"/>
+          <w:szCs w:val="28"/>
+        </w:rPr>
+      </w:pPr>
+      <w:r>
+        <w:rPr>
+          <w:rFonts w:asciiTheme="majorBidi" w:hAnsiTheme="majorBidi" w:cstheme="majorBidi"/>
+          <w:b/>
+          <w:bCs/>
+          <w:color w:val="215E99" w:themeColor="text2" w:themeTint="BF"/>
+          <w:sz w:val="28"/>
+          <w:szCs w:val="28"/>
+        </w:rPr>
+        <w:t>Objectifs visés</w:t>
+      </w:r>
+    </w:p>
+    <w:p>
+      <w:pPr>
+        <w:pStyle w:val="Paragraphedeliste"/>
+        <w:numPr>
+          <w:ilvl w:val="0"/>
+          <w:numId w:val="7"/>
+        </w:numPr>
+        <w:spacing w:line="360" w:lineRule="auto"/>
+        <w:jc w:val="both"/>
+        <w:rPr>
+          <w:rFonts w:asciiTheme="majorBidi" w:hAnsiTheme="majorBidi" w:cstheme="majorBidi"/>
+          <w:color w:val="000000" w:themeColor="text1"/>
+        </w:rPr>
+      </w:pPr>
+      <w:r>
+        <w:rPr>
+          <w:rFonts w:asciiTheme="majorBidi" w:hAnsiTheme="majorBidi" w:cstheme="majorBidi"/>
+          <w:color w:val="000000" w:themeColor="text1"/>
+        </w:rPr>
+        <w:t>Améliorer l'efficacité de la collecte des déchets en proposant une solution plus</w:t>
+      </w:r>
+      <w:r>
+        <w:rPr>
+          <w:rFonts w:asciiTheme="majorBidi" w:hAnsiTheme="majorBidi" w:cstheme="majorBidi"/>
+          <w:color w:val="000000" w:themeColor="text1"/>
+        </w:rPr>
+        <w:t xml:space="preserve"> </w:t>
+      </w:r>
+      <w:r>
+        <w:rPr>
+          <w:rFonts w:asciiTheme="majorBidi" w:hAnsiTheme="majorBidi" w:cstheme="majorBidi"/>
+          <w:color w:val="000000" w:themeColor="text1"/>
+        </w:rPr>
+        <w:t>adaptée aux besoins des habitants.</w:t>
+      </w:r>
+    </w:p>
+    <w:p>
+      <w:pPr>
+        <w:pStyle w:val="Paragraphedeliste"/>
+        <w:numPr>
+          <w:ilvl w:val="0"/>
+          <w:numId w:val="7"/>
+        </w:numPr>
+        <w:spacing w:line="360" w:lineRule="auto"/>
+        <w:jc w:val="both"/>
+        <w:rPr>
+          <w:rFonts w:asciiTheme="majorBidi" w:hAnsiTheme="majorBidi" w:cstheme="majorBidi"/>
+          <w:color w:val="000000" w:themeColor="text1"/>
+        </w:rPr>
+      </w:pPr>
+      <w:r>
+        <w:rPr>
+          <w:rFonts w:asciiTheme="majorBidi" w:hAnsiTheme="majorBidi" w:cstheme="majorBidi"/>
+          <w:color w:val="000000" w:themeColor="text1"/>
+        </w:rPr>
+        <w:t>Réduire le nombre d'ordures envoyées en décharge en encourageant le recyclage</w:t>
+      </w:r>
+      <w:r>
+        <w:rPr>
+          <w:rFonts w:asciiTheme="majorBidi" w:hAnsiTheme="majorBidi" w:cstheme="majorBidi"/>
+          <w:color w:val="000000" w:themeColor="text1"/>
+        </w:rPr>
+        <w:t xml:space="preserve"> </w:t>
+      </w:r>
+      <w:r>
+        <w:rPr>
+          <w:rFonts w:asciiTheme="majorBidi" w:hAnsiTheme="majorBidi" w:cstheme="majorBidi"/>
+          <w:color w:val="000000" w:themeColor="text1"/>
+        </w:rPr>
+        <w:t>et la réutilisation.</w:t>
+      </w:r>
+    </w:p>
+    <w:p>
+      <w:pPr>
+        <w:pStyle w:val="Paragraphedeliste"/>
+        <w:numPr>
+          <w:ilvl w:val="0"/>
+          <w:numId w:val="7"/>
+        </w:numPr>
+        <w:spacing w:line="360" w:lineRule="auto"/>
+        <w:jc w:val="both"/>
+        <w:rPr>
+          <w:rFonts w:asciiTheme="majorBidi" w:hAnsiTheme="majorBidi" w:cstheme="majorBidi"/>
+          <w:color w:val="000000" w:themeColor="text1"/>
+        </w:rPr>
+      </w:pPr>
+      <w:r>
+        <w:rPr>
+          <w:rFonts w:asciiTheme="majorBidi" w:hAnsiTheme="majorBidi" w:cstheme="majorBidi"/>
+          <w:color w:val="000000" w:themeColor="text1"/>
+        </w:rPr>
+        <w:t>Améliorer la qualité de vie des résidents en réduisant les nuisances liées à la</w:t>
+      </w:r>
+      <w:r>
+        <w:rPr>
+          <w:rFonts w:asciiTheme="majorBidi" w:hAnsiTheme="majorBidi" w:cstheme="majorBidi"/>
+          <w:color w:val="000000" w:themeColor="text1"/>
+        </w:rPr>
+        <w:t xml:space="preserve"> </w:t>
+      </w:r>
+      <w:r>
+        <w:rPr>
+          <w:rFonts w:asciiTheme="majorBidi" w:hAnsiTheme="majorBidi" w:cstheme="majorBidi"/>
+          <w:color w:val="000000" w:themeColor="text1"/>
+        </w:rPr>
+        <w:t>gestion des déchets.</w:t>
+      </w:r>
+    </w:p>
+    <w:p>
+      <w:pPr>
+        <w:pStyle w:val="Paragraphedeliste"/>
+        <w:numPr>
+          <w:ilvl w:val="0"/>
+          <w:numId w:val="7"/>
+        </w:numPr>
+        <w:spacing w:line="360" w:lineRule="auto"/>
+        <w:jc w:val="both"/>
+        <w:rPr>
+          <w:rFonts w:asciiTheme="majorBidi" w:hAnsiTheme="majorBidi" w:cstheme="majorBidi"/>
+          <w:color w:val="000000" w:themeColor="text1"/>
+        </w:rPr>
+      </w:pPr>
+      <w:r>
+        <w:rPr>
+          <w:rFonts w:asciiTheme="majorBidi" w:hAnsiTheme="majorBidi" w:cstheme="majorBidi"/>
+          <w:color w:val="000000" w:themeColor="text1"/>
+        </w:rPr>
+        <w:lastRenderedPageBreak/>
+        <w:t>Sensibiliser la population à l'importance de la gestion des déchets et encourager</w:t>
+      </w:r>
+      <w:r>
+        <w:rPr>
+          <w:rFonts w:asciiTheme="majorBidi" w:hAnsiTheme="majorBidi" w:cstheme="majorBidi"/>
+          <w:color w:val="000000" w:themeColor="text1"/>
+        </w:rPr>
+        <w:t xml:space="preserve"> </w:t>
+      </w:r>
+      <w:r>
+        <w:rPr>
+          <w:rFonts w:asciiTheme="majorBidi" w:hAnsiTheme="majorBidi" w:cstheme="majorBidi"/>
+          <w:color w:val="000000" w:themeColor="text1"/>
+        </w:rPr>
+        <w:t xml:space="preserve">des pratiques plus durables. </w:t>
+      </w:r>
+    </w:p>
+    <w:p>
+      <w:pPr>
+        <w:pStyle w:val="Paragraphedeliste"/>
+        <w:numPr>
+          <w:ilvl w:val="0"/>
+          <w:numId w:val="6"/>
+        </w:numPr>
+        <w:spacing w:line="360" w:lineRule="auto"/>
+        <w:rPr>
+          <w:rFonts w:asciiTheme="majorBidi" w:hAnsiTheme="majorBidi" w:cstheme="majorBidi"/>
+          <w:b/>
+          <w:bCs/>
+          <w:color w:val="215E99" w:themeColor="text2" w:themeTint="BF"/>
+          <w:sz w:val="28"/>
+          <w:szCs w:val="28"/>
+        </w:rPr>
+      </w:pPr>
+      <w:r>
+        <w:rPr>
+          <w:rFonts w:asciiTheme="majorBidi" w:hAnsiTheme="majorBidi" w:cstheme="majorBidi"/>
+          <w:b/>
+          <w:bCs/>
+          <w:color w:val="215E99" w:themeColor="text2" w:themeTint="BF"/>
+          <w:sz w:val="28"/>
+          <w:szCs w:val="28"/>
+        </w:rPr>
+        <w:t>Méthodologie adoptée</w:t>
+      </w:r>
+    </w:p>
+    <w:p>
+      <w:pPr>
+        <w:spacing w:line="360" w:lineRule="auto"/>
+        <w:jc w:val="both"/>
+        <w:rPr>
+          <w:rFonts w:asciiTheme="majorBidi" w:hAnsiTheme="majorBidi" w:cstheme="majorBidi"/>
+          <w:color w:val="000000" w:themeColor="text1"/>
+        </w:rPr>
+      </w:pPr>
+      <w:r>
+        <w:rPr>
+          <w:rFonts w:asciiTheme="majorBidi" w:hAnsiTheme="majorBidi" w:cstheme="majorBidi"/>
+          <w:color w:val="000000" w:themeColor="text1"/>
+        </w:rPr>
+        <w:t>Un Arduino UNO sera connecté à tous les conteneurs à ordures de la ville et il</w:t>
+      </w:r>
+      <w:r>
+        <w:rPr>
+          <w:rFonts w:asciiTheme="majorBidi" w:hAnsiTheme="majorBidi" w:cstheme="majorBidi"/>
+          <w:color w:val="000000" w:themeColor="text1"/>
+        </w:rPr>
+        <w:t xml:space="preserve"> </w:t>
+      </w:r>
+      <w:r>
+        <w:rPr>
+          <w:rFonts w:asciiTheme="majorBidi" w:hAnsiTheme="majorBidi" w:cstheme="majorBidi"/>
+          <w:color w:val="000000" w:themeColor="text1"/>
+        </w:rPr>
+        <w:t>disposera d'un capteur ultrasonique pour détecter le niveau de remplissage du</w:t>
+      </w:r>
+      <w:r>
+        <w:rPr>
+          <w:rFonts w:asciiTheme="majorBidi" w:hAnsiTheme="majorBidi" w:cstheme="majorBidi"/>
+          <w:color w:val="000000" w:themeColor="text1"/>
+        </w:rPr>
+        <w:t xml:space="preserve"> </w:t>
+      </w:r>
+      <w:r>
+        <w:rPr>
+          <w:rFonts w:asciiTheme="majorBidi" w:hAnsiTheme="majorBidi" w:cstheme="majorBidi"/>
+          <w:color w:val="000000" w:themeColor="text1"/>
+        </w:rPr>
+        <w:t>conteneur, ainsi que d'un écran LCD pour afficher directement ces informations. Une</w:t>
+      </w:r>
+      <w:r>
+        <w:rPr>
+          <w:rFonts w:asciiTheme="majorBidi" w:hAnsiTheme="majorBidi" w:cstheme="majorBidi"/>
+          <w:color w:val="000000" w:themeColor="text1"/>
+        </w:rPr>
+        <w:t xml:space="preserve"> </w:t>
+      </w:r>
+      <w:r>
+        <w:rPr>
+          <w:rFonts w:asciiTheme="majorBidi" w:hAnsiTheme="majorBidi" w:cstheme="majorBidi"/>
+          <w:color w:val="000000" w:themeColor="text1"/>
+        </w:rPr>
+        <w:t>connexion HTTP sera établie vers un serveur pour que le niveau de remplissage des</w:t>
+      </w:r>
+      <w:r>
+        <w:rPr>
+          <w:rFonts w:asciiTheme="majorBidi" w:hAnsiTheme="majorBidi" w:cstheme="majorBidi"/>
+          <w:color w:val="000000" w:themeColor="text1"/>
+        </w:rPr>
+        <w:t xml:space="preserve"> </w:t>
+      </w:r>
+      <w:r>
+        <w:rPr>
+          <w:rFonts w:asciiTheme="majorBidi" w:hAnsiTheme="majorBidi" w:cstheme="majorBidi"/>
+          <w:color w:val="000000" w:themeColor="text1"/>
+        </w:rPr>
+        <w:t>ordures puisse être vérifié de n'importe où.</w:t>
+      </w:r>
+    </w:p>
+    <w:p>
+      <w:pPr>
+        <w:pStyle w:val="Paragraphedeliste"/>
+        <w:numPr>
+          <w:ilvl w:val="0"/>
+          <w:numId w:val="6"/>
+        </w:numPr>
+        <w:spacing w:line="360" w:lineRule="auto"/>
+        <w:rPr>
+          <w:rFonts w:asciiTheme="majorBidi" w:hAnsiTheme="majorBidi" w:cstheme="majorBidi"/>
+          <w:b/>
+          <w:bCs/>
+          <w:color w:val="215E99" w:themeColor="text2" w:themeTint="BF"/>
+          <w:sz w:val="28"/>
+          <w:szCs w:val="28"/>
+        </w:rPr>
+      </w:pPr>
+      <w:r>
+        <w:rPr>
+          <w:rFonts w:asciiTheme="majorBidi" w:hAnsiTheme="majorBidi" w:cstheme="majorBidi"/>
+          <w:b/>
+          <w:bCs/>
+          <w:color w:val="215E99" w:themeColor="text2" w:themeTint="BF"/>
+          <w:sz w:val="28"/>
+          <w:szCs w:val="28"/>
+        </w:rPr>
+        <w:t>Etat de l’art</w:t>
+      </w:r>
+    </w:p>
+    <w:p>
+      <w:pPr>
+        <w:spacing w:line="360" w:lineRule="auto"/>
+        <w:jc w:val="both"/>
+        <w:rPr>
+          <w:rFonts w:asciiTheme="majorBidi" w:hAnsiTheme="majorBidi" w:cstheme="majorBidi"/>
+          <w:color w:val="000000" w:themeColor="text1"/>
+        </w:rPr>
+      </w:pPr>
+      <w:r>
+        <mc:AlternateContent>
+          <mc:Choice Requires="wps">
+            <w:drawing>
+              <wp:anchor distT="0" distB="0" distL="114300" distR="114300" simplePos="0" relativeHeight="251665408" behindDoc="1" locked="0" layoutInCell="1" allowOverlap="1" wp14:anchorId="422A3247" wp14:editId="0E26EECD">
+                <wp:simplePos x="0" y="0"/>
+                <wp:positionH relativeFrom="margin">
+                  <wp:align>right</wp:align>
+                </wp:positionH>
+                <wp:positionV relativeFrom="paragraph">
+                  <wp:posOffset>1867535</wp:posOffset>
+                </wp:positionV>
+                <wp:extent cx="2679065" cy="149860"/>
+                <wp:effectExtent l="0" t="0" r="6985" b="2540"/>
+                <wp:wrapTight wrapText="bothSides">
+                  <wp:wrapPolygon edited="0">
+                    <wp:start x="0" y="0"/>
+                    <wp:lineTo x="0" y="19220"/>
+                    <wp:lineTo x="21503" y="19220"/>
+                    <wp:lineTo x="21503" y="0"/>
+                    <wp:lineTo x="0" y="0"/>
+                  </wp:wrapPolygon>
+                </wp:wrapTight>
+                <wp:docPr id="1014229598" name="Zone de texte 1"/>
+                <wp:cNvGraphicFramePr/>
+                <a:graphic xmlns:a="http://schemas.openxmlformats.org/drawingml/2006/main">
+                  <a:graphicData uri="http://schemas.microsoft.com/office/word/2010/wordprocessingShape">
+                    <wps:wsp>
+                      <wps:cNvSpPr txBox="1"/>
+                      <wps:spPr>
+                        <a:xfrm>
+                          <a:off x="0" y="0"/>
+                          <a:ext cx="2679065" cy="149860"/>
+                        </a:xfrm>
+                        <a:prstGeom prst="rect">
+                          <a:avLst/>
+                        </a:prstGeom>
+                        <a:solidFill>
+                          <a:prstClr val="white"/>
+                        </a:solidFill>
+                        <a:ln>
+                          <a:noFill/>
+                        </a:ln>
+                      </wps:spPr>
+                      <wps:txbx>
+                        <w:txbxContent>
+                          <w:p>
+                            <w:pPr>
+                              <w:pStyle w:val="Lgende"/>
+                              <w:jc w:val="center"/>
+                            </w:pPr>
+                            <w:bookmarkStart w:id="2" w:name="_Toc168254353"/>
+                            <w:r>
+                              <w:t xml:space="preserve">Figure </w:t>
+                            </w:r>
+                            <w:r>
+                              <w:fldChar w:fldCharType="begin"/>
+                            </w:r>
+                            <w:r>
+                              <w:instrText xml:space="preserve"> SEQ Figure \* ARABIC </w:instrText>
+                            </w:r>
+                            <w:r>
+                              <w:fldChar w:fldCharType="separate"/>
+                            </w:r>
+                            <w:r>
+                              <w:t>3</w:t>
+                            </w:r>
+                            <w:r>
+                              <w:fldChar w:fldCharType="end"/>
+                            </w:r>
+                            <w:r>
+                              <w:t xml:space="preserve">: Image d'un </w:t>
+                            </w:r>
+                            <w:r>
+                              <w:t>éboueur</w:t>
+                            </w:r>
+                            <w:bookmarkEnd w:id="2"/>
+                          </w:p>
+                        </w:txbxContent>
+                      </wps:txbx>
+                      <wps:bodyPr rot="0" spcFirstLastPara="0" vertOverflow="overflow" horzOverflow="overflow" vert="horz" wrap="square" lIns="0" tIns="0" rIns="0" bIns="0" numCol="1" spcCol="0" rtlCol="0" fromWordArt="0" anchor="t" anchorCtr="0" forceAA="0" compatLnSpc="1">
+                        <a:prstTxWarp prst="textNoShape">
+                          <a:avLst/>
+                        </a:prstTxWarp>
+                        <a:noAutofit/>
+                      </wps:bodyPr>
+                    </wps:wsp>
+                  </a:graphicData>
+                </a:graphic>
+                <wp14:sizeRelV relativeFrom="margin">
+                  <wp14:pctHeight>0</wp14:pctHeight>
+                </wp14:sizeRelV>
+              </wp:anchor>
+            </w:drawing>
+          </mc:Choice>
+          <mc:Fallback>
+            <w:pict>
+              <v:shape w14:anchorId="422A3247" id="Zone de texte 1" o:spid="_x0000_s1028" type="#_x0000_t202" style="position:absolute;left:0;text-align:left;margin-left:159.75pt;margin-top:147.05pt;width:210.95pt;height:11.8pt;z-index:-251651072;visibility:visible;mso-wrap-style:square;mso-height-percent:0;mso-wrap-distance-left:9pt;mso-wrap-distance-top:0;mso-wrap-distance-right:9pt;mso-wrap-distance-bottom:0;mso-position-horizontal:right;mso-position-horizontal-relative:margin;mso-position-vertical:absolute;mso-position-vertical-relative:text;mso-height-percent:0;mso-height-relative:margin;v-text-anchor:top" o:gfxdata="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" stroked="f">
+                <v:textbox inset="0,0,0,0">
+                  <w:txbxContent>
+                    <w:p>
+                      <w:pPr>
+                        <w:pStyle w:val="Lgende"/>
+                        <w:jc w:val="center"/>
+                      </w:pPr>
+                      <w:bookmarkStart w:id="3" w:name="_Toc168254353"/>
+                      <w:r>
+                        <w:t xml:space="preserve">Figure </w:t>
+                      </w:r>
+                      <w:r>
+                        <w:fldChar w:fldCharType="begin"/>
+                      </w:r>
+                      <w:r>
+                        <w:instrText xml:space="preserve"> SEQ Figure \* ARABIC </w:instrText>
+                      </w:r>
+                      <w:r>
+                        <w:fldChar w:fldCharType="separate"/>
+                      </w:r>
+                      <w:r>
+                        <w:t>3</w:t>
+                      </w:r>
+                      <w:r>
+                        <w:fldChar w:fldCharType="end"/>
+                      </w:r>
+                      <w:r>
+                        <w:t xml:space="preserve">: Image d'un </w:t>
+                      </w:r>
+                      <w:r>
+                        <w:t>éboueur</w:t>
+                      </w:r>
+                      <w:bookmarkEnd w:id="3"/>
+                    </w:p>
+                  </w:txbxContent>
+                </v:textbox>
+                <w10:wrap type="tight" anchorx="margin"/>
+              </v:shape>
+            </w:pict>
+          </mc:Fallback>
+        </mc:AlternateContent>
+      </w:r>
+      <w:r>
+        <w:drawing>
+          <wp:anchor distT="0" distB="0" distL="114300" distR="114300" simplePos="0" relativeHeight="251663360" behindDoc="1" locked="0" layoutInCell="1" allowOverlap="1" wp14:anchorId="2C13D902" wp14:editId="2B116F85">
+            <wp:simplePos x="0" y="0"/>
+            <wp:positionH relativeFrom="margin">
+              <wp:align>right</wp:align>
+            </wp:positionH>
+            <wp:positionV relativeFrom="paragraph">
+              <wp:posOffset>95885</wp:posOffset>
+            </wp:positionV>
+            <wp:extent cx="2679065" cy="1714500"/>
+            <wp:effectExtent l="0" t="0" r="6985" b="0"/>
+            <wp:wrapTight wrapText="bothSides">
+              <wp:wrapPolygon edited="0">
+                <wp:start x="0" y="0"/>
+                <wp:lineTo x="0" y="21360"/>
+                <wp:lineTo x="21503" y="21360"/>
+                <wp:lineTo x="21503" y="0"/>
+                <wp:lineTo x="0" y="0"/>
+              </wp:wrapPolygon>
+            </wp:wrapTight>
+            <wp:docPr id="2088740472" name="Image 17" descr="garbage man ..."/>
+            <wp:cNvGraphicFramePr>
+              <a:graphicFrameLocks xmlns:a="http://schemas.openxmlformats.org/drawingml/2006/main" noChangeAspect="1"/>
+            </wp:cNvGraphicFramePr>
+            <a:graphic xmlns:a="http://schemas.openxmlformats.org/drawingml/2006/main">
+              <a:graphicData uri="http://schemas.openxmlformats.org/drawingml/2006/picture">
+                <pic:pic xmlns:pic="http://schemas.openxmlformats.org/drawingml/2006/picture">
+                  <pic:nvPicPr>
+                    <pic:cNvPr id="0" name="Picture 99" descr="garbage man ..."/>
+                    <pic:cNvPicPr>
+                      <a:picLocks noChangeAspect="1" noChangeArrowheads="1"/>
+                    </pic:cNvPicPr>
+                  </pic:nvPicPr>
+                  <pic:blipFill>
+                    <a:blip r:embed="rId12">
+                      <a:extLst>
+                        <a:ext uri="{28A0092B-C50C-407E-A947-70E740481C1C}">
+                          <a14:useLocalDpi xmlns:a14="http://schemas.microsoft.com/office/drawing/2010/main" val="0"/>
+                        </a:ext>
+                      </a:extLst>
+                    </a:blip>
+                    <a:srcRect/>
+                    <a:stretch>
+                      <a:fillRect/>
+                    </a:stretch>
+                  </pic:blipFill>
+                  <pic:spPr bwMode="auto">
+                    <a:xfrm>
+                      <a:off x="0" y="0"/>
+                      <a:ext cx="2679065" cy="1714500"/>
+                    </a:xfrm>
+                    <a:prstGeom prst="rect">
+                      <a:avLst/>
+                    </a:prstGeom>
+                    <a:noFill/>
+                    <a:ln>
+                      <a:noFill/>
+                    </a:ln>
+                  </pic:spPr>
+                </pic:pic>
+              </a:graphicData>
+            </a:graphic>
+          </wp:anchor>
+        </w:drawing>
+      </w:r>
+      <w:r>
+        <w:rPr>
+          <w:rFonts w:asciiTheme="majorBidi" w:hAnsiTheme="majorBidi" w:cstheme="majorBidi"/>
+          <w:color w:val="000000" w:themeColor="text1"/>
+        </w:rPr>
+        <w:t>Il n'existe actuellement</w:t>
+      </w:r>
+      <w:r>
+        <w:rPr>
+          <w:rFonts w:asciiTheme="majorBidi" w:hAnsiTheme="majorBidi" w:cstheme="majorBidi"/>
+          <w:color w:val="000000" w:themeColor="text1"/>
+        </w:rPr>
+        <w:t xml:space="preserve"> </w:t>
+      </w:r>
+      <w:r>
+        <w:rPr>
+          <w:rFonts w:asciiTheme="majorBidi" w:hAnsiTheme="majorBidi" w:cstheme="majorBidi"/>
+          <w:color w:val="000000" w:themeColor="text1"/>
+        </w:rPr>
+        <w:t>qu'un seul système</w:t>
+      </w:r>
+      <w:r>
+        <w:rPr>
+          <w:rFonts w:asciiTheme="majorBidi" w:hAnsiTheme="majorBidi" w:cstheme="majorBidi"/>
+          <w:color w:val="000000" w:themeColor="text1"/>
+        </w:rPr>
+        <w:t xml:space="preserve"> </w:t>
+      </w:r>
+      <w:r>
+        <w:rPr>
+          <w:rFonts w:asciiTheme="majorBidi" w:hAnsiTheme="majorBidi" w:cstheme="majorBidi"/>
+          <w:color w:val="000000" w:themeColor="text1"/>
+        </w:rPr>
+        <w:t>principal pour jeter les</w:t>
+      </w:r>
+      <w:r>
+        <w:rPr>
+          <w:rFonts w:asciiTheme="majorBidi" w:hAnsiTheme="majorBidi" w:cstheme="majorBidi"/>
+          <w:color w:val="000000" w:themeColor="text1"/>
+        </w:rPr>
+        <w:t xml:space="preserve"> </w:t>
+      </w:r>
+      <w:r>
+        <w:rPr>
+          <w:rFonts w:asciiTheme="majorBidi" w:hAnsiTheme="majorBidi" w:cstheme="majorBidi"/>
+          <w:color w:val="000000" w:themeColor="text1"/>
+        </w:rPr>
+        <w:t>ordures, et c'est à travers</w:t>
+      </w:r>
+      <w:r>
+        <w:rPr>
+          <w:rFonts w:asciiTheme="majorBidi" w:hAnsiTheme="majorBidi" w:cstheme="majorBidi"/>
+          <w:color w:val="000000" w:themeColor="text1"/>
+        </w:rPr>
+        <w:t xml:space="preserve"> </w:t>
+      </w:r>
+      <w:r>
+        <w:rPr>
+          <w:rFonts w:asciiTheme="majorBidi" w:hAnsiTheme="majorBidi" w:cstheme="majorBidi"/>
+          <w:color w:val="000000" w:themeColor="text1"/>
+        </w:rPr>
+        <w:t>de grands conteneurs à</w:t>
+      </w:r>
+      <w:r>
+        <w:rPr>
+          <w:rFonts w:asciiTheme="majorBidi" w:hAnsiTheme="majorBidi" w:cstheme="majorBidi"/>
+          <w:color w:val="000000" w:themeColor="text1"/>
+        </w:rPr>
+        <w:t xml:space="preserve"> </w:t>
+      </w:r>
+      <w:r>
+        <w:rPr>
+          <w:rFonts w:asciiTheme="majorBidi" w:hAnsiTheme="majorBidi" w:cstheme="majorBidi"/>
+          <w:color w:val="000000" w:themeColor="text1"/>
+        </w:rPr>
+        <w:t>ordures répartis dans toute</w:t>
+      </w:r>
+      <w:r>
+        <w:rPr>
+          <w:rFonts w:asciiTheme="majorBidi" w:hAnsiTheme="majorBidi" w:cstheme="majorBidi"/>
+          <w:color w:val="000000" w:themeColor="text1"/>
+        </w:rPr>
+        <w:t xml:space="preserve"> </w:t>
+      </w:r>
+      <w:r>
+        <w:rPr>
+          <w:rFonts w:asciiTheme="majorBidi" w:hAnsiTheme="majorBidi" w:cstheme="majorBidi"/>
+          <w:color w:val="000000" w:themeColor="text1"/>
+        </w:rPr>
+        <w:t>la ville. Les gens jettent</w:t>
+      </w:r>
+      <w:r>
+        <w:rPr>
+          <w:rFonts w:asciiTheme="majorBidi" w:hAnsiTheme="majorBidi" w:cstheme="majorBidi"/>
+          <w:color w:val="000000" w:themeColor="text1"/>
+        </w:rPr>
+        <w:t xml:space="preserve"> </w:t>
+      </w:r>
+      <w:r>
+        <w:rPr>
+          <w:rFonts w:asciiTheme="majorBidi" w:hAnsiTheme="majorBidi" w:cstheme="majorBidi"/>
+          <w:color w:val="000000" w:themeColor="text1"/>
+        </w:rPr>
+        <w:t>leurs ordures dans ces</w:t>
+      </w:r>
+      <w:r>
+        <w:rPr>
+          <w:rFonts w:asciiTheme="majorBidi" w:hAnsiTheme="majorBidi" w:cstheme="majorBidi"/>
+          <w:color w:val="000000" w:themeColor="text1"/>
+        </w:rPr>
+        <w:t xml:space="preserve"> </w:t>
+      </w:r>
+      <w:r>
+        <w:rPr>
+          <w:rFonts w:asciiTheme="majorBidi" w:hAnsiTheme="majorBidi" w:cstheme="majorBidi"/>
+          <w:color w:val="000000" w:themeColor="text1"/>
+        </w:rPr>
+        <w:t>conteneurs pour permettre</w:t>
+      </w:r>
+      <w:r>
+        <w:rPr>
+          <w:rFonts w:asciiTheme="majorBidi" w:hAnsiTheme="majorBidi" w:cstheme="majorBidi"/>
+          <w:color w:val="000000" w:themeColor="text1"/>
+        </w:rPr>
+        <w:t xml:space="preserve"> </w:t>
+      </w:r>
+      <w:r>
+        <w:rPr>
+          <w:rFonts w:asciiTheme="majorBidi" w:hAnsiTheme="majorBidi" w:cstheme="majorBidi"/>
+          <w:color w:val="000000" w:themeColor="text1"/>
+        </w:rPr>
+        <w:t>aux éboueurs de les</w:t>
+      </w:r>
+      <w:r>
+        <w:rPr>
+          <w:rFonts w:asciiTheme="majorBidi" w:hAnsiTheme="majorBidi" w:cstheme="majorBidi"/>
+          <w:color w:val="000000" w:themeColor="text1"/>
+        </w:rPr>
+        <w:t xml:space="preserve"> </w:t>
+      </w:r>
+      <w:r>
+        <w:rPr>
+          <w:rFonts w:asciiTheme="majorBidi" w:hAnsiTheme="majorBidi" w:cstheme="majorBidi"/>
+          <w:color w:val="000000" w:themeColor="text1"/>
+        </w:rPr>
+        <w:t>collecter avec leurs</w:t>
+      </w:r>
+      <w:r>
+        <w:rPr>
+          <w:rFonts w:asciiTheme="majorBidi" w:hAnsiTheme="majorBidi" w:cstheme="majorBidi"/>
+          <w:color w:val="000000" w:themeColor="text1"/>
+        </w:rPr>
+        <w:t xml:space="preserve"> </w:t>
+      </w:r>
+      <w:r>
+        <w:rPr>
+          <w:rFonts w:asciiTheme="majorBidi" w:hAnsiTheme="majorBidi" w:cstheme="majorBidi"/>
+          <w:color w:val="000000" w:themeColor="text1"/>
+        </w:rPr>
+        <w:t>camions. Ce n'est pas une</w:t>
+      </w:r>
+      <w:r>
+        <w:rPr>
+          <w:rFonts w:asciiTheme="majorBidi" w:hAnsiTheme="majorBidi" w:cstheme="majorBidi"/>
+          <w:color w:val="000000" w:themeColor="text1"/>
+        </w:rPr>
+        <w:t xml:space="preserve"> </w:t>
+      </w:r>
+      <w:r>
+        <w:rPr>
+          <w:rFonts w:asciiTheme="majorBidi" w:hAnsiTheme="majorBidi" w:cstheme="majorBidi"/>
+          <w:color w:val="000000" w:themeColor="text1"/>
+        </w:rPr>
+        <w:t>solution optimale car</w:t>
+      </w:r>
+      <w:r>
+        <w:rPr>
+          <w:rFonts w:asciiTheme="majorBidi" w:hAnsiTheme="majorBidi" w:cstheme="majorBidi"/>
+          <w:color w:val="000000" w:themeColor="text1"/>
+        </w:rPr>
+        <w:t xml:space="preserve"> </w:t>
+      </w:r>
+      <w:r>
+        <w:rPr>
+          <w:rFonts w:asciiTheme="majorBidi" w:hAnsiTheme="majorBidi" w:cstheme="majorBidi"/>
+          <w:color w:val="000000" w:themeColor="text1"/>
+        </w:rPr>
+        <w:t>certains conteneurs sont tout simplement trop éloignés de certaines maisons ou se</w:t>
+      </w:r>
+      <w:r>
+        <w:rPr>
+          <w:rFonts w:asciiTheme="majorBidi" w:hAnsiTheme="majorBidi" w:cstheme="majorBidi"/>
+          <w:color w:val="000000" w:themeColor="text1"/>
+        </w:rPr>
+        <w:t xml:space="preserve"> </w:t>
+      </w:r>
+      <w:r>
+        <w:rPr>
+          <w:rFonts w:asciiTheme="majorBidi" w:hAnsiTheme="majorBidi" w:cstheme="majorBidi"/>
+          <w:color w:val="000000" w:themeColor="text1"/>
+        </w:rPr>
+        <w:t>remplissent trop rapidement. En raison de cela, un nouveau service est apparu où</w:t>
+      </w:r>
+      <w:r>
+        <w:rPr>
+          <w:rFonts w:asciiTheme="majorBidi" w:hAnsiTheme="majorBidi" w:cstheme="majorBidi"/>
+          <w:color w:val="000000" w:themeColor="text1"/>
+        </w:rPr>
+        <w:t xml:space="preserve"> </w:t>
+      </w:r>
+      <w:r>
+        <w:rPr>
+          <w:rFonts w:asciiTheme="majorBidi" w:hAnsiTheme="majorBidi" w:cstheme="majorBidi"/>
+          <w:color w:val="000000" w:themeColor="text1"/>
+        </w:rPr>
+        <w:t>vous payez 25 DH par mois pour qu'un homme avec un âne et une charrette vienne</w:t>
+      </w:r>
+      <w:r>
+        <w:rPr>
+          <w:rFonts w:asciiTheme="majorBidi" w:hAnsiTheme="majorBidi" w:cstheme="majorBidi"/>
+          <w:color w:val="000000" w:themeColor="text1"/>
+        </w:rPr>
+        <w:t xml:space="preserve"> </w:t>
+      </w:r>
+      <w:r>
+        <w:rPr>
+          <w:rFonts w:asciiTheme="majorBidi" w:hAnsiTheme="majorBidi" w:cstheme="majorBidi"/>
+          <w:color w:val="000000" w:themeColor="text1"/>
+        </w:rPr>
+        <w:t>à votre maison la plupart des nuits pour collecter vos ordures. C'est une solution</w:t>
+      </w:r>
+      <w:r>
+        <w:rPr>
+          <w:rFonts w:asciiTheme="majorBidi" w:hAnsiTheme="majorBidi" w:cstheme="majorBidi"/>
+          <w:color w:val="000000" w:themeColor="text1"/>
+        </w:rPr>
+        <w:t xml:space="preserve"> </w:t>
+      </w:r>
+      <w:r>
+        <w:rPr>
+          <w:rFonts w:asciiTheme="majorBidi" w:hAnsiTheme="majorBidi" w:cstheme="majorBidi"/>
+          <w:color w:val="000000" w:themeColor="text1"/>
+        </w:rPr>
+        <w:t>beaucoup meilleure et plus rapide pour la plupart des gens.</w:t>
+      </w:r>
+      <w:r>
+        <w:t xml:space="preserve"> </w:t>
+      </w:r>
+    </w:p>
+    <w:p>
+      <w:pPr>
+        <w:spacing w:line="360" w:lineRule="auto"/>
+        <w:jc w:val="both"/>
+        <w:rPr>
+          <w:rFonts w:asciiTheme="majorBidi" w:hAnsiTheme="majorBidi" w:cstheme="majorBidi"/>
+          <w:color w:val="000000" w:themeColor="text1"/>
+        </w:rPr>
+      </w:pPr>
+      <w:r>
+        <w:rPr>
+          <w:rFonts w:asciiTheme="majorBidi" w:hAnsiTheme="majorBidi" w:cstheme="majorBidi"/>
+          <w:color w:val="000000" w:themeColor="text1"/>
+        </w:rPr>
+        <w:t xml:space="preserve">Après de nombreuses recherches, </w:t>
+      </w:r>
+      <w:r>
+        <w:rPr>
+          <w:rFonts w:asciiTheme="majorBidi" w:hAnsiTheme="majorBidi" w:cstheme="majorBidi"/>
+          <w:color w:val="000000" w:themeColor="text1"/>
+        </w:rPr>
+        <w:t>nous avons</w:t>
+      </w:r>
+      <w:r>
+        <w:rPr>
+          <w:rFonts w:asciiTheme="majorBidi" w:hAnsiTheme="majorBidi" w:cstheme="majorBidi"/>
+          <w:color w:val="000000" w:themeColor="text1"/>
+        </w:rPr>
+        <w:t xml:space="preserve"> pu trouver de nombreux articles parlant de la</w:t>
+      </w:r>
+      <w:r>
+        <w:rPr>
+          <w:rFonts w:asciiTheme="majorBidi" w:hAnsiTheme="majorBidi" w:cstheme="majorBidi"/>
+          <w:color w:val="000000" w:themeColor="text1"/>
+        </w:rPr>
+        <w:t xml:space="preserve"> </w:t>
+      </w:r>
+      <w:r>
+        <w:rPr>
+          <w:rFonts w:asciiTheme="majorBidi" w:hAnsiTheme="majorBidi" w:cstheme="majorBidi"/>
+          <w:color w:val="000000" w:themeColor="text1"/>
+        </w:rPr>
+        <w:t>pollution des rues par les déchets, ce qui est logique car la plupart des gens n'ont</w:t>
+      </w:r>
+      <w:r>
+        <w:rPr>
+          <w:rFonts w:asciiTheme="majorBidi" w:hAnsiTheme="majorBidi" w:cstheme="majorBidi"/>
+          <w:color w:val="000000" w:themeColor="text1"/>
+        </w:rPr>
+        <w:t xml:space="preserve"> </w:t>
+      </w:r>
+      <w:r>
+        <w:rPr>
+          <w:rFonts w:asciiTheme="majorBidi" w:hAnsiTheme="majorBidi" w:cstheme="majorBidi"/>
+          <w:color w:val="000000" w:themeColor="text1"/>
+        </w:rPr>
+        <w:t>pas accès à l'option à 25 DH. Cela a également conduit certaines communautés à</w:t>
+      </w:r>
+      <w:r>
+        <w:rPr>
+          <w:rFonts w:asciiTheme="majorBidi" w:hAnsiTheme="majorBidi" w:cstheme="majorBidi"/>
+          <w:color w:val="000000" w:themeColor="text1"/>
+        </w:rPr>
+        <w:t xml:space="preserve"> </w:t>
+      </w:r>
+      <w:r>
+        <w:rPr>
+          <w:rFonts w:asciiTheme="majorBidi" w:hAnsiTheme="majorBidi" w:cstheme="majorBidi"/>
+          <w:color w:val="000000" w:themeColor="text1"/>
+        </w:rPr>
+        <w:t>avoir leurs propres conteneurs, mais ceux-ci ne sont parfois jamais vidés car ils ne</w:t>
+      </w:r>
+      <w:r>
+        <w:rPr>
+          <w:rFonts w:asciiTheme="majorBidi" w:hAnsiTheme="majorBidi" w:cstheme="majorBidi"/>
+          <w:color w:val="000000" w:themeColor="text1"/>
+        </w:rPr>
+        <w:t xml:space="preserve"> </w:t>
+      </w:r>
+      <w:r>
+        <w:rPr>
+          <w:rFonts w:asciiTheme="majorBidi" w:hAnsiTheme="majorBidi" w:cstheme="majorBidi"/>
+          <w:color w:val="000000" w:themeColor="text1"/>
+        </w:rPr>
+        <w:t xml:space="preserve">font pas partie du trajet des </w:t>
+      </w:r>
+      <w:bookmarkStart w:id="4" w:name="_Hlk168252856"/>
+      <w:r>
+        <w:rPr>
+          <w:rFonts w:asciiTheme="majorBidi" w:hAnsiTheme="majorBidi" w:cstheme="majorBidi"/>
+          <w:color w:val="000000" w:themeColor="text1"/>
+        </w:rPr>
+        <w:t>éboueurs</w:t>
+      </w:r>
+      <w:bookmarkEnd w:id="4"/>
+      <w:r>
+        <w:rPr>
+          <w:rFonts w:asciiTheme="majorBidi" w:hAnsiTheme="majorBidi" w:cstheme="majorBidi"/>
+          <w:color w:val="000000" w:themeColor="text1"/>
+        </w:rPr>
+        <w:t xml:space="preserve">. </w:t>
+      </w:r>
+    </w:p>
+    <w:p>
+      <w:pPr>
+        <w:pStyle w:val="Paragraphedeliste"/>
+        <w:numPr>
+          <w:ilvl w:val="0"/>
+          <w:numId w:val="6"/>
+        </w:numPr>
+        <w:spacing w:line="360" w:lineRule="auto"/>
+        <w:rPr>
+          <w:rFonts w:asciiTheme="majorBidi" w:hAnsiTheme="majorBidi" w:cstheme="majorBidi"/>
+          <w:b/>
+          <w:bCs/>
+          <w:color w:val="215E99" w:themeColor="text2" w:themeTint="BF"/>
+          <w:sz w:val="28"/>
+          <w:szCs w:val="28"/>
+        </w:rPr>
+      </w:pPr>
+      <w:r>
+        <w:rPr>
+          <w:rFonts w:asciiTheme="majorBidi" w:hAnsiTheme="majorBidi" w:cstheme="majorBidi"/>
+          <w:b/>
+          <w:bCs/>
+          <w:color w:val="215E99" w:themeColor="text2" w:themeTint="BF"/>
+          <w:sz w:val="28"/>
+          <w:szCs w:val="28"/>
+        </w:rPr>
+        <w:t>Sélection</w:t>
+      </w:r>
+      <w:r>
+        <w:rPr>
+          <w:rFonts w:asciiTheme="majorBidi" w:hAnsiTheme="majorBidi" w:cstheme="majorBidi"/>
+          <w:b/>
+          <w:bCs/>
+          <w:color w:val="215E99" w:themeColor="text2" w:themeTint="BF"/>
+          <w:sz w:val="28"/>
+          <w:szCs w:val="28"/>
+        </w:rPr>
+        <w:t xml:space="preserve"> de composants</w:t>
+      </w:r>
+    </w:p>
+    <w:p>
+      <w:pPr>
+        <w:pStyle w:val="Paragraphedeliste"/>
+        <w:numPr>
+          <w:ilvl w:val="0"/>
+          <w:numId w:val="5"/>
+        </w:numPr>
+        <w:spacing w:line="360" w:lineRule="auto"/>
+        <w:rPr>
+          <w:rFonts w:asciiTheme="majorBidi" w:hAnsiTheme="majorBidi" w:cstheme="majorBidi"/>
+          <w:b/>
+          <w:bCs/>
+          <w:color w:val="000000" w:themeColor="text1"/>
+          <w:sz w:val="28"/>
+          <w:szCs w:val="28"/>
+        </w:rPr>
+      </w:pPr>
+      <w:r>
+        <w:rPr>
+          <w:rFonts w:asciiTheme="majorBidi" w:hAnsiTheme="majorBidi" w:cstheme="majorBidi"/>
+          <w:b/>
+          <w:bCs/>
+          <w:color w:val="000000" w:themeColor="text1"/>
+          <w:sz w:val="28"/>
+          <w:szCs w:val="28"/>
+        </w:rPr>
+        <w:t>Hardware</w:t>
+      </w:r>
+    </w:p>
+    <w:p>
+      <w:pPr>
+        <w:spacing w:line="360" w:lineRule="auto"/>
+        <w:jc w:val="both"/>
+        <w:rPr>
+          <w:rFonts w:asciiTheme="majorBidi" w:hAnsiTheme="majorBidi" w:cstheme="majorBidi"/>
+          <w:color w:val="000000" w:themeColor="text1"/>
+        </w:rPr>
+      </w:pPr>
+      <w:r>
+        <w:rPr>
+          <w:rFonts w:asciiTheme="majorBidi" w:hAnsiTheme="majorBidi" w:cstheme="majorBidi"/>
+          <w:color w:val="000000" w:themeColor="text1"/>
+        </w:rPr>
+        <w:t xml:space="preserve">Pour le matériel, </w:t>
+      </w:r>
+      <w:r>
+        <w:rPr>
+          <w:rFonts w:asciiTheme="majorBidi" w:hAnsiTheme="majorBidi" w:cstheme="majorBidi"/>
+          <w:color w:val="000000" w:themeColor="text1"/>
+        </w:rPr>
+        <w:t xml:space="preserve">on a </w:t>
+      </w:r>
+      <w:r>
+        <w:rPr>
+          <w:rFonts w:asciiTheme="majorBidi" w:hAnsiTheme="majorBidi" w:cstheme="majorBidi"/>
+          <w:color w:val="000000" w:themeColor="text1"/>
+        </w:rPr>
+        <w:t>utilisé un Arduino UNO, un Breadboard et des fils qui sont</w:t>
+      </w:r>
+      <w:r>
+        <w:rPr>
+          <w:rFonts w:asciiTheme="majorBidi" w:hAnsiTheme="majorBidi" w:cstheme="majorBidi"/>
+          <w:color w:val="000000" w:themeColor="text1"/>
+        </w:rPr>
+        <w:t xml:space="preserve"> </w:t>
+      </w:r>
+      <w:r>
+        <w:rPr>
+          <w:rFonts w:asciiTheme="majorBidi" w:hAnsiTheme="majorBidi" w:cstheme="majorBidi"/>
+          <w:color w:val="000000" w:themeColor="text1"/>
+        </w:rPr>
+        <w:t>connectés à des capteurs ultrasoniques pour détecter le niveau de remplissage du</w:t>
+      </w:r>
+      <w:r>
+        <w:rPr>
+          <w:rFonts w:asciiTheme="majorBidi" w:hAnsiTheme="majorBidi" w:cstheme="majorBidi"/>
+          <w:color w:val="000000" w:themeColor="text1"/>
+        </w:rPr>
+        <w:t xml:space="preserve"> </w:t>
+      </w:r>
+      <w:r>
+        <w:rPr>
+          <w:rFonts w:asciiTheme="majorBidi" w:hAnsiTheme="majorBidi" w:cstheme="majorBidi"/>
+          <w:color w:val="000000" w:themeColor="text1"/>
+        </w:rPr>
+        <w:t xml:space="preserve">conteneur à ordures et un écran LCD pour afficher cette valeur de manière lisible. </w:t>
+      </w:r>
+    </w:p>
+    <w:p>
+      <w:pPr>
+        <w:pStyle w:val="Paragraphedeliste"/>
+        <w:numPr>
+          <w:ilvl w:val="0"/>
+          <w:numId w:val="5"/>
+        </w:numPr>
+        <w:spacing w:line="360" w:lineRule="auto"/>
+        <w:rPr>
+          <w:rFonts w:asciiTheme="majorBidi" w:hAnsiTheme="majorBidi" w:cstheme="majorBidi"/>
+          <w:b/>
+          <w:bCs/>
+          <w:color w:val="000000" w:themeColor="text1"/>
+          <w:sz w:val="28"/>
+          <w:szCs w:val="28"/>
+        </w:rPr>
+      </w:pPr>
+      <w:r>
+        <w:rPr>
+          <w:rFonts w:asciiTheme="majorBidi" w:hAnsiTheme="majorBidi" w:cstheme="majorBidi"/>
+          <w:b/>
+          <w:bCs/>
+          <w:color w:val="000000" w:themeColor="text1"/>
+          <w:sz w:val="28"/>
+          <w:szCs w:val="28"/>
+        </w:rPr>
+        <w:lastRenderedPageBreak/>
+        <w:t>Software</w:t>
+      </w:r>
+    </w:p>
+    <w:p>
+      <w:pPr>
+        <w:spacing w:line="360" w:lineRule="auto"/>
+        <w:jc w:val="both"/>
+        <w:rPr>
+          <w:rFonts w:asciiTheme="majorBidi" w:hAnsiTheme="majorBidi" w:cstheme="majorBidi"/>
+          <w:color w:val="000000" w:themeColor="text1"/>
+        </w:rPr>
+      </w:pPr>
+      <w:r>
+        <w:rPr>
+          <w:rFonts w:asciiTheme="majorBidi" w:hAnsiTheme="majorBidi" w:cstheme="majorBidi"/>
+          <w:color w:val="000000" w:themeColor="text1"/>
+        </w:rPr>
+        <w:t xml:space="preserve">Pour le logiciel, </w:t>
+      </w:r>
+      <w:r>
+        <w:rPr>
+          <w:rFonts w:asciiTheme="majorBidi" w:hAnsiTheme="majorBidi" w:cstheme="majorBidi"/>
+          <w:color w:val="000000" w:themeColor="text1"/>
+        </w:rPr>
+        <w:t xml:space="preserve">on a </w:t>
+      </w:r>
+      <w:r>
+        <w:rPr>
+          <w:rFonts w:asciiTheme="majorBidi" w:hAnsiTheme="majorBidi" w:cstheme="majorBidi"/>
+          <w:color w:val="000000" w:themeColor="text1"/>
+        </w:rPr>
+        <w:t>utilisé ISIS Proteus pour concevoir mes connexions et simuler les</w:t>
+      </w:r>
+      <w:r>
+        <w:rPr>
+          <w:rFonts w:asciiTheme="majorBidi" w:hAnsiTheme="majorBidi" w:cstheme="majorBidi"/>
+          <w:color w:val="000000" w:themeColor="text1"/>
+        </w:rPr>
+        <w:t xml:space="preserve"> </w:t>
+      </w:r>
+      <w:r>
+        <w:rPr>
+          <w:rFonts w:asciiTheme="majorBidi" w:hAnsiTheme="majorBidi" w:cstheme="majorBidi"/>
+          <w:color w:val="000000" w:themeColor="text1"/>
+        </w:rPr>
+        <w:t>détections ainsi que l'affichage des valeurs. Pour donner des instructions à mon</w:t>
+      </w:r>
+      <w:r>
+        <w:rPr>
+          <w:rFonts w:asciiTheme="majorBidi" w:hAnsiTheme="majorBidi" w:cstheme="majorBidi"/>
+          <w:color w:val="000000" w:themeColor="text1"/>
+        </w:rPr>
+        <w:t xml:space="preserve"> </w:t>
+      </w:r>
+      <w:r>
+        <w:rPr>
+          <w:rFonts w:asciiTheme="majorBidi" w:hAnsiTheme="majorBidi" w:cstheme="majorBidi"/>
+          <w:color w:val="000000" w:themeColor="text1"/>
+        </w:rPr>
+        <w:t xml:space="preserve">Arduino à travers du code, </w:t>
+      </w:r>
+      <w:r>
+        <w:rPr>
+          <w:rFonts w:asciiTheme="majorBidi" w:hAnsiTheme="majorBidi" w:cstheme="majorBidi"/>
+          <w:color w:val="000000" w:themeColor="text1"/>
+        </w:rPr>
+        <w:t>nous avons</w:t>
+      </w:r>
+      <w:r>
+        <w:rPr>
+          <w:rFonts w:asciiTheme="majorBidi" w:hAnsiTheme="majorBidi" w:cstheme="majorBidi"/>
+          <w:color w:val="000000" w:themeColor="text1"/>
+        </w:rPr>
+        <w:t xml:space="preserve"> utilisé l'IDE Arduino pour créer des </w:t>
+      </w:r>
+      <w:proofErr w:type="gramStart"/>
+      <w:r>
+        <w:rPr>
+          <w:rFonts w:asciiTheme="majorBidi" w:hAnsiTheme="majorBidi" w:cstheme="majorBidi"/>
+          <w:color w:val="000000" w:themeColor="text1"/>
+        </w:rPr>
+        <w:t>fichiers</w:t>
+      </w:r>
+      <w:r>
+        <w:rPr>
+          <w:rFonts w:asciiTheme="majorBidi" w:hAnsiTheme="majorBidi" w:cstheme="majorBidi"/>
+          <w:color w:val="000000" w:themeColor="text1"/>
+        </w:rPr>
+        <w:t xml:space="preserve"> </w:t>
+      </w:r>
+      <w:r>
+        <w:rPr>
+          <w:rFonts w:asciiTheme="majorBidi" w:hAnsiTheme="majorBidi" w:cstheme="majorBidi"/>
+          <w:color w:val="000000" w:themeColor="text1"/>
+        </w:rPr>
+        <w:t>.ino</w:t>
+      </w:r>
+      <w:proofErr w:type="gramEnd"/>
+      <w:r>
+        <w:rPr>
+          <w:rFonts w:asciiTheme="majorBidi" w:hAnsiTheme="majorBidi" w:cstheme="majorBidi"/>
+          <w:color w:val="000000" w:themeColor="text1"/>
+        </w:rPr>
+        <w:t xml:space="preserve"> et les</w:t>
+      </w:r>
+      <w:r>
+        <w:rPr>
+          <w:rFonts w:asciiTheme="majorBidi" w:hAnsiTheme="majorBidi" w:cstheme="majorBidi"/>
+          <w:color w:val="000000" w:themeColor="text1"/>
+        </w:rPr>
+        <w:t xml:space="preserve"> </w:t>
+      </w:r>
+      <w:r>
+        <w:rPr>
+          <w:rFonts w:asciiTheme="majorBidi" w:hAnsiTheme="majorBidi" w:cstheme="majorBidi"/>
+          <w:color w:val="000000" w:themeColor="text1"/>
+        </w:rPr>
+        <w:t xml:space="preserve">compiler en un code lisible par la machine. </w:t>
+      </w:r>
+    </w:p>
+    <w:p>
+      <w:pPr>
+        <w:pStyle w:val="Paragraphedeliste"/>
+        <w:numPr>
+          <w:ilvl w:val="0"/>
+          <w:numId w:val="6"/>
+        </w:numPr>
+        <w:spacing w:line="360" w:lineRule="auto"/>
+        <w:rPr>
+          <w:rFonts w:asciiTheme="majorBidi" w:hAnsiTheme="majorBidi" w:cstheme="majorBidi"/>
+          <w:b/>
+          <w:bCs/>
+          <w:color w:val="215E99" w:themeColor="text2" w:themeTint="BF"/>
+          <w:sz w:val="28"/>
+          <w:szCs w:val="28"/>
+        </w:rPr>
+      </w:pPr>
+      <w:r>
+        <w:rPr>
+          <w:rFonts w:asciiTheme="majorBidi" w:hAnsiTheme="majorBidi" w:cstheme="majorBidi"/>
+          <w:b/>
+          <w:bCs/>
+          <w:color w:val="215E99" w:themeColor="text2" w:themeTint="BF"/>
+          <w:sz w:val="28"/>
+          <w:szCs w:val="28"/>
+        </w:rPr>
+        <w:t>Programmation Arduino &amp; Proteus</w:t>
+      </w:r>
+    </w:p>
+    <w:p>
+      <w:pPr>
+        <w:pStyle w:val="Paragraphedeliste"/>
+        <w:numPr>
+          <w:ilvl w:val="0"/>
+          <w:numId w:val="8"/>
+        </w:numPr>
+        <w:spacing w:line="360" w:lineRule="auto"/>
+        <w:rPr>
+          <w:rFonts w:asciiTheme="majorBidi" w:hAnsiTheme="majorBidi" w:cstheme="majorBidi"/>
+          <w:b/>
+          <w:bCs/>
+          <w:color w:val="215E99" w:themeColor="text2" w:themeTint="BF"/>
+        </w:rPr>
+      </w:pPr>
+      <w:r>
+        <w:rPr>
+          <w:rFonts w:asciiTheme="majorBidi" w:hAnsiTheme="majorBidi" w:cstheme="majorBidi"/>
+          <w:b/>
+          <w:bCs/>
+          <w:color w:val="215E99" w:themeColor="text2" w:themeTint="BF"/>
+        </w:rPr>
+        <w:t>Arduino</w:t>
+      </w:r>
+    </w:p>
+    <w:p>
+      <w:pPr>
+        <w:spacing w:line="360" w:lineRule="auto"/>
+        <w:jc w:val="both"/>
+        <w:rPr>
+          <w:rFonts w:asciiTheme="majorBidi" w:hAnsiTheme="majorBidi" w:cstheme="majorBidi"/>
+          <w:color w:val="000000" w:themeColor="text1"/>
+        </w:rPr>
+      </w:pPr>
+      <w:r>
+        <w:rPr>
+          <w:rFonts w:asciiTheme="majorBidi" w:hAnsiTheme="majorBidi" w:cstheme="majorBidi"/>
+          <w:color w:val="000000" w:themeColor="text1"/>
+        </w:rPr>
+        <w:t>Avant d'entrer en mode de configuration, je démarre mon script Arduino en important</w:t>
+      </w:r>
+      <w:r>
+        <w:rPr>
+          <w:rFonts w:asciiTheme="majorBidi" w:hAnsiTheme="majorBidi" w:cstheme="majorBidi"/>
+          <w:color w:val="000000" w:themeColor="text1"/>
+        </w:rPr>
+        <w:t xml:space="preserve"> </w:t>
+      </w:r>
+      <w:r>
+        <w:rPr>
+          <w:rFonts w:asciiTheme="majorBidi" w:hAnsiTheme="majorBidi" w:cstheme="majorBidi"/>
+          <w:color w:val="000000" w:themeColor="text1"/>
+        </w:rPr>
+        <w:t>les bibliothèques dont j'ai besoin et en configurant mes variables et mes broches :</w:t>
+      </w:r>
+    </w:p>
+    <w:p>
+      <w:pPr>
+        <w:keepNext/>
+        <w:spacing w:after="0" w:line="240" w:lineRule="auto"/>
+      </w:pPr>
+      <w:r>
+        <w:rPr>
+          <w:rFonts w:asciiTheme="majorBidi" w:hAnsiTheme="majorBidi" w:cstheme="majorBidi"/>
+          <w:color w:val="000000" w:themeColor="text1"/>
+        </w:rPr>
+        <w:drawing>
+          <wp:inline distT="0" distB="0" distL="0" distR="0" wp14:anchorId="232E177F" wp14:editId="65539CDE">
+            <wp:extent cx="5353797" cy="2372056"/>
+            <wp:effectExtent l="0" t="0" r="0" b="9525"/>
+            <wp:docPr id="1251224300" name="Image 1" descr="Une image contenant texte, capture d’écran, Police&#10;&#10;Description générée automatiquement"/>
+            <wp:cNvGraphicFramePr>
+              <a:graphicFrameLocks xmlns:a="http://schemas.openxmlformats.org/drawingml/2006/main" noChangeAspect="1"/>
+            </wp:cNvGraphicFramePr>
+            <a:graphic xmlns:a="http://schemas.openxmlformats.org/drawingml/2006/main">
+              <a:graphicData uri="http://schemas.openxmlformats.org/drawingml/2006/picture">
+                <pic:pic xmlns:pic="http://schemas.openxmlformats.org/drawingml/2006/picture">
+                  <pic:nvPicPr>
+                    <pic:cNvPr id="1251224300" name="Image 1" descr="Une image contenant texte, capture d’écran, Police&#10;&#10;Description générée automatiquement"/>
+                    <pic:cNvPicPr/>
+                  </pic:nvPicPr>
+                  <pic:blipFill>
+                    <a:blip r:embed="rId13"/>
+                    <a:stretch>
+                      <a:fillRect/>
+                    </a:stretch>
+                  </pic:blipFill>
+                  <pic:spPr>
+                    <a:xfrm>
+                      <a:off x="0" y="0"/>
+                      <a:ext cx="5353797" cy="2372056"/>
+                    </a:xfrm>
+                    <a:prstGeom prst="rect">
+                      <a:avLst/>
+                    </a:prstGeom>
+                  </pic:spPr>
+                </pic:pic>
+              </a:graphicData>
+            </a:graphic>
+          </wp:inline>
+        </w:drawing>
+      </w:r>
+    </w:p>
+    <w:p>
+      <w:pPr>
+        <w:pStyle w:val="Lgende"/>
+        <w:jc w:val="center"/>
+        <w:rPr>
+          <w:rFonts w:asciiTheme="majorBidi" w:hAnsiTheme="majorBidi" w:cstheme="majorBidi"/>
+          <w:color w:val="000000" w:themeColor="text1"/>
+        </w:rPr>
+      </w:pPr>
+      <w:bookmarkStart w:id="5" w:name="_Toc168254354"/>
+      <w:r>
+        <w:t xml:space="preserve">Figure </w:t>
+      </w:r>
+      <w:r>
+        <w:fldChar w:fldCharType="begin"/>
+      </w:r>
+      <w:r>
+        <w:instrText xml:space="preserve"> SEQ Figure \* ARABIC </w:instrText>
+      </w:r>
+      <w:r>
+        <w:fldChar w:fldCharType="separate"/>
+      </w:r>
+      <w:r>
+        <w:t>4</w:t>
+      </w:r>
+      <w:r>
+        <w:fldChar w:fldCharType="end"/>
+      </w:r>
+      <w:r>
+        <w:t xml:space="preserve">: Code Arduino </w:t>
+      </w:r>
+      <w:r>
+        <w:t>avant</w:t>
+      </w:r>
+      <w:r>
+        <w:t>-setup</w:t>
+      </w:r>
+      <w:bookmarkEnd w:id="5"/>
+    </w:p>
+    <w:p>
+      <w:pPr>
+        <w:spacing w:line="360" w:lineRule="auto"/>
+        <w:jc w:val="both"/>
+        <w:rPr>
+          <w:rFonts w:asciiTheme="majorBidi" w:hAnsiTheme="majorBidi" w:cstheme="majorBidi"/>
+          <w:color w:val="000000" w:themeColor="text1"/>
+        </w:rPr>
+      </w:pPr>
+      <w:r>
+        <w:rPr>
+          <w:rFonts w:asciiTheme="majorBidi" w:hAnsiTheme="majorBidi" w:cstheme="majorBidi"/>
+          <w:color w:val="000000" w:themeColor="text1"/>
+        </w:rPr>
+        <w:t>Dans la fonction setup, je démarre à la fois ma transmission série et ma connexion</w:t>
+      </w:r>
+      <w:r>
+        <w:rPr>
+          <w:rFonts w:asciiTheme="majorBidi" w:hAnsiTheme="majorBidi" w:cstheme="majorBidi"/>
+          <w:color w:val="000000" w:themeColor="text1"/>
+        </w:rPr>
+        <w:t xml:space="preserve"> </w:t>
+      </w:r>
+      <w:r>
+        <w:rPr>
+          <w:rFonts w:asciiTheme="majorBidi" w:hAnsiTheme="majorBidi" w:cstheme="majorBidi"/>
+          <w:color w:val="000000" w:themeColor="text1"/>
+        </w:rPr>
+        <w:t>Ethernet. Ensuite, j'essaie de me connecter au serveur en utilisant la variable IP du</w:t>
+      </w:r>
+      <w:r>
+        <w:rPr>
+          <w:rFonts w:asciiTheme="majorBidi" w:hAnsiTheme="majorBidi" w:cstheme="majorBidi"/>
+          <w:color w:val="000000" w:themeColor="text1"/>
+        </w:rPr>
+        <w:t xml:space="preserve"> </w:t>
+      </w:r>
+      <w:r>
+        <w:rPr>
+          <w:rFonts w:asciiTheme="majorBidi" w:hAnsiTheme="majorBidi" w:cstheme="majorBidi"/>
+          <w:color w:val="000000" w:themeColor="text1"/>
+        </w:rPr>
+        <w:t>serveur saisie précédemment et le port. Ensuite, l'utilisateur sera informé de l'état de</w:t>
+      </w:r>
+      <w:r>
+        <w:rPr>
+          <w:rFonts w:asciiTheme="majorBidi" w:hAnsiTheme="majorBidi" w:cstheme="majorBidi"/>
+          <w:color w:val="000000" w:themeColor="text1"/>
+        </w:rPr>
+        <w:t xml:space="preserve"> </w:t>
+      </w:r>
+      <w:r>
+        <w:rPr>
+          <w:rFonts w:asciiTheme="majorBidi" w:hAnsiTheme="majorBidi" w:cstheme="majorBidi"/>
+          <w:color w:val="000000" w:themeColor="text1"/>
+        </w:rPr>
+        <w:t>la connexion. Enfin, les broches pour l'envoi et la réception sont configurées.</w:t>
+      </w:r>
+    </w:p>
+    <w:p>
+      <w:pPr>
+        <w:spacing w:line="360" w:lineRule="auto"/>
+        <w:jc w:val="both"/>
+        <w:rPr>
+          <w:rFonts w:asciiTheme="majorBidi" w:hAnsiTheme="majorBidi" w:cstheme="majorBidi"/>
+          <w:color w:val="000000" w:themeColor="text1"/>
+        </w:rPr>
+      </w:pPr>
+      <w:r>
+        <w:rPr>
+          <w:rFonts w:asciiTheme="majorBidi" w:hAnsiTheme="majorBidi" w:cstheme="majorBidi"/>
+          <w:color w:val="000000" w:themeColor="text1"/>
+        </w:rPr>
+        <w:t>Cette procédure pourrait être remplacée par une configuration LCD pour une</w:t>
+      </w:r>
+      <w:r>
+        <w:rPr>
+          <w:rFonts w:asciiTheme="majorBidi" w:hAnsiTheme="majorBidi" w:cstheme="majorBidi"/>
+          <w:color w:val="000000" w:themeColor="text1"/>
+        </w:rPr>
+        <w:t xml:space="preserve"> </w:t>
+      </w:r>
+      <w:r>
+        <w:rPr>
+          <w:rFonts w:asciiTheme="majorBidi" w:hAnsiTheme="majorBidi" w:cstheme="majorBidi"/>
+          <w:color w:val="000000" w:themeColor="text1"/>
+        </w:rPr>
+        <w:t>expérience plus locale. Cependant, cela signifierait que seules les personnes à</w:t>
+      </w:r>
+      <w:r>
+        <w:rPr>
+          <w:rFonts w:asciiTheme="majorBidi" w:hAnsiTheme="majorBidi" w:cstheme="majorBidi"/>
+          <w:color w:val="000000" w:themeColor="text1"/>
+        </w:rPr>
+        <w:t xml:space="preserve"> </w:t>
+      </w:r>
+      <w:r>
+        <w:rPr>
+          <w:rFonts w:asciiTheme="majorBidi" w:hAnsiTheme="majorBidi" w:cstheme="majorBidi"/>
+          <w:color w:val="000000" w:themeColor="text1"/>
+        </w:rPr>
+        <w:t>proximité sauraient si la poubelle est pleine, mais à ce moment-là, elles pourraient de</w:t>
+      </w:r>
+      <w:r>
+        <w:rPr>
+          <w:rFonts w:asciiTheme="majorBidi" w:hAnsiTheme="majorBidi" w:cstheme="majorBidi"/>
+          <w:color w:val="000000" w:themeColor="text1"/>
+        </w:rPr>
+        <w:t xml:space="preserve"> </w:t>
+      </w:r>
+      <w:r>
+        <w:rPr>
+          <w:rFonts w:asciiTheme="majorBidi" w:hAnsiTheme="majorBidi" w:cstheme="majorBidi"/>
+          <w:color w:val="000000" w:themeColor="text1"/>
+        </w:rPr>
+        <w:t>toute façon le constater elles-mêmes.</w:t>
+      </w:r>
+    </w:p>
+    <w:p>
+      <w:pPr>
+        <w:keepNext/>
+        <w:spacing w:after="0" w:line="240" w:lineRule="auto"/>
+      </w:pPr>
+      <w:r>
+        <w:rPr>
+          <w:rFonts w:asciiTheme="majorBidi" w:hAnsiTheme="majorBidi" w:cstheme="majorBidi"/>
+          <w:color w:val="000000" w:themeColor="text1"/>
+        </w:rPr>
+        <w:lastRenderedPageBreak/>
+        <w:drawing>
+          <wp:inline distT="0" distB="0" distL="0" distR="0" wp14:anchorId="54E6AB59" wp14:editId="62820C1A">
+            <wp:extent cx="5325218" cy="3000794"/>
+            <wp:effectExtent l="0" t="0" r="0" b="9525"/>
+            <wp:docPr id="602837919" name="Image 1" descr="Une image contenant texte, capture d’écran, Police&#10;&#10;Description générée automatiquement"/>
+            <wp:cNvGraphicFramePr>
+              <a:graphicFrameLocks xmlns:a="http://schemas.openxmlformats.org/drawingml/2006/main" noChangeAspect="1"/>
+            </wp:cNvGraphicFramePr>
+            <a:graphic xmlns:a="http://schemas.openxmlformats.org/drawingml/2006/main">
+              <a:graphicData uri="http://schemas.openxmlformats.org/drawingml/2006/picture">
+                <pic:pic xmlns:pic="http://schemas.openxmlformats.org/drawingml/2006/picture">
+                  <pic:nvPicPr>
+                    <pic:cNvPr id="602837919" name="Image 1" descr="Une image contenant texte, capture d’écran, Police&#10;&#10;Description générée automatiquement"/>
+                    <pic:cNvPicPr/>
+                  </pic:nvPicPr>
+                  <pic:blipFill>
+                    <a:blip r:embed="rId14"/>
+                    <a:stretch>
+                      <a:fillRect/>
+                    </a:stretch>
+                  </pic:blipFill>
+                  <pic:spPr>
+                    <a:xfrm>
+                      <a:off x="0" y="0"/>
+                      <a:ext cx="5325218" cy="3000794"/>
+                    </a:xfrm>
+                    <a:prstGeom prst="rect">
+                      <a:avLst/>
+                    </a:prstGeom>
+                  </pic:spPr>
+                </pic:pic>
+              </a:graphicData>
+            </a:graphic>
+          </wp:inline>
+        </w:drawing>
+      </w:r>
+    </w:p>
+    <w:p>
+      <w:pPr>
+        <w:pStyle w:val="Lgende"/>
+        <w:jc w:val="center"/>
+      </w:pPr>
+      <w:bookmarkStart w:id="6" w:name="_Toc168254355"/>
+      <w:r>
+        <w:t xml:space="preserve">Figure </w:t>
+      </w:r>
+      <w:r>
+        <w:fldChar w:fldCharType="begin"/>
+      </w:r>
+      <w:r>
+        <w:instrText xml:space="preserve"> SEQ Figure \* ARABIC </w:instrText>
+      </w:r>
+      <w:r>
+        <w:fldChar w:fldCharType="separate"/>
+      </w:r>
+      <w:r>
+        <w:t>5</w:t>
+      </w:r>
+      <w:r>
+        <w:fldChar w:fldCharType="end"/>
+      </w:r>
+      <w:r>
+        <w:t>: Code Arduino setup</w:t>
+      </w:r>
+      <w:bookmarkEnd w:id="6"/>
+    </w:p>
+    <w:p>
+      <w:pPr>
+        <w:spacing w:line="360" w:lineRule="auto"/>
+        <w:jc w:val="both"/>
+        <w:rPr>
+          <w:rFonts w:asciiTheme="majorBidi" w:hAnsiTheme="majorBidi" w:cstheme="majorBidi"/>
+        </w:rPr>
+      </w:pPr>
+      <w:r>
+        <w:rPr>
+          <w:rFonts w:asciiTheme="majorBidi" w:hAnsiTheme="majorBidi" w:cstheme="majorBidi"/>
+        </w:rPr>
+        <w:t>Dans la section de la boucle de notre code, nous déclarons deux variables, une pour</w:t>
+      </w:r>
+      <w:r>
+        <w:rPr>
+          <w:rFonts w:asciiTheme="majorBidi" w:hAnsiTheme="majorBidi" w:cstheme="majorBidi"/>
+        </w:rPr>
+        <w:t xml:space="preserve"> </w:t>
+      </w:r>
+      <w:r>
+        <w:rPr>
+          <w:rFonts w:asciiTheme="majorBidi" w:hAnsiTheme="majorBidi" w:cstheme="majorBidi"/>
+        </w:rPr>
+        <w:t>la durée et l'autre pour la distance. Ensuite, nous commençons notre transmission</w:t>
+      </w:r>
+      <w:r>
+        <w:rPr>
+          <w:rFonts w:asciiTheme="majorBidi" w:hAnsiTheme="majorBidi" w:cstheme="majorBidi"/>
+        </w:rPr>
+        <w:t xml:space="preserve"> </w:t>
+      </w:r>
+      <w:r>
+        <w:rPr>
+          <w:rFonts w:asciiTheme="majorBidi" w:hAnsiTheme="majorBidi" w:cstheme="majorBidi"/>
+        </w:rPr>
+        <w:t>d'ondes ultrasonores en nous assurant que la broche d'envoi est désactivée pendant</w:t>
+      </w:r>
+      <w:r>
+        <w:rPr>
+          <w:rFonts w:asciiTheme="majorBidi" w:hAnsiTheme="majorBidi" w:cstheme="majorBidi"/>
+        </w:rPr>
+        <w:t xml:space="preserve"> </w:t>
+      </w:r>
+      <w:r>
+        <w:rPr>
+          <w:rFonts w:asciiTheme="majorBidi" w:hAnsiTheme="majorBidi" w:cstheme="majorBidi"/>
+        </w:rPr>
+        <w:t>2 microsecondes pour des résultats plus précis, puis en l'activant pendant 10</w:t>
+      </w:r>
+      <w:r>
+        <w:rPr>
+          <w:rFonts w:asciiTheme="majorBidi" w:hAnsiTheme="majorBidi" w:cstheme="majorBidi"/>
+        </w:rPr>
+        <w:t xml:space="preserve"> </w:t>
+      </w:r>
+      <w:r>
+        <w:rPr>
+          <w:rFonts w:asciiTheme="majorBidi" w:hAnsiTheme="majorBidi" w:cstheme="majorBidi"/>
+        </w:rPr>
+        <w:t>microsecondes. Ensuite, nous utilisons la fonction pulseIn pour récupérer la durée que</w:t>
+      </w:r>
+      <w:r>
+        <w:rPr>
+          <w:rFonts w:asciiTheme="majorBidi" w:hAnsiTheme="majorBidi" w:cstheme="majorBidi"/>
+        </w:rPr>
+        <w:t xml:space="preserve"> </w:t>
+      </w:r>
+      <w:r>
+        <w:rPr>
+          <w:rFonts w:asciiTheme="majorBidi" w:hAnsiTheme="majorBidi" w:cstheme="majorBidi"/>
+        </w:rPr>
+        <w:t>nous utilisons ensuite pour calculer la distance. La vitesse du son est présentée par</w:t>
+      </w:r>
+      <w:r>
+        <w:rPr>
+          <w:rFonts w:asciiTheme="majorBidi" w:hAnsiTheme="majorBidi" w:cstheme="majorBidi"/>
+        </w:rPr>
+        <w:t xml:space="preserve"> </w:t>
+      </w:r>
+      <w:r>
+        <w:rPr>
+          <w:rFonts w:asciiTheme="majorBidi" w:hAnsiTheme="majorBidi" w:cstheme="majorBidi"/>
+        </w:rPr>
+        <w:t>0,034 et la</w:t>
+      </w:r>
+      <w:r>
+        <w:rPr>
+          <w:rFonts w:asciiTheme="majorBidi" w:hAnsiTheme="majorBidi" w:cstheme="majorBidi"/>
+        </w:rPr>
+        <w:t xml:space="preserve"> </w:t>
+      </w:r>
+      <w:r>
+        <w:rPr>
+          <w:rFonts w:asciiTheme="majorBidi" w:hAnsiTheme="majorBidi" w:cstheme="majorBidi"/>
+        </w:rPr>
+        <w:t>division par 2 est nécessaire car l'onde doit parcourir aller-retour.</w:t>
+      </w:r>
+    </w:p>
+    <w:p>
+      <w:pPr>
+        <w:keepNext/>
+        <w:spacing w:after="0" w:line="240" w:lineRule="auto"/>
+      </w:pPr>
+      <w:r>
+        <w:rPr>
+          <w:rFonts w:asciiTheme="majorBidi" w:hAnsiTheme="majorBidi" w:cstheme="majorBidi"/>
+        </w:rPr>
+        <w:drawing>
+          <wp:inline distT="0" distB="0" distL="0" distR="0" wp14:anchorId="2FA7D788" wp14:editId="6D315ABC">
+            <wp:extent cx="5334744" cy="1981477"/>
+            <wp:effectExtent l="0" t="0" r="0" b="0"/>
+            <wp:docPr id="1896032369" name="Image 1" descr="Une image contenant texte, capture d’écran, Police&#10;&#10;Description générée automatiquement"/>
+            <wp:cNvGraphicFramePr>
+              <a:graphicFrameLocks xmlns:a="http://schemas.openxmlformats.org/drawingml/2006/main" noChangeAspect="1"/>
+            </wp:cNvGraphicFramePr>
+            <a:graphic xmlns:a="http://schemas.openxmlformats.org/drawingml/2006/main">
+              <a:graphicData uri="http://schemas.openxmlformats.org/drawingml/2006/picture">
+                <pic:pic xmlns:pic="http://schemas.openxmlformats.org/drawingml/2006/picture">
+                  <pic:nvPicPr>
+                    <pic:cNvPr id="1896032369" name="Image 1" descr="Une image contenant texte, capture d’écran, Police&#10;&#10;Description générée automatiquement"/>
+                    <pic:cNvPicPr/>
+                  </pic:nvPicPr>
+                  <pic:blipFill>
+                    <a:blip r:embed="rId15"/>
+                    <a:stretch>
+                      <a:fillRect/>
+                    </a:stretch>
+                  </pic:blipFill>
+                  <pic:spPr>
+                    <a:xfrm>
+                      <a:off x="0" y="0"/>
+                      <a:ext cx="5334744" cy="1981477"/>
+                    </a:xfrm>
+                    <a:prstGeom prst="rect">
+                      <a:avLst/>
+                    </a:prstGeom>
+                  </pic:spPr>
+                </pic:pic>
+              </a:graphicData>
+            </a:graphic>
+          </wp:inline>
+        </w:drawing>
+      </w:r>
+    </w:p>
+    <w:p>
+      <w:pPr>
+        <w:pStyle w:val="Lgende"/>
+        <w:jc w:val="center"/>
+        <w:rPr>
+          <w:rFonts w:asciiTheme="majorBidi" w:hAnsiTheme="majorBidi" w:cstheme="majorBidi"/>
+        </w:rPr>
+      </w:pPr>
+      <w:bookmarkStart w:id="7" w:name="_Toc168254356"/>
+      <w:r>
+        <w:t xml:space="preserve">Figure </w:t>
+      </w:r>
+      <w:r>
+        <w:fldChar w:fldCharType="begin"/>
+      </w:r>
+      <w:r>
+        <w:instrText xml:space="preserve"> SEQ Figure \* ARABIC </w:instrText>
+      </w:r>
+      <w:r>
+        <w:fldChar w:fldCharType="separate"/>
+      </w:r>
+      <w:r>
+        <w:t>6</w:t>
+      </w:r>
+      <w:r>
+        <w:fldChar w:fldCharType="end"/>
+      </w:r>
+      <w:r>
+        <w:t xml:space="preserve">: Code Arduino </w:t>
+      </w:r>
+      <w:proofErr w:type="spellStart"/>
+      <w:r>
+        <w:t>loop</w:t>
+      </w:r>
+      <w:proofErr w:type="spellEnd"/>
+      <w:r>
+        <w:t xml:space="preserve"> partie 1</w:t>
+      </w:r>
+      <w:bookmarkEnd w:id="7"/>
+    </w:p>
+    <w:p>
+      <w:pPr>
+        <w:spacing w:line="360" w:lineRule="auto"/>
+        <w:jc w:val="both"/>
+        <w:rPr>
+          <w:rFonts w:asciiTheme="majorBidi" w:hAnsiTheme="majorBidi" w:cstheme="majorBidi"/>
+        </w:rPr>
+      </w:pPr>
+      <w:r>
+        <w:rPr>
+          <w:rFonts w:asciiTheme="majorBidi" w:hAnsiTheme="majorBidi" w:cstheme="majorBidi"/>
+        </w:rPr>
+        <w:t>La dernière section du code de la boucle vérifie si la distance entre le capteur et un</w:t>
+      </w:r>
+      <w:r>
+        <w:rPr>
+          <w:rFonts w:asciiTheme="majorBidi" w:hAnsiTheme="majorBidi" w:cstheme="majorBidi"/>
+        </w:rPr>
+        <w:t xml:space="preserve"> </w:t>
+      </w:r>
+      <w:r>
+        <w:rPr>
+          <w:rFonts w:asciiTheme="majorBidi" w:hAnsiTheme="majorBidi" w:cstheme="majorBidi"/>
+        </w:rPr>
+        <w:t>objet est inférieure à 5 cm. Si tel est le cas, il vérifie si un client est connecté. Si les</w:t>
+      </w:r>
+      <w:r>
+        <w:rPr>
+          <w:rFonts w:asciiTheme="majorBidi" w:hAnsiTheme="majorBidi" w:cstheme="majorBidi"/>
+        </w:rPr>
+        <w:t xml:space="preserve"> </w:t>
+      </w:r>
+      <w:r>
+        <w:rPr>
+          <w:rFonts w:asciiTheme="majorBidi" w:hAnsiTheme="majorBidi" w:cstheme="majorBidi"/>
+        </w:rPr>
+        <w:t>deux conditions sont remplies, il envoie une requête GET au serveur hôte pour l'avertir</w:t>
+      </w:r>
+      <w:r>
+        <w:rPr>
+          <w:rFonts w:asciiTheme="majorBidi" w:hAnsiTheme="majorBidi" w:cstheme="majorBidi"/>
+        </w:rPr>
+        <w:t xml:space="preserve"> </w:t>
+      </w:r>
+      <w:r>
+        <w:rPr>
+          <w:rFonts w:asciiTheme="majorBidi" w:hAnsiTheme="majorBidi" w:cstheme="majorBidi"/>
+        </w:rPr>
+        <w:t>que la poubelle est pleine. Ensuite, il retarde la transmission d'une demi-seconde pour</w:t>
+      </w:r>
+      <w:r>
+        <w:rPr>
+          <w:rFonts w:asciiTheme="majorBidi" w:hAnsiTheme="majorBidi" w:cstheme="majorBidi"/>
+        </w:rPr>
+        <w:t xml:space="preserve"> </w:t>
+      </w:r>
+      <w:r>
+        <w:rPr>
+          <w:rFonts w:asciiTheme="majorBidi" w:hAnsiTheme="majorBidi" w:cstheme="majorBidi"/>
+        </w:rPr>
+        <w:t xml:space="preserve">réduire la charge sur le serveur. </w:t>
+      </w:r>
+      <w:r>
+        <w:rPr>
+          <w:rFonts w:asciiTheme="majorBidi" w:hAnsiTheme="majorBidi" w:cstheme="majorBidi"/>
+        </w:rPr>
+        <w:lastRenderedPageBreak/>
+        <w:t>Bien que n'importe quel déchet puisse déclencher</w:t>
+      </w:r>
+      <w:r>
+        <w:rPr>
+          <w:rFonts w:asciiTheme="majorBidi" w:hAnsiTheme="majorBidi" w:cstheme="majorBidi"/>
+        </w:rPr>
+        <w:t xml:space="preserve"> </w:t>
+      </w:r>
+      <w:r>
+        <w:rPr>
+          <w:rFonts w:asciiTheme="majorBidi" w:hAnsiTheme="majorBidi" w:cstheme="majorBidi"/>
+        </w:rPr>
+        <w:t>cela, j'ai mis en place du code côté serveur pour qu'après 30 requêtes</w:t>
+      </w:r>
+      <w:r>
+        <w:rPr>
+          <w:rFonts w:asciiTheme="majorBidi" w:hAnsiTheme="majorBidi" w:cstheme="majorBidi"/>
+        </w:rPr>
+        <w:t xml:space="preserve"> </w:t>
+      </w:r>
+      <w:r>
+        <w:rPr>
+          <w:rFonts w:asciiTheme="majorBidi" w:hAnsiTheme="majorBidi" w:cstheme="majorBidi"/>
+        </w:rPr>
+        <w:t>de l'Arduino, la poubelle soit marquée comme pleine.</w:t>
+      </w:r>
+    </w:p>
+    <w:p>
+      <w:pPr>
+        <w:keepNext/>
+        <w:spacing w:after="0" w:line="240" w:lineRule="auto"/>
+      </w:pPr>
+      <w:r>
+        <w:rPr>
+          <w:rFonts w:asciiTheme="majorBidi" w:hAnsiTheme="majorBidi" w:cstheme="majorBidi"/>
+        </w:rPr>
+        <w:drawing>
+          <wp:inline distT="0" distB="0" distL="0" distR="0" wp14:anchorId="43379614" wp14:editId="0E59307A">
+            <wp:extent cx="5334744" cy="1771897"/>
+            <wp:effectExtent l="0" t="0" r="0" b="0"/>
+            <wp:docPr id="1754405650" name="Image 1" descr="Une image contenant texte, capture d’écran, Police&#10;&#10;Description générée automatiquement"/>
+            <wp:cNvGraphicFramePr>
+              <a:graphicFrameLocks xmlns:a="http://schemas.openxmlformats.org/drawingml/2006/main" noChangeAspect="1"/>
+            </wp:cNvGraphicFramePr>
+            <a:graphic xmlns:a="http://schemas.openxmlformats.org/drawingml/2006/main">
+              <a:graphicData uri="http://schemas.openxmlformats.org/drawingml/2006/picture">
+                <pic:pic xmlns:pic="http://schemas.openxmlformats.org/drawingml/2006/picture">
+                  <pic:nvPicPr>
+                    <pic:cNvPr id="1754405650" name="Image 1" descr="Une image contenant texte, capture d’écran, Police&#10;&#10;Description générée automatiquement"/>
+                    <pic:cNvPicPr/>
+                  </pic:nvPicPr>
+                  <pic:blipFill>
+                    <a:blip r:embed="rId16"/>
+                    <a:stretch>
+                      <a:fillRect/>
+                    </a:stretch>
+                  </pic:blipFill>
+                  <pic:spPr>
+                    <a:xfrm>
+                      <a:off x="0" y="0"/>
+                      <a:ext cx="5334744" cy="1771897"/>
+                    </a:xfrm>
+                    <a:prstGeom prst="rect">
+                      <a:avLst/>
+                    </a:prstGeom>
+                  </pic:spPr>
+                </pic:pic>
+              </a:graphicData>
+            </a:graphic>
+          </wp:inline>
+        </w:drawing>
+      </w:r>
+    </w:p>
+    <w:p>
+      <w:pPr>
+        <w:pStyle w:val="Lgende"/>
+        <w:jc w:val="center"/>
+        <w:rPr>
+          <w:rFonts w:asciiTheme="majorBidi" w:hAnsiTheme="majorBidi" w:cstheme="majorBidi"/>
+        </w:rPr>
+      </w:pPr>
+      <w:bookmarkStart w:id="8" w:name="_Toc168254357"/>
+      <w:r>
+        <w:t xml:space="preserve">Figure </w:t>
+      </w:r>
+      <w:r>
+        <w:fldChar w:fldCharType="begin"/>
+      </w:r>
+      <w:r>
+        <w:instrText xml:space="preserve"> SEQ Figure \* ARABIC </w:instrText>
+      </w:r>
+      <w:r>
+        <w:fldChar w:fldCharType="separate"/>
+      </w:r>
+      <w:r>
+        <w:t>7</w:t>
+      </w:r>
+      <w:r>
+        <w:fldChar w:fldCharType="end"/>
+      </w:r>
+      <w:r>
+        <w:t xml:space="preserve">: Code Arduino </w:t>
+      </w:r>
+      <w:proofErr w:type="spellStart"/>
+      <w:r>
+        <w:t>loop</w:t>
+      </w:r>
+      <w:proofErr w:type="spellEnd"/>
+      <w:r>
+        <w:t xml:space="preserve"> partie 2</w:t>
+      </w:r>
+      <w:bookmarkEnd w:id="8"/>
+    </w:p>
+    <w:p>
+      <w:pPr>
+        <w:pStyle w:val="Paragraphedeliste"/>
+        <w:numPr>
+          <w:ilvl w:val="0"/>
+          <w:numId w:val="8"/>
+        </w:numPr>
+        <w:spacing w:line="360" w:lineRule="auto"/>
+        <w:rPr>
+          <w:rFonts w:asciiTheme="majorBidi" w:hAnsiTheme="majorBidi" w:cstheme="majorBidi"/>
+          <w:b/>
+          <w:bCs/>
+          <w:color w:val="215E99" w:themeColor="text2" w:themeTint="BF"/>
+        </w:rPr>
+      </w:pPr>
+      <w:r>
+        <w:rPr>
+          <w:rFonts w:asciiTheme="majorBidi" w:hAnsiTheme="majorBidi" w:cstheme="majorBidi"/>
+          <w:b/>
+          <w:bCs/>
+          <w:color w:val="215E99" w:themeColor="text2" w:themeTint="BF"/>
+        </w:rPr>
+        <w:t>Proteus</w:t>
+      </w:r>
+    </w:p>
+    <w:p>
+      <w:pPr>
+        <w:spacing w:line="360" w:lineRule="auto"/>
+        <w:jc w:val="both"/>
+        <w:rPr>
+          <w:rFonts w:asciiTheme="majorBidi" w:hAnsiTheme="majorBidi" w:cstheme="majorBidi"/>
+          <w:color w:val="000000" w:themeColor="text1"/>
+        </w:rPr>
+      </w:pPr>
+      <w:r>
+        <w:rPr>
+          <w:rFonts w:asciiTheme="majorBidi" w:hAnsiTheme="majorBidi" w:cstheme="majorBidi"/>
+          <w:color w:val="000000" w:themeColor="text1"/>
+        </w:rPr>
+        <w:t>Dans la simulation, j'ai utilisé un Arduino UNO connecté à un capteur ultrasonique</w:t>
+      </w:r>
+      <w:r>
+        <w:rPr>
+          <w:rFonts w:asciiTheme="majorBidi" w:hAnsiTheme="majorBidi" w:cstheme="majorBidi"/>
+          <w:color w:val="000000" w:themeColor="text1"/>
+        </w:rPr>
+        <w:t xml:space="preserve"> </w:t>
+      </w:r>
+      <w:r>
+        <w:rPr>
+          <w:rFonts w:asciiTheme="majorBidi" w:hAnsiTheme="majorBidi" w:cstheme="majorBidi"/>
+          <w:color w:val="000000" w:themeColor="text1"/>
+        </w:rPr>
+        <w:t>HCSR04. La broche d'envoi du capteur est connectée à la 9ème broche de l'Arduino,</w:t>
+      </w:r>
+      <w:r>
+        <w:rPr>
+          <w:rFonts w:asciiTheme="majorBidi" w:hAnsiTheme="majorBidi" w:cstheme="majorBidi"/>
+          <w:color w:val="000000" w:themeColor="text1"/>
+        </w:rPr>
+        <w:t xml:space="preserve"> </w:t>
+      </w:r>
+      <w:r>
+        <w:rPr>
+          <w:rFonts w:asciiTheme="majorBidi" w:hAnsiTheme="majorBidi" w:cstheme="majorBidi"/>
+          <w:color w:val="000000" w:themeColor="text1"/>
+        </w:rPr>
+        <w:t>tandis que la broche de réception du capteur est connectée à la 10ème broche.</w:t>
+      </w:r>
+      <w:r>
+        <w:rPr>
+          <w:rFonts w:asciiTheme="majorBidi" w:hAnsiTheme="majorBidi" w:cstheme="majorBidi"/>
+          <w:color w:val="000000" w:themeColor="text1"/>
+        </w:rPr>
+        <w:t xml:space="preserve"> </w:t>
+      </w:r>
+      <w:r>
+        <w:rPr>
+          <w:rFonts w:asciiTheme="majorBidi" w:hAnsiTheme="majorBidi" w:cstheme="majorBidi"/>
+          <w:color w:val="000000" w:themeColor="text1"/>
+        </w:rPr>
+        <w:t>L'alimentation et la masse sont fournies de manière externe en utilisant une méthode</w:t>
+      </w:r>
+      <w:r>
+        <w:rPr>
+          <w:rFonts w:asciiTheme="majorBidi" w:hAnsiTheme="majorBidi" w:cstheme="majorBidi"/>
+          <w:color w:val="000000" w:themeColor="text1"/>
+        </w:rPr>
+        <w:t xml:space="preserve"> </w:t>
+      </w:r>
+      <w:r>
+        <w:rPr>
+          <w:rFonts w:asciiTheme="majorBidi" w:hAnsiTheme="majorBidi" w:cstheme="majorBidi"/>
+          <w:color w:val="000000" w:themeColor="text1"/>
+        </w:rPr>
+        <w:t>PULL_DOWN plutôt que d'utiliser la méthode PULL_UP habituelle de l'Arduino.</w:t>
+      </w:r>
+      <w:r>
+        <w:rPr>
+          <w:rFonts w:asciiTheme="majorBidi" w:hAnsiTheme="majorBidi" w:cstheme="majorBidi"/>
+          <w:color w:val="000000" w:themeColor="text1"/>
+        </w:rPr>
+        <w:t xml:space="preserve"> </w:t>
+      </w:r>
+      <w:r>
+        <w:rPr>
+          <w:rFonts w:asciiTheme="majorBidi" w:hAnsiTheme="majorBidi" w:cstheme="majorBidi"/>
+          <w:color w:val="000000" w:themeColor="text1"/>
+        </w:rPr>
+        <w:t>L'alimentation fournie est de 5V et la résistance est de 10 kOhms.</w:t>
+      </w:r>
+    </w:p>
+    <w:p>
+      <w:pPr>
+        <w:keepNext/>
+        <w:spacing w:after="0" w:line="240" w:lineRule="auto"/>
+      </w:pPr>
+      <w:r>
+        <w:rPr>
+          <w:rFonts w:asciiTheme="majorBidi" w:hAnsiTheme="majorBidi" w:cstheme="majorBidi"/>
+          <w:color w:val="000000" w:themeColor="text1"/>
+        </w:rPr>
+        <w:drawing>
+          <wp:inline distT="0" distB="0" distL="0" distR="0" wp14:anchorId="0C6E30C3" wp14:editId="01035242">
+            <wp:extent cx="5372850" cy="2600688"/>
+            <wp:effectExtent l="0" t="0" r="0" b="9525"/>
+            <wp:docPr id="179389619" name="Image 1" descr="Une image contenant texte, diagramme, capture d’écran, ligne&#10;&#10;Description générée automatiquement"/>
+            <wp:cNvGraphicFramePr>
+              <a:graphicFrameLocks xmlns:a="http://schemas.openxmlformats.org/drawingml/2006/main" noChangeAspect="1"/>
+            </wp:cNvGraphicFramePr>
+            <a:graphic xmlns:a="http://schemas.openxmlformats.org/drawingml/2006/main">
+              <a:graphicData uri="http://schemas.openxmlformats.org/drawingml/2006/picture">
+                <pic:pic xmlns:pic="http://schemas.openxmlformats.org/drawingml/2006/picture">
+                  <pic:nvPicPr>
+                    <pic:cNvPr id="179389619" name="Image 1" descr="Une image contenant texte, diagramme, capture d’écran, ligne&#10;&#10;Description générée automatiquement"/>
+                    <pic:cNvPicPr/>
+                  </pic:nvPicPr>
+                  <pic:blipFill>
+                    <a:blip r:embed="rId17"/>
+                    <a:stretch>
+                      <a:fillRect/>
+                    </a:stretch>
+                  </pic:blipFill>
+                  <pic:spPr>
+                    <a:xfrm>
+                      <a:off x="0" y="0"/>
+                      <a:ext cx="5372850" cy="2600688"/>
+                    </a:xfrm>
+                    <a:prstGeom prst="rect">
+                      <a:avLst/>
+                    </a:prstGeom>
+                  </pic:spPr>
+                </pic:pic>
+              </a:graphicData>
+            </a:graphic>
+          </wp:inline>
+        </w:drawing>
+      </w:r>
+    </w:p>
+    <w:p>
+      <w:pPr>
+        <w:pStyle w:val="Lgende"/>
+        <w:jc w:val="center"/>
+      </w:pPr>
+      <w:bookmarkStart w:id="9" w:name="_Toc168254358"/>
+      <w:r>
+        <w:t xml:space="preserve">Figure </w:t>
+      </w:r>
+      <w:r>
+        <w:fldChar w:fldCharType="begin"/>
+      </w:r>
+      <w:r>
+        <w:instrText xml:space="preserve"> SEQ Figure \* ARABIC </w:instrText>
+      </w:r>
+      <w:r>
+        <w:fldChar w:fldCharType="separate"/>
+      </w:r>
+      <w:r>
+        <w:t>8</w:t>
+      </w:r>
+      <w:r>
+        <w:fldChar w:fldCharType="end"/>
+      </w:r>
+      <w:r>
+        <w:t xml:space="preserve">: Plan Proteus (sans </w:t>
+      </w:r>
+      <w:r>
+        <w:t>Ethernet Shield</w:t>
+      </w:r>
+      <w:r>
+        <w:t>)</w:t>
+      </w:r>
+      <w:bookmarkEnd w:id="9"/>
+    </w:p>
+    <w:p>
+      <w:pPr>
+        <w:pStyle w:val="Paragraphedeliste"/>
+        <w:numPr>
+          <w:ilvl w:val="0"/>
+          <w:numId w:val="6"/>
+        </w:numPr>
+        <w:rPr>
+          <w:rFonts w:asciiTheme="majorBidi" w:hAnsiTheme="majorBidi" w:cstheme="majorBidi"/>
+          <w:b/>
+          <w:bCs/>
+          <w:color w:val="215E99" w:themeColor="text2" w:themeTint="BF"/>
+          <w:sz w:val="28"/>
+          <w:szCs w:val="28"/>
+        </w:rPr>
+      </w:pPr>
+      <w:r>
+        <w:rPr>
+          <w:rFonts w:asciiTheme="majorBidi" w:hAnsiTheme="majorBidi" w:cstheme="majorBidi"/>
+          <w:b/>
+          <w:bCs/>
+          <w:color w:val="215E99" w:themeColor="text2" w:themeTint="BF"/>
+          <w:sz w:val="28"/>
+          <w:szCs w:val="28"/>
+        </w:rPr>
+        <w:t>Présentation</w:t>
+      </w:r>
+      <w:r>
+        <w:rPr>
+          <w:rFonts w:asciiTheme="majorBidi" w:hAnsiTheme="majorBidi" w:cstheme="majorBidi"/>
+          <w:b/>
+          <w:bCs/>
+          <w:color w:val="215E99" w:themeColor="text2" w:themeTint="BF"/>
+          <w:sz w:val="28"/>
+          <w:szCs w:val="28"/>
+        </w:rPr>
+        <w:t xml:space="preserve"> de </w:t>
+      </w:r>
+      <w:r>
+        <w:rPr>
+          <w:rFonts w:asciiTheme="majorBidi" w:hAnsiTheme="majorBidi" w:cstheme="majorBidi"/>
+          <w:b/>
+          <w:bCs/>
+          <w:color w:val="215E99" w:themeColor="text2" w:themeTint="BF"/>
+          <w:sz w:val="28"/>
+          <w:szCs w:val="28"/>
+        </w:rPr>
+        <w:t>résultats</w:t>
+      </w:r>
+      <w:r>
+        <w:rPr>
+          <w:rFonts w:asciiTheme="majorBidi" w:hAnsiTheme="majorBidi" w:cstheme="majorBidi"/>
+          <w:b/>
+          <w:bCs/>
+          <w:color w:val="215E99" w:themeColor="text2" w:themeTint="BF"/>
+          <w:sz w:val="28"/>
+          <w:szCs w:val="28"/>
+        </w:rPr>
+        <w:t xml:space="preserve"> et testing</w:t>
+      </w:r>
+    </w:p>
+    <w:p>
+      <w:pPr>
+        <w:spacing w:line="360" w:lineRule="auto"/>
+        <w:jc w:val="both"/>
+        <w:rPr>
+          <w:rFonts w:asciiTheme="majorBidi" w:hAnsiTheme="majorBidi" w:cstheme="majorBidi"/>
+        </w:rPr>
+      </w:pPr>
+      <w:r>
+        <w:rPr>
+          <w:rFonts w:asciiTheme="majorBidi" w:hAnsiTheme="majorBidi" w:cstheme="majorBidi"/>
+        </w:rPr>
+        <w:t>Voici la console pour le serveur affichant toutes les mises à jour. Par exemple,</w:t>
+      </w:r>
+      <w:r>
+        <w:rPr>
+          <w:rFonts w:asciiTheme="majorBidi" w:hAnsiTheme="majorBidi" w:cstheme="majorBidi"/>
+        </w:rPr>
+        <w:t xml:space="preserve"> </w:t>
+      </w:r>
+      <w:r>
+        <w:rPr>
+          <w:rFonts w:asciiTheme="majorBidi" w:hAnsiTheme="majorBidi" w:cstheme="majorBidi"/>
+        </w:rPr>
+        <w:t>actuellement, la poubelle numéro 21 est pleine, tandis que la poubelle numéro 8 vient</w:t>
+      </w:r>
+      <w:r>
+        <w:rPr>
+          <w:rFonts w:asciiTheme="majorBidi" w:hAnsiTheme="majorBidi" w:cstheme="majorBidi"/>
+        </w:rPr>
+        <w:t xml:space="preserve"> </w:t>
+      </w:r>
+      <w:r>
+        <w:rPr>
+          <w:rFonts w:asciiTheme="majorBidi" w:hAnsiTheme="majorBidi" w:cstheme="majorBidi"/>
+        </w:rPr>
+        <w:t>juste de recevoir des déchets. Nous pouvons en déduire qu'elle n'est pas pleine car</w:t>
+      </w:r>
+      <w:r>
+        <w:rPr>
+          <w:rFonts w:asciiTheme="majorBidi" w:hAnsiTheme="majorBidi" w:cstheme="majorBidi"/>
+        </w:rPr>
+        <w:t xml:space="preserve"> </w:t>
+      </w:r>
+      <w:r>
+        <w:rPr>
+          <w:rFonts w:asciiTheme="majorBidi" w:hAnsiTheme="majorBidi" w:cstheme="majorBidi"/>
+        </w:rPr>
+        <w:t xml:space="preserve">le capteur n'a été déclenché qu'une </w:t>
+      </w:r>
+      <w:r>
+        <w:rPr>
+          <w:rFonts w:asciiTheme="majorBidi" w:hAnsiTheme="majorBidi" w:cstheme="majorBidi"/>
+        </w:rPr>
+        <w:lastRenderedPageBreak/>
+        <w:t>seule fois. Après 30 requêtes GET de la poubelle</w:t>
+      </w:r>
+      <w:r>
+        <w:rPr>
+          <w:rFonts w:asciiTheme="majorBidi" w:hAnsiTheme="majorBidi" w:cstheme="majorBidi"/>
+        </w:rPr>
+        <w:t xml:space="preserve"> </w:t>
+      </w:r>
+      <w:r>
+        <w:rPr>
+          <w:rFonts w:asciiTheme="majorBidi" w:hAnsiTheme="majorBidi" w:cstheme="majorBidi"/>
+        </w:rPr>
+        <w:t>numéro 21 en 2 minutes, elle sera marquée comme pleine et les éboueurs devraient</w:t>
+      </w:r>
+      <w:r>
+        <w:rPr>
+          <w:rFonts w:asciiTheme="majorBidi" w:hAnsiTheme="majorBidi" w:cstheme="majorBidi"/>
+        </w:rPr>
+        <w:t xml:space="preserve"> </w:t>
+      </w:r>
+      <w:r>
+        <w:rPr>
+          <w:rFonts w:asciiTheme="majorBidi" w:hAnsiTheme="majorBidi" w:cstheme="majorBidi"/>
+        </w:rPr>
+        <w:t>théoriquement la considérer comme une priorité plus élevée, tandis que le numéro 8</w:t>
+      </w:r>
+      <w:r>
+        <w:rPr>
+          <w:rFonts w:asciiTheme="majorBidi" w:hAnsiTheme="majorBidi" w:cstheme="majorBidi"/>
+        </w:rPr>
+        <w:t xml:space="preserve"> </w:t>
+      </w:r>
+      <w:r>
+        <w:rPr>
+          <w:rFonts w:asciiTheme="majorBidi" w:hAnsiTheme="majorBidi" w:cstheme="majorBidi"/>
+        </w:rPr>
+        <w:t>restera inchangé, car il n'a pas passé le point de contrôle des 30 requêtes.</w:t>
+      </w:r>
+    </w:p>
+    <w:p>
+      <w:pPr>
+        <w:keepNext/>
+        <w:spacing w:after="0" w:line="240" w:lineRule="auto"/>
+        <w:jc w:val="center"/>
+      </w:pPr>
+      <w:r>
+        <w:rPr>
+          <w:rFonts w:asciiTheme="majorBidi" w:hAnsiTheme="majorBidi" w:cstheme="majorBidi"/>
+        </w:rPr>
+        <w:drawing>
+          <wp:inline distT="0" distB="0" distL="0" distR="0" wp14:anchorId="52D1C6F5" wp14:editId="54CA97B8">
+            <wp:extent cx="5325218" cy="1819529"/>
+            <wp:effectExtent l="0" t="0" r="8890" b="9525"/>
+            <wp:docPr id="2060207165" name="Image 1"/>
+            <wp:cNvGraphicFramePr>
+              <a:graphicFrameLocks xmlns:a="http://schemas.openxmlformats.org/drawingml/2006/main" noChangeAspect="1"/>
+            </wp:cNvGraphicFramePr>
+            <a:graphic xmlns:a="http://schemas.openxmlformats.org/drawingml/2006/main">
+              <a:graphicData uri="http://schemas.openxmlformats.org/drawingml/2006/picture">
+                <pic:pic xmlns:pic="http://schemas.openxmlformats.org/drawingml/2006/picture">
+                  <pic:nvPicPr>
+                    <pic:cNvPr id="2060207165" name=""/>
+                    <pic:cNvPicPr/>
+                  </pic:nvPicPr>
+                  <pic:blipFill>
+                    <a:blip r:embed="rId18"/>
+                    <a:stretch>
+                      <a:fillRect/>
+                    </a:stretch>
+                  </pic:blipFill>
+                  <pic:spPr>
+                    <a:xfrm>
+                      <a:off x="0" y="0"/>
+                      <a:ext cx="5325218" cy="1819529"/>
+                    </a:xfrm>
+                    <a:prstGeom prst="rect">
+                      <a:avLst/>
+                    </a:prstGeom>
+                  </pic:spPr>
+                </pic:pic>
+              </a:graphicData>
+            </a:graphic>
+          </wp:inline>
+        </w:drawing>
+      </w:r>
+    </w:p>
+    <w:p>
+      <w:pPr>
+        <w:pStyle w:val="Lgende"/>
+        <w:jc w:val="center"/>
+        <w:rPr>
+          <w:rFonts w:asciiTheme="majorBidi" w:hAnsiTheme="majorBidi" w:cstheme="majorBidi"/>
+          <w:color w:val="auto"/>
+          <w:sz w:val="24"/>
+          <w:szCs w:val="24"/>
+        </w:rPr>
+      </w:pPr>
+      <w:bookmarkStart w:id="10" w:name="_Toc168254359"/>
+      <w:r>
+        <w:t xml:space="preserve">Figure </w:t>
+      </w:r>
+      <w:r>
+        <w:fldChar w:fldCharType="begin"/>
+      </w:r>
+      <w:r>
+        <w:instrText xml:space="preserve"> SEQ Figure \* ARABIC </w:instrText>
+      </w:r>
+      <w:r>
+        <w:fldChar w:fldCharType="separate"/>
+      </w:r>
+      <w:r>
+        <w:t>9</w:t>
+      </w:r>
+      <w:r>
+        <w:fldChar w:fldCharType="end"/>
+      </w:r>
+      <w:r>
+        <w:t>: Console de serveur</w:t>
+      </w:r>
+      <w:bookmarkEnd w:id="10"/>
+    </w:p>
+    <w:p>
+      <w:pPr>
+        <w:pStyle w:val="Paragraphedeliste"/>
+        <w:numPr>
+          <w:ilvl w:val="0"/>
+          <w:numId w:val="6"/>
+        </w:numPr>
+        <w:rPr>
+          <w:rFonts w:asciiTheme="majorBidi" w:hAnsiTheme="majorBidi" w:cstheme="majorBidi"/>
+          <w:b/>
+          <w:bCs/>
+          <w:color w:val="215E99" w:themeColor="text2" w:themeTint="BF"/>
+          <w:sz w:val="28"/>
+          <w:szCs w:val="28"/>
+        </w:rPr>
+      </w:pPr>
+      <w:r>
+        <w:rPr>
+          <w:rFonts w:asciiTheme="majorBidi" w:hAnsiTheme="majorBidi" w:cstheme="majorBidi"/>
+          <w:b/>
+          <w:bCs/>
+          <w:color w:val="215E99" w:themeColor="text2" w:themeTint="BF"/>
+          <w:sz w:val="28"/>
+          <w:szCs w:val="28"/>
+        </w:rPr>
+        <w:t>Conclusion</w:t>
+      </w:r>
+    </w:p>
+    <w:p>
+      <w:pPr>
+        <w:rPr>
+          <w:rFonts w:asciiTheme="majorBidi" w:hAnsiTheme="majorBidi" w:cstheme="majorBidi"/>
+        </w:rPr>
+      </w:pPr>
+      <w:r>
+        <w:rPr>
+          <w:rFonts w:asciiTheme="majorBidi" w:hAnsiTheme="majorBidi" w:cstheme="majorBidi"/>
+        </w:rPr>
+        <w:t>Certains des plus grandes limites de ce projet sont que le serveur n'est pas fiable et</w:t>
+      </w:r>
+      <w:r>
+        <w:rPr>
+          <w:rFonts w:asciiTheme="majorBidi" w:hAnsiTheme="majorBidi" w:cstheme="majorBidi"/>
+        </w:rPr>
+        <w:t xml:space="preserve"> </w:t>
+      </w:r>
+      <w:r>
+        <w:rPr>
+          <w:rFonts w:asciiTheme="majorBidi" w:hAnsiTheme="majorBidi" w:cstheme="majorBidi"/>
+        </w:rPr>
+        <w:t>peut parfois se casser ou se surcharger si plus de 10 bacs sont pleins. Un autre</w:t>
+      </w:r>
+      <w:r>
+        <w:rPr>
+          <w:rFonts w:asciiTheme="majorBidi" w:hAnsiTheme="majorBidi" w:cstheme="majorBidi"/>
+        </w:rPr>
+        <w:t xml:space="preserve"> </w:t>
+      </w:r>
+      <w:r>
+        <w:rPr>
+          <w:rFonts w:asciiTheme="majorBidi" w:hAnsiTheme="majorBidi" w:cstheme="majorBidi"/>
+        </w:rPr>
+        <w:t>problème est que certains morceaux de déchets se coincent sur le capteur</w:t>
+      </w:r>
+      <w:r>
+        <w:rPr>
+          <w:rFonts w:asciiTheme="majorBidi" w:hAnsiTheme="majorBidi" w:cstheme="majorBidi"/>
+        </w:rPr>
+        <w:t xml:space="preserve"> </w:t>
+      </w:r>
+      <w:r>
+        <w:rPr>
+          <w:rFonts w:asciiTheme="majorBidi" w:hAnsiTheme="majorBidi" w:cstheme="majorBidi"/>
+        </w:rPr>
+        <w:t>ultrasonique et le recouvrent, ce qui conduit à ce que le bac soit marqué comme plein</w:t>
+      </w:r>
+      <w:r>
+        <w:rPr>
+          <w:rFonts w:asciiTheme="majorBidi" w:hAnsiTheme="majorBidi" w:cstheme="majorBidi"/>
+        </w:rPr>
+        <w:t xml:space="preserve"> </w:t>
+      </w:r>
+      <w:r>
+        <w:rPr>
+          <w:rFonts w:asciiTheme="majorBidi" w:hAnsiTheme="majorBidi" w:cstheme="majorBidi"/>
+        </w:rPr>
+        <w:t>même lorsqu'il ne l'est pas. Mais le plus gros problème vient de l'incapacité à protéger</w:t>
+      </w:r>
+      <w:r>
+        <w:rPr>
+          <w:rFonts w:asciiTheme="majorBidi" w:hAnsiTheme="majorBidi" w:cstheme="majorBidi"/>
+        </w:rPr>
+        <w:t xml:space="preserve"> </w:t>
+      </w:r>
+      <w:r>
+        <w:rPr>
+          <w:rFonts w:asciiTheme="majorBidi" w:hAnsiTheme="majorBidi" w:cstheme="majorBidi"/>
+        </w:rPr>
+        <w:t>correctement la configuration des dommages constants de l'eau et des chocs.</w:t>
+      </w:r>
+    </w:p>
+    <w:p>
+      <w:pPr>
+        <w:rPr>
+          <w:rFonts w:asciiTheme="majorBidi" w:hAnsiTheme="majorBidi" w:cstheme="majorBidi"/>
+        </w:rPr>
+      </w:pPr>
+      <w:r>
+        <w:rPr>
+          <w:rFonts w:asciiTheme="majorBidi" w:hAnsiTheme="majorBidi" w:cstheme="majorBidi"/>
+        </w:rPr>
+        <w:t>Un des moyens pour rendre la configuration Arduino plus fiable est simplement de la</w:t>
+      </w:r>
+      <w:r>
+        <w:rPr>
+          <w:rFonts w:asciiTheme="majorBidi" w:hAnsiTheme="majorBidi" w:cstheme="majorBidi"/>
+        </w:rPr>
+        <w:t xml:space="preserve"> </w:t>
+      </w:r>
+      <w:r>
+        <w:rPr>
+          <w:rFonts w:asciiTheme="majorBidi" w:hAnsiTheme="majorBidi" w:cstheme="majorBidi"/>
+        </w:rPr>
+        <w:t>protéger avec un boîtier étanche à l'eau et à la poussière, de cette façon, il est</w:t>
+      </w:r>
+      <w:r>
+        <w:rPr>
+          <w:rFonts w:asciiTheme="majorBidi" w:hAnsiTheme="majorBidi" w:cstheme="majorBidi"/>
+        </w:rPr>
+        <w:t xml:space="preserve"> </w:t>
+      </w:r>
+      <w:r>
+        <w:rPr>
+          <w:rFonts w:asciiTheme="majorBidi" w:hAnsiTheme="majorBidi" w:cstheme="majorBidi"/>
+        </w:rPr>
+        <w:t>beaucoup plus difficile pour les composants de se détériorer. Une autre façon</w:t>
+      </w:r>
+      <w:r>
+        <w:rPr>
+          <w:rFonts w:asciiTheme="majorBidi" w:hAnsiTheme="majorBidi" w:cstheme="majorBidi"/>
+        </w:rPr>
+        <w:t xml:space="preserve"> </w:t>
+      </w:r>
+      <w:r>
+        <w:rPr>
+          <w:rFonts w:asciiTheme="majorBidi" w:hAnsiTheme="majorBidi" w:cstheme="majorBidi"/>
+        </w:rPr>
+        <w:t>d'améliorer la configuration est de louer un serveur plus fiable comme AWS ou Azure</w:t>
+      </w:r>
+      <w:r>
+        <w:rPr>
+          <w:rFonts w:asciiTheme="majorBidi" w:hAnsiTheme="majorBidi" w:cstheme="majorBidi"/>
+        </w:rPr>
+        <w:t xml:space="preserve"> </w:t>
+      </w:r>
+      <w:r>
+        <w:rPr>
+          <w:rFonts w:asciiTheme="majorBidi" w:hAnsiTheme="majorBidi" w:cstheme="majorBidi"/>
+        </w:rPr>
+        <w:t>pour de meilleures performances et fiabilité.</w:t>
+      </w:r>
+    </w:p>
+    <w:p>
+      <w:pPr>
+        <w:rPr>
+          <w:rFonts w:asciiTheme="majorBidi" w:hAnsiTheme="majorBidi" w:cstheme="majorBidi"/>
+          <w:lang w:val="en-US"/>
+        </w:rPr>
+      </w:pPr>
+      <w:r>
+        <w:rPr>
+          <w:rFonts w:asciiTheme="majorBidi" w:hAnsiTheme="majorBidi" w:cstheme="majorBidi"/>
+        </w:rPr>
+        <w:t>Bien que nous ayons rencontré de nombreux problèmes lors de la réalisation de ce</w:t>
+      </w:r>
+      <w:r>
+        <w:rPr>
+          <w:rFonts w:asciiTheme="majorBidi" w:hAnsiTheme="majorBidi" w:cstheme="majorBidi"/>
+        </w:rPr>
+        <w:t xml:space="preserve"> </w:t>
+      </w:r>
+      <w:r>
+        <w:rPr>
+          <w:rFonts w:asciiTheme="majorBidi" w:hAnsiTheme="majorBidi" w:cstheme="majorBidi"/>
+        </w:rPr>
+        <w:t>projet, allant du code qui ne fonctionnait pas correctement à l'impossibilité de se</w:t>
+      </w:r>
+      <w:r>
+        <w:rPr>
+          <w:rFonts w:asciiTheme="majorBidi" w:hAnsiTheme="majorBidi" w:cstheme="majorBidi"/>
+        </w:rPr>
+        <w:t xml:space="preserve"> </w:t>
+      </w:r>
+      <w:r>
+        <w:rPr>
+          <w:rFonts w:asciiTheme="majorBidi" w:hAnsiTheme="majorBidi" w:cstheme="majorBidi"/>
+        </w:rPr>
+        <w:t>connecter au serveur, cela a été un projet très instructif et utile qui nous a permis de</w:t>
+      </w:r>
+      <w:r>
+        <w:rPr>
+          <w:rFonts w:asciiTheme="majorBidi" w:hAnsiTheme="majorBidi" w:cstheme="majorBidi"/>
+        </w:rPr>
+        <w:t xml:space="preserve"> </w:t>
+      </w:r>
+      <w:r>
+        <w:rPr>
+          <w:rFonts w:asciiTheme="majorBidi" w:hAnsiTheme="majorBidi" w:cstheme="majorBidi"/>
+        </w:rPr>
+        <w:t>comprendre beaucoup plus sur l'IoT et sa capacité à améliorer le monde dans lequel</w:t>
+      </w:r>
+      <w:r>
+        <w:rPr>
+          <w:rFonts w:asciiTheme="majorBidi" w:hAnsiTheme="majorBidi" w:cstheme="majorBidi"/>
+        </w:rPr>
+        <w:t xml:space="preserve"> </w:t>
+      </w:r>
+      <w:r>
+        <w:rPr>
+          <w:rFonts w:asciiTheme="majorBidi" w:hAnsiTheme="majorBidi" w:cstheme="majorBidi"/>
+        </w:rPr>
+        <w:t>nous vivons.</w:t>
+      </w:r>
     </w:p>
     <w:sectPr>
-      <w:footerReference w:type="default" r:id="rId11"/>
+      <w:footerReference w:type="default" r:id="rId19"/>
       <w:pgSz w:w="11906" w:h="16838"/>
       <w:pgMar w:top="1440" w:right="1440" w:bottom="1440" w:left="1440" w:header="708" w:footer="708" w:gutter="0"/>
       <w:pgNumType w:start="0"/>
@@ -4113,9 +7475,187 @@
     </w:lvl>
   </w:abstractNum>
   <w:abstractNum w:abstractNumId="2" w15:restartNumberingAfterBreak="0">
+    <w:nsid w:val="1DD93735"/>
+    <w:multiLevelType w:val="hybridMultilevel"/>
+    <w:tmpl w:val="804074EA"/>
+    <w:lvl w:ilvl="0" w:tplc="0C00000F">
+      <w:start w:val="1"/>
+      <w:numFmt w:val="decimal"/>
+      <w:lvlText w:val="%1."/>
+      <w:lvlJc w:val="left"/>
+      <w:pPr>
+        <w:ind w:left="1068" w:hanging="360"/>
+      </w:pPr>
+      <w:rPr>
+        <w:rFonts w:hint="default"/>
+      </w:rPr>
+    </w:lvl>
+    <w:lvl w:ilvl="1" w:tplc="040C0019" w:tentative="1">
+      <w:start w:val="1"/>
+      <w:numFmt w:val="lowerLetter"/>
+      <w:lvlText w:val="%2."/>
+      <w:lvlJc w:val="left"/>
+      <w:pPr>
+        <w:ind w:left="1788" w:hanging="360"/>
+      </w:pPr>
+    </w:lvl>
+    <w:lvl w:ilvl="2" w:tplc="040C001B" w:tentative="1">
+      <w:start w:val="1"/>
+      <w:numFmt w:val="lowerRoman"/>
+      <w:lvlText w:val="%3."/>
+      <w:lvlJc w:val="right"/>
+      <w:pPr>
+        <w:ind w:left="2508" w:hanging="180"/>
+      </w:pPr>
+    </w:lvl>
+    <w:lvl w:ilvl="3" w:tplc="040C000F" w:tentative="1">
+      <w:start w:val="1"/>
+      <w:numFmt w:val="decimal"/>
+      <w:lvlText w:val="%4."/>
+      <w:lvlJc w:val="left"/>
+      <w:pPr>
+        <w:ind w:left="3228" w:hanging="360"/>
+      </w:pPr>
+    </w:lvl>
+    <w:lvl w:ilvl="4" w:tplc="040C0019" w:tentative="1">
+      <w:start w:val="1"/>
+      <w:numFmt w:val="lowerLetter"/>
+      <w:lvlText w:val="%5."/>
+      <w:lvlJc w:val="left"/>
+      <w:pPr>
+        <w:ind w:left="3948" w:hanging="360"/>
+      </w:pPr>
+    </w:lvl>
+    <w:lvl w:ilvl="5" w:tplc="040C001B" w:tentative="1">
+      <w:start w:val="1"/>
+      <w:numFmt w:val="lowerRoman"/>
+      <w:lvlText w:val="%6."/>
+      <w:lvlJc w:val="right"/>
+      <w:pPr>
+        <w:ind w:left="4668" w:hanging="180"/>
+      </w:pPr>
+    </w:lvl>
+    <w:lvl w:ilvl="6" w:tplc="040C000F" w:tentative="1">
+      <w:start w:val="1"/>
+      <w:numFmt w:val="decimal"/>
+      <w:lvlText w:val="%7."/>
+      <w:lvlJc w:val="left"/>
+      <w:pPr>
+        <w:ind w:left="5388" w:hanging="360"/>
+      </w:pPr>
+    </w:lvl>
+    <w:lvl w:ilvl="7" w:tplc="040C0019" w:tentative="1">
+      <w:start w:val="1"/>
+      <w:numFmt w:val="lowerLetter"/>
+      <w:lvlText w:val="%8."/>
+      <w:lvlJc w:val="left"/>
+      <w:pPr>
+        <w:ind w:left="6108" w:hanging="360"/>
+      </w:pPr>
+    </w:lvl>
+    <w:lvl w:ilvl="8" w:tplc="040C001B" w:tentative="1">
+      <w:start w:val="1"/>
+      <w:numFmt w:val="lowerRoman"/>
+      <w:lvlText w:val="%9."/>
+      <w:lvlJc w:val="right"/>
+      <w:pPr>
+        <w:ind w:left="6828" w:hanging="180"/>
+      </w:pPr>
+    </w:lvl>
+  </w:abstractNum>
+  <w:abstractNum w:abstractNumId="3" w15:restartNumberingAfterBreak="0">
+    <w:nsid w:val="307A6B92"/>
+    <w:multiLevelType w:val="hybridMultilevel"/>
+    <w:tmpl w:val="69CACC30"/>
+    <w:lvl w:ilvl="0" w:tplc="0C00000F">
+      <w:start w:val="1"/>
+      <w:numFmt w:val="decimal"/>
+      <w:lvlText w:val="%1."/>
+      <w:lvlJc w:val="left"/>
+      <w:pPr>
+        <w:ind w:left="720" w:hanging="360"/>
+      </w:pPr>
+      <w:rPr>
+        <w:rFonts w:hint="default"/>
+      </w:rPr>
+    </w:lvl>
+    <w:lvl w:ilvl="1" w:tplc="040C0019" w:tentative="1">
+      <w:start w:val="1"/>
+      <w:numFmt w:val="lowerLetter"/>
+      <w:lvlText w:val="%2."/>
+      <w:lvlJc w:val="left"/>
+      <w:pPr>
+        <w:ind w:left="1440" w:hanging="360"/>
+      </w:pPr>
+    </w:lvl>
+    <w:lvl w:ilvl="2" w:tplc="040C001B" w:tentative="1">
+      <w:start w:val="1"/>
+      <w:numFmt w:val="lowerRoman"/>
+      <w:lvlText w:val="%3."/>
+      <w:lvlJc w:val="right"/>
+      <w:pPr>
+        <w:ind w:left="2160" w:hanging="180"/>
+      </w:pPr>
+    </w:lvl>
+    <w:lvl w:ilvl="3" w:tplc="040C000F" w:tentative="1">
+      <w:start w:val="1"/>
+      <w:numFmt w:val="decimal"/>
+      <w:lvlText w:val="%4."/>
+      <w:lvlJc w:val="left"/>
+      <w:pPr>
+        <w:ind w:left="2880" w:hanging="360"/>
+      </w:pPr>
+    </w:lvl>
+    <w:lvl w:ilvl="4" w:tplc="040C0019" w:tentative="1">
+      <w:start w:val="1"/>
+      <w:numFmt w:val="lowerLetter"/>
+      <w:lvlText w:val="%5."/>
+      <w:lvlJc w:val="left"/>
+      <w:pPr>
+        <w:ind w:left="3600" w:hanging="360"/>
+      </w:pPr>
+    </w:lvl>
+    <w:lvl w:ilvl="5" w:tplc="040C001B" w:tentative="1">
+      <w:start w:val="1"/>
+      <w:numFmt w:val="lowerRoman"/>
+      <w:lvlText w:val="%6."/>
+      <w:lvlJc w:val="right"/>
+      <w:pPr>
+        <w:ind w:left="4320" w:hanging="180"/>
+      </w:pPr>
+    </w:lvl>
+    <w:lvl w:ilvl="6" w:tplc="040C000F" w:tentative="1">
+      <w:start w:val="1"/>
+      <w:numFmt w:val="decimal"/>
+      <w:lvlText w:val="%7."/>
+      <w:lvlJc w:val="left"/>
+      <w:pPr>
+        <w:ind w:left="5040" w:hanging="360"/>
+      </w:pPr>
+    </w:lvl>
+    <w:lvl w:ilvl="7" w:tplc="040C0019" w:tentative="1">
+      <w:start w:val="1"/>
+      <w:numFmt w:val="lowerLetter"/>
+      <w:lvlText w:val="%8."/>
+      <w:lvlJc w:val="left"/>
+      <w:pPr>
+        <w:ind w:left="5760" w:hanging="360"/>
+      </w:pPr>
+    </w:lvl>
+    <w:lvl w:ilvl="8" w:tplc="040C001B" w:tentative="1">
+      <w:start w:val="1"/>
+      <w:numFmt w:val="lowerRoman"/>
+      <w:lvlText w:val="%9."/>
+      <w:lvlJc w:val="right"/>
+      <w:pPr>
+        <w:ind w:left="6480" w:hanging="180"/>
+      </w:pPr>
+    </w:lvl>
+  </w:abstractNum>
+  <w:abstractNum w:abstractNumId="4" w15:restartNumberingAfterBreak="0">
     <w:nsid w:val="4CFA4CBD"/>
     <w:multiLevelType w:val="hybridMultilevel"/>
-    <w:tmpl w:val="944A5BB0"/>
+    <w:tmpl w:val="A328C02E"/>
     <w:lvl w:ilvl="0" w:tplc="040C0001">
       <w:start w:val="1"/>
       <w:numFmt w:val="bullet"/>
@@ -4225,7 +7765,7 @@
       </w:rPr>
     </w:lvl>
   </w:abstractNum>
-  <w:abstractNum w:abstractNumId="3" w15:restartNumberingAfterBreak="0">
+  <w:abstractNum w:abstractNumId="5" w15:restartNumberingAfterBreak="0">
     <w:nsid w:val="58631D57"/>
     <w:multiLevelType w:val="hybridMultilevel"/>
     <w:tmpl w:val="88605892"/>
@@ -4311,7 +7851,7 @@
       </w:pPr>
     </w:lvl>
   </w:abstractNum>
-  <w:abstractNum w:abstractNumId="4" w15:restartNumberingAfterBreak="0">
+  <w:abstractNum w:abstractNumId="6" w15:restartNumberingAfterBreak="0">
     <w:nsid w:val="637B2E24"/>
     <w:multiLevelType w:val="hybridMultilevel"/>
     <w:tmpl w:val="BE78915C"/>
@@ -4397,11 +7937,100 @@
       </w:pPr>
     </w:lvl>
   </w:abstractNum>
+  <w:abstractNum w:abstractNumId="7" w15:restartNumberingAfterBreak="0">
+    <w:nsid w:val="76FC7D7F"/>
+    <w:multiLevelType w:val="hybridMultilevel"/>
+    <w:tmpl w:val="1B5CFD96"/>
+    <w:lvl w:ilvl="0" w:tplc="0C00000F">
+      <w:start w:val="1"/>
+      <w:numFmt w:val="decimal"/>
+      <w:lvlText w:val="%1."/>
+      <w:lvlJc w:val="left"/>
+      <w:pPr>
+        <w:ind w:left="720" w:hanging="360"/>
+      </w:pPr>
+      <w:rPr>
+        <w:rFonts w:hint="default"/>
+      </w:rPr>
+    </w:lvl>
+    <w:lvl w:ilvl="1" w:tplc="040C0019" w:tentative="1">
+      <w:start w:val="1"/>
+      <w:numFmt w:val="lowerLetter"/>
+      <w:lvlText w:val="%2."/>
+      <w:lvlJc w:val="left"/>
+      <w:pPr>
+        <w:ind w:left="1440" w:hanging="360"/>
+      </w:pPr>
+    </w:lvl>
+    <w:lvl w:ilvl="2" w:tplc="040C001B" w:tentative="1">
+      <w:start w:val="1"/>
+      <w:numFmt w:val="lowerRoman"/>
+      <w:lvlText w:val="%3."/>
+      <w:lvlJc w:val="right"/>
+      <w:pPr>
+        <w:ind w:left="2160" w:hanging="180"/>
+      </w:pPr>
+    </w:lvl>
+    <w:lvl w:ilvl="3" w:tplc="040C000F" w:tentative="1">
+      <w:start w:val="1"/>
+      <w:numFmt w:val="decimal"/>
+      <w:lvlText w:val="%4."/>
+      <w:lvlJc w:val="left"/>
+      <w:pPr>
+        <w:ind w:left="2880" w:hanging="360"/>
+      </w:pPr>
+    </w:lvl>
+    <w:lvl w:ilvl="4" w:tplc="040C0019" w:tentative="1">
+      <w:start w:val="1"/>
+      <w:numFmt w:val="lowerLetter"/>
+      <w:lvlText w:val="%5."/>
+      <w:lvlJc w:val="left"/>
+      <w:pPr>
+        <w:ind w:left="3600" w:hanging="360"/>
+      </w:pPr>
+    </w:lvl>
+    <w:lvl w:ilvl="5" w:tplc="040C001B" w:tentative="1">
+      <w:start w:val="1"/>
+      <w:numFmt w:val="lowerRoman"/>
+      <w:lvlText w:val="%6."/>
+      <w:lvlJc w:val="right"/>
+      <w:pPr>
+        <w:ind w:left="4320" w:hanging="180"/>
+      </w:pPr>
+    </w:lvl>
+    <w:lvl w:ilvl="6" w:tplc="040C000F" w:tentative="1">
+      <w:start w:val="1"/>
+      <w:numFmt w:val="decimal"/>
+      <w:lvlText w:val="%7."/>
+      <w:lvlJc w:val="left"/>
+      <w:pPr>
+        <w:ind w:left="5040" w:hanging="360"/>
+      </w:pPr>
+    </w:lvl>
+    <w:lvl w:ilvl="7" w:tplc="040C0019" w:tentative="1">
+      <w:start w:val="1"/>
+      <w:numFmt w:val="lowerLetter"/>
+      <w:lvlText w:val="%8."/>
+      <w:lvlJc w:val="left"/>
+      <w:pPr>
+        <w:ind w:left="5760" w:hanging="360"/>
+      </w:pPr>
+    </w:lvl>
+    <w:lvl w:ilvl="8" w:tplc="040C001B" w:tentative="1">
+      <w:start w:val="1"/>
+      <w:numFmt w:val="lowerRoman"/>
+      <w:lvlText w:val="%9."/>
+      <w:lvlJc w:val="right"/>
+      <w:pPr>
+        <w:ind w:left="6480" w:hanging="180"/>
+      </w:pPr>
+    </w:lvl>
+  </w:abstractNum>
   <w:num w:numId="1" w16cid:durableId="1148327088">
-    <w:abstractNumId w:val="4"/>
+    <w:abstractNumId w:val="6"/>
   </w:num>
   <w:num w:numId="2" w16cid:durableId="483356090">
-    <w:abstractNumId w:val="3"/>
+    <w:abstractNumId w:val="5"/>
   </w:num>
   <w:num w:numId="3" w16cid:durableId="252013495">
     <w:abstractNumId w:val="0"/>
@@ -4410,6 +8039,15 @@
     <w:abstractNumId w:val="1"/>
   </w:num>
   <w:num w:numId="5" w16cid:durableId="2007632881">
+    <w:abstractNumId w:val="4"/>
+  </w:num>
+  <w:num w:numId="6" w16cid:durableId="499925470">
+    <w:abstractNumId w:val="7"/>
+  </w:num>
+  <w:num w:numId="7" w16cid:durableId="648680302">
+    <w:abstractNumId w:val="3"/>
+  </w:num>
+  <w:num w:numId="8" w16cid:durableId="584996684">
     <w:abstractNumId w:val="2"/>
   </w:num>
 </w:numbering>
@@ -4843,10 +8481,9 @@
     <w:next w:val="Normal"/>
     <w:link w:val="Titre2Car"/>
     <w:uiPriority w:val="9"/>
-    <w:semiHidden/>
     <w:unhideWhenUsed/>
     <w:qFormat/>
-    <w:rsid w:val="004F0DA7"/>
+    <w:rsid w:val="006C5BDA"/>
     <w:pPr>
       <w:keepNext/>
       <w:keepLines/>
@@ -4854,9 +8491,10 @@
       <w:outlineLvl w:val="1"/>
     </w:pPr>
     <w:rPr>
-      <w:rFonts w:asciiTheme="majorHAnsi" w:eastAsiaTheme="majorEastAsia" w:hAnsiTheme="majorHAnsi" w:cstheme="majorBidi"/>
+      <w:rFonts w:asciiTheme="majorBidi" w:eastAsiaTheme="majorEastAsia" w:hAnsiTheme="majorBidi" w:cstheme="majorBidi"/>
+      <w:b/>
       <w:color w:val="0F4761" w:themeColor="accent1" w:themeShade="BF"/>
-      <w:sz w:val="32"/>
+      <w:sz w:val="28"/>
       <w:szCs w:val="32"/>
     </w:rPr>
   </w:style>
@@ -4866,7 +8504,6 @@
     <w:next w:val="Normal"/>
     <w:link w:val="Titre3Car"/>
     <w:uiPriority w:val="9"/>
-    <w:semiHidden/>
     <w:unhideWhenUsed/>
     <w:qFormat/>
     <w:rsid w:val="004F0DA7"/>
@@ -5060,12 +8697,12 @@
     <w:basedOn w:val="Policepardfaut"/>
     <w:link w:val="Titre2"/>
     <w:uiPriority w:val="9"/>
-    <w:semiHidden/>
-    <w:rsid w:val="004F0DA7"/>
+    <w:rsid w:val="006C5BDA"/>
     <w:rPr>
-      <w:rFonts w:asciiTheme="majorHAnsi" w:eastAsiaTheme="majorEastAsia" w:hAnsiTheme="majorHAnsi" w:cstheme="majorBidi"/>
+      <w:rFonts w:asciiTheme="majorBidi" w:eastAsiaTheme="majorEastAsia" w:hAnsiTheme="majorBidi" w:cstheme="majorBidi"/>
+      <w:b/>
       <w:color w:val="0F4761" w:themeColor="accent1" w:themeShade="BF"/>
-      <w:sz w:val="32"/>
+      <w:sz w:val="28"/>
       <w:szCs w:val="32"/>
     </w:rPr>
   </w:style>
@@ -5074,7 +8711,6 @@
     <w:basedOn w:val="Policepardfaut"/>
     <w:link w:val="Titre3"/>
     <w:uiPriority w:val="9"/>
-    <w:semiHidden/>
     <w:rsid w:val="004F0DA7"/>
     <w:rPr>
       <w:rFonts w:eastAsiaTheme="majorEastAsia" w:cstheme="majorBidi"/>
@@ -5168,16 +8804,17 @@
     <w:link w:val="TitreCar"/>
     <w:uiPriority w:val="10"/>
     <w:qFormat/>
-    <w:rsid w:val="004F0DA7"/>
+    <w:rsid w:val="006C5BDA"/>
     <w:pPr>
       <w:spacing w:after="80" w:line="240" w:lineRule="auto"/>
       <w:contextualSpacing/>
     </w:pPr>
     <w:rPr>
-      <w:rFonts w:asciiTheme="majorHAnsi" w:eastAsiaTheme="majorEastAsia" w:hAnsiTheme="majorHAnsi" w:cstheme="majorBidi"/>
+      <w:rFonts w:asciiTheme="majorBidi" w:eastAsiaTheme="majorEastAsia" w:hAnsiTheme="majorBidi" w:cstheme="majorBidi"/>
+      <w:b/>
       <w:spacing w:val="-10"/>
       <w:kern w:val="28"/>
-      <w:sz w:val="56"/>
+      <w:sz w:val="32"/>
       <w:szCs w:val="56"/>
     </w:rPr>
   </w:style>
@@ -5186,12 +8823,13 @@
     <w:basedOn w:val="Policepardfaut"/>
     <w:link w:val="Titre"/>
     <w:uiPriority w:val="10"/>
-    <w:rsid w:val="004F0DA7"/>
+    <w:rsid w:val="006C5BDA"/>
     <w:rPr>
-      <w:rFonts w:asciiTheme="majorHAnsi" w:eastAsiaTheme="majorEastAsia" w:hAnsiTheme="majorHAnsi" w:cstheme="majorBidi"/>
+      <w:rFonts w:asciiTheme="majorBidi" w:eastAsiaTheme="majorEastAsia" w:hAnsiTheme="majorBidi" w:cstheme="majorBidi"/>
+      <w:b/>
       <w:spacing w:val="-10"/>
       <w:kern w:val="28"/>
-      <w:sz w:val="56"/>
+      <w:sz w:val="32"/>
       <w:szCs w:val="56"/>
     </w:rPr>
   </w:style>
@@ -5427,6 +9065,48 @@
     <w:link w:val="Pieddepage"/>
     <w:uiPriority w:val="99"/>
     <w:rsid w:val="0080266E"/>
+  </w:style>
+  <w:style w:type="paragraph" w:styleId="En-ttedetabledesmatires">
+    <w:name w:val="TOC Heading"/>
+    <w:basedOn w:val="Titre1"/>
+    <w:next w:val="Normal"/>
+    <w:uiPriority w:val="39"/>
+    <w:unhideWhenUsed/>
+    <w:qFormat/>
+    <w:rsid w:val="008852BA"/>
+    <w:pPr>
+      <w:spacing w:before="240" w:after="0" w:line="259" w:lineRule="auto"/>
+      <w:outlineLvl w:val="9"/>
+    </w:pPr>
+    <w:rPr>
+      <w:kern w:val="0"/>
+      <w:sz w:val="32"/>
+      <w:szCs w:val="32"/>
+      <w:lang w:eastAsia="fr-FR"/>
+      <w14:ligatures w14:val="none"/>
+    </w:rPr>
+  </w:style>
+  <w:style w:type="paragraph" w:styleId="Tabledesillustrations">
+    <w:name w:val="table of figures"/>
+    <w:basedOn w:val="Normal"/>
+    <w:next w:val="Normal"/>
+    <w:uiPriority w:val="99"/>
+    <w:unhideWhenUsed/>
+    <w:rsid w:val="008852BA"/>
+    <w:pPr>
+      <w:spacing w:after="0"/>
+    </w:pPr>
+  </w:style>
+  <w:style w:type="character" w:styleId="Lienhypertexte">
+    <w:name w:val="Hyperlink"/>
+    <w:basedOn w:val="Policepardfaut"/>
+    <w:uiPriority w:val="99"/>
+    <w:unhideWhenUsed/>
+    <w:rsid w:val="008852BA"/>
+    <w:rPr>
+      <w:color w:val="467886" w:themeColor="hyperlink"/>
+      <w:u w:val="single"/>
+    </w:rPr>
   </w:style>
 </w:styles>
 </file>
@@ -5737,10 +9417,22 @@
 </CoverPageProperties>
 </file>
 
+<file path=customXml/item2.xml><?xml version="1.0" encoding="utf-8"?>
+<b:Sources xmlns:b="http://schemas.openxmlformats.org/officeDocument/2006/bibliography" xmlns="http://schemas.openxmlformats.org/officeDocument/2006/bibliography" SelectedStyle="\APASixthEditionOfficeOnline.xsl" StyleName="APA" Version="6"/>
+</file>
+
 <file path=customXml/itemProps1.xml><?xml version="1.0" encoding="utf-8"?>
 <ds:datastoreItem xmlns:ds="http://schemas.openxmlformats.org/officeDocument/2006/customXml" ds:itemID="{55AF091B-3C7A-41E3-B477-F2FDAA23CFDA}">
   <ds:schemaRefs>
     <ds:schemaRef ds:uri="http://schemas.microsoft.com/office/2006/coverPageProps"/>
   </ds:schemaRefs>
 </ds:datastoreItem>
+</file>
+
+<file path=customXml/itemProps2.xml><?xml version="1.0" encoding="utf-8"?>
+<ds:datastoreItem xmlns:ds="http://schemas.openxmlformats.org/officeDocument/2006/customXml" ds:itemID="{3D1A6458-1335-44BE-BB7D-9744DA18B184}">
+  <ds:schemaRefs>
+    <ds:schemaRef ds:uri="http://schemas.openxmlformats.org/officeDocument/2006/bibliography"/>
+  </ds:schemaRefs>
+</ds:datastoreItem>
 </file>
</xml_diff>